<commit_message>
Update Ultidos 1.2 documentaion
</commit_message>
<xml_diff>
--- a/doc/ultimate_dos-1.2.docx
+++ b/doc/ultimate_dos-1.2.docx
@@ -8,8 +8,6 @@
           <w:lang w:val="nl-NL"/>
         </w:rPr>
       </w:pPr>
-      <w:bookmarkStart w:id="0" w:name="_GoBack"/>
-      <w:bookmarkEnd w:id="0"/>
       <w:r>
         <w:rPr>
           <w:noProof/>
@@ -37,7 +35,7 @@
                       <wps:cNvSpPr txBox="1">
                         <a:extLst>
                           <a:ext uri="smNativeData">
-                            <sm:smNativeData xmlns:sm="smNativeData" xmlns:w="http://schemas.openxmlformats.org/wordprocessingml/2006/main" xmlns:w10="urn:schemas-microsoft-com:office:word" xmlns:v="urn:schemas-microsoft-com:vml" xmlns:o="urn:schemas-microsoft-com:office:office" xmlns="" val="SMDATA_11_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"/>
+                            <sm:smNativeData xmlns="" xmlns:o="urn:schemas-microsoft-com:office:office" xmlns:v="urn:schemas-microsoft-com:vml" xmlns:w10="urn:schemas-microsoft-com:office:word" xmlns:w="http://schemas.openxmlformats.org/wordprocessingml/2006/main" xmlns:sm="smNativeData" val="SMDATA_11_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"/>
                           </a:ext>
                         </a:extLst>
                       </wps:cNvSpPr>
@@ -69,12 +67,6 @@
                               <w:gridCol w:w="4935"/>
                             </w:tblGrid>
                             <w:tr>
-                              <w:tblPrEx>
-                                <w:tblCellMar>
-                                  <w:top w:w="0" w:type="dxa"/>
-                                  <w:bottom w:w="0" w:type="dxa"/>
-                                </w:tblCellMar>
-                              </w:tblPrEx>
                               <w:trPr>
                                 <w:trHeight w:val="1393"/>
                               </w:trPr>
@@ -119,12 +111,6 @@
                               </w:tc>
                             </w:tr>
                             <w:tr>
-                              <w:tblPrEx>
-                                <w:tblCellMar>
-                                  <w:top w:w="0" w:type="dxa"/>
-                                  <w:bottom w:w="0" w:type="dxa"/>
-                                </w:tblCellMar>
-                              </w:tblPrEx>
                               <w:trPr>
                                 <w:trHeight w:val="509"/>
                               </w:trPr>
@@ -167,12 +153,6 @@
                               </w:tc>
                             </w:tr>
                             <w:tr>
-                              <w:tblPrEx>
-                                <w:tblCellMar>
-                                  <w:top w:w="0" w:type="dxa"/>
-                                  <w:bottom w:w="0" w:type="dxa"/>
-                                </w:tblCellMar>
-                              </w:tblPrEx>
                               <w:trPr>
                                 <w:trHeight w:val="365"/>
                               </w:trPr>
@@ -263,12 +243,6 @@
                         <w:gridCol w:w="4935"/>
                       </w:tblGrid>
                       <w:tr>
-                        <w:tblPrEx>
-                          <w:tblCellMar>
-                            <w:top w:w="0" w:type="dxa"/>
-                            <w:bottom w:w="0" w:type="dxa"/>
-                          </w:tblCellMar>
-                        </w:tblPrEx>
                         <w:trPr>
                           <w:trHeight w:val="1393"/>
                         </w:trPr>
@@ -313,12 +287,6 @@
                         </w:tc>
                       </w:tr>
                       <w:tr>
-                        <w:tblPrEx>
-                          <w:tblCellMar>
-                            <w:top w:w="0" w:type="dxa"/>
-                            <w:bottom w:w="0" w:type="dxa"/>
-                          </w:tblCellMar>
-                        </w:tblPrEx>
                         <w:trPr>
                           <w:trHeight w:val="509"/>
                         </w:trPr>
@@ -361,12 +329,6 @@
                         </w:tc>
                       </w:tr>
                       <w:tr>
-                        <w:tblPrEx>
-                          <w:tblCellMar>
-                            <w:top w:w="0" w:type="dxa"/>
-                            <w:bottom w:w="0" w:type="dxa"/>
-                          </w:tblCellMar>
-                        </w:tblPrEx>
                         <w:trPr>
                           <w:trHeight w:val="365"/>
                         </w:trPr>
@@ -468,7 +430,7 @@
                       <wps:cNvSpPr txBox="1">
                         <a:extLst>
                           <a:ext uri="smNativeData">
-                            <sm:smNativeData xmlns:sm="smNativeData" xmlns:w="http://schemas.openxmlformats.org/wordprocessingml/2006/main" xmlns:w10="urn:schemas-microsoft-com:office:word" xmlns:v="urn:schemas-microsoft-com:vml" xmlns:o="urn:schemas-microsoft-com:office:office" xmlns="" val="SMDATA_11_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"/>
+                            <sm:smNativeData xmlns="" xmlns:o="urn:schemas-microsoft-com:office:office" xmlns:v="urn:schemas-microsoft-com:vml" xmlns:w10="urn:schemas-microsoft-com:office:word" xmlns:w="http://schemas.openxmlformats.org/wordprocessingml/2006/main" xmlns:sm="smNativeData" val="SMDATA_11_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"/>
                           </a:ext>
                         </a:extLst>
                       </wps:cNvSpPr>
@@ -502,12 +464,6 @@
                               <w:gridCol w:w="3229"/>
                             </w:tblGrid>
                             <w:tr>
-                              <w:tblPrEx>
-                                <w:tblCellMar>
-                                  <w:top w:w="0" w:type="dxa"/>
-                                  <w:bottom w:w="0" w:type="dxa"/>
-                                </w:tblCellMar>
-                              </w:tblPrEx>
                               <w:tc>
                                 <w:tcPr>
                                   <w:tcW w:w="3510" w:type="dxa"/>
@@ -555,19 +511,7 @@
                                     <w:t xml:space="preserve"> </w:t>
                                   </w:r>
                                   <w:r>
-                                    <w:t>September</w:t>
-                                  </w:r>
-                                  <w:r>
-                                    <w:t xml:space="preserve"> </w:t>
-                                  </w:r>
-                                  <w:r>
-                                    <w:t>3rd</w:t>
-                                  </w:r>
-                                  <w:r>
-                                    <w:t>, 201</w:t>
-                                  </w:r>
-                                  <w:r>
-                                    <w:t>7</w:t>
+                                    <w:t>December 16th, 2017</w:t>
                                   </w:r>
                                 </w:p>
                               </w:tc>
@@ -657,12 +601,6 @@
                         <w:gridCol w:w="3229"/>
                       </w:tblGrid>
                       <w:tr>
-                        <w:tblPrEx>
-                          <w:tblCellMar>
-                            <w:top w:w="0" w:type="dxa"/>
-                            <w:bottom w:w="0" w:type="dxa"/>
-                          </w:tblCellMar>
-                        </w:tblPrEx>
                         <w:tc>
                           <w:tcPr>
                             <w:tcW w:w="3510" w:type="dxa"/>
@@ -710,19 +648,7 @@
                               <w:t xml:space="preserve"> </w:t>
                             </w:r>
                             <w:r>
-                              <w:t>September</w:t>
-                            </w:r>
-                            <w:r>
-                              <w:t xml:space="preserve"> </w:t>
-                            </w:r>
-                            <w:r>
-                              <w:t>3rd</w:t>
-                            </w:r>
-                            <w:r>
-                              <w:t>, 201</w:t>
-                            </w:r>
-                            <w:r>
-                              <w:t>7</w:t>
+                              <w:t>December 16th, 2017</w:t>
                             </w:r>
                           </w:p>
                         </w:tc>
@@ -1075,7 +1001,7 @@
         </w:rPr>
         <w:fldChar w:fldCharType="separate"/>
       </w:r>
-      <w:hyperlink w:anchor="_Toc492222703" w:history="1">
+      <w:hyperlink w:anchor="_Toc501199006" w:history="1">
         <w:r>
           <w:rPr>
             <w:rStyle w:val="Hyperlink"/>
@@ -1099,7 +1025,7 @@
           <w:rPr>
             <w:noProof/>
           </w:rPr>
-          <w:instrText xml:space="preserve"> PAGEREF _Toc492222703 \h </w:instrText>
+          <w:instrText xml:space="preserve"> PAGEREF _Toc501199006 \h </w:instrText>
         </w:r>
         <w:r>
           <w:rPr>
@@ -1138,7 +1064,7 @@
           <w:lang w:val="de-DE" w:eastAsia="de-DE"/>
         </w:rPr>
       </w:pPr>
-      <w:hyperlink w:anchor="_Toc492222704" w:history="1">
+      <w:hyperlink w:anchor="_Toc501199007" w:history="1">
         <w:r>
           <w:rPr>
             <w:rStyle w:val="Hyperlink"/>
@@ -1162,7 +1088,7 @@
           <w:rPr>
             <w:noProof/>
           </w:rPr>
-          <w:instrText xml:space="preserve"> PAGEREF _Toc492222704 \h </w:instrText>
+          <w:instrText xml:space="preserve"> PAGEREF _Toc501199007 \h </w:instrText>
         </w:r>
         <w:r>
           <w:rPr>
@@ -1201,7 +1127,7 @@
           <w:lang w:val="de-DE" w:eastAsia="de-DE"/>
         </w:rPr>
       </w:pPr>
-      <w:hyperlink w:anchor="_Toc492222705" w:history="1">
+      <w:hyperlink w:anchor="_Toc501199008" w:history="1">
         <w:r>
           <w:rPr>
             <w:rStyle w:val="Hyperlink"/>
@@ -1225,7 +1151,7 @@
           <w:rPr>
             <w:noProof/>
           </w:rPr>
-          <w:instrText xml:space="preserve"> PAGEREF _Toc492222705 \h </w:instrText>
+          <w:instrText xml:space="preserve"> PAGEREF _Toc501199008 \h </w:instrText>
         </w:r>
         <w:r>
           <w:rPr>
@@ -1263,7 +1189,7 @@
           <w:lang w:val="de-DE" w:eastAsia="de-DE"/>
         </w:rPr>
       </w:pPr>
-      <w:hyperlink w:anchor="_Toc492222706" w:history="1">
+      <w:hyperlink w:anchor="_Toc501199009" w:history="1">
         <w:r>
           <w:rPr>
             <w:rStyle w:val="Hyperlink"/>
@@ -1287,7 +1213,7 @@
           <w:rPr>
             <w:noProof/>
           </w:rPr>
-          <w:instrText xml:space="preserve"> PAGEREF _Toc492222706 \h </w:instrText>
+          <w:instrText xml:space="preserve"> PAGEREF _Toc501199009 \h </w:instrText>
         </w:r>
         <w:r>
           <w:rPr>
@@ -1326,7 +1252,7 @@
           <w:lang w:val="de-DE" w:eastAsia="de-DE"/>
         </w:rPr>
       </w:pPr>
-      <w:hyperlink w:anchor="_Toc492222707" w:history="1">
+      <w:hyperlink w:anchor="_Toc501199010" w:history="1">
         <w:r>
           <w:rPr>
             <w:rStyle w:val="Hyperlink"/>
@@ -1350,7 +1276,7 @@
           <w:rPr>
             <w:noProof/>
           </w:rPr>
-          <w:instrText xml:space="preserve"> PAGEREF _Toc492222707 \h </w:instrText>
+          <w:instrText xml:space="preserve"> PAGEREF _Toc501199010 \h </w:instrText>
         </w:r>
         <w:r>
           <w:rPr>
@@ -1389,7 +1315,7 @@
           <w:lang w:val="de-DE" w:eastAsia="de-DE"/>
         </w:rPr>
       </w:pPr>
-      <w:hyperlink w:anchor="_Toc492222708" w:history="1">
+      <w:hyperlink w:anchor="_Toc501199011" w:history="1">
         <w:r>
           <w:rPr>
             <w:rStyle w:val="Hyperlink"/>
@@ -1413,7 +1339,7 @@
           <w:rPr>
             <w:noProof/>
           </w:rPr>
-          <w:instrText xml:space="preserve"> PAGEREF _Toc492222708 \h </w:instrText>
+          <w:instrText xml:space="preserve"> PAGEREF _Toc501199011 \h </w:instrText>
         </w:r>
         <w:r>
           <w:rPr>
@@ -1452,7 +1378,7 @@
           <w:lang w:val="de-DE" w:eastAsia="de-DE"/>
         </w:rPr>
       </w:pPr>
-      <w:hyperlink w:anchor="_Toc492222709" w:history="1">
+      <w:hyperlink w:anchor="_Toc501199012" w:history="1">
         <w:r>
           <w:rPr>
             <w:rStyle w:val="Hyperlink"/>
@@ -1476,7 +1402,7 @@
           <w:rPr>
             <w:noProof/>
           </w:rPr>
-          <w:instrText xml:space="preserve"> PAGEREF _Toc492222709 \h </w:instrText>
+          <w:instrText xml:space="preserve"> PAGEREF _Toc501199012 \h </w:instrText>
         </w:r>
         <w:r>
           <w:rPr>
@@ -1515,7 +1441,7 @@
           <w:lang w:val="de-DE" w:eastAsia="de-DE"/>
         </w:rPr>
       </w:pPr>
-      <w:hyperlink w:anchor="_Toc492222710" w:history="1">
+      <w:hyperlink w:anchor="_Toc501199013" w:history="1">
         <w:r>
           <w:rPr>
             <w:rStyle w:val="Hyperlink"/>
@@ -1539,7 +1465,7 @@
           <w:rPr>
             <w:noProof/>
           </w:rPr>
-          <w:instrText xml:space="preserve"> PAGEREF _Toc492222710 \h </w:instrText>
+          <w:instrText xml:space="preserve"> PAGEREF _Toc501199013 \h </w:instrText>
         </w:r>
         <w:r>
           <w:rPr>
@@ -1578,7 +1504,7 @@
           <w:lang w:val="de-DE" w:eastAsia="de-DE"/>
         </w:rPr>
       </w:pPr>
-      <w:hyperlink w:anchor="_Toc492222711" w:history="1">
+      <w:hyperlink w:anchor="_Toc501199014" w:history="1">
         <w:r>
           <w:rPr>
             <w:rStyle w:val="Hyperlink"/>
@@ -1602,7 +1528,7 @@
           <w:rPr>
             <w:noProof/>
           </w:rPr>
-          <w:instrText xml:space="preserve"> PAGEREF _Toc492222711 \h </w:instrText>
+          <w:instrText xml:space="preserve"> PAGEREF _Toc501199014 \h </w:instrText>
         </w:r>
         <w:r>
           <w:rPr>
@@ -1641,7 +1567,7 @@
           <w:lang w:val="de-DE" w:eastAsia="de-DE"/>
         </w:rPr>
       </w:pPr>
-      <w:hyperlink w:anchor="_Toc492222712" w:history="1">
+      <w:hyperlink w:anchor="_Toc501199015" w:history="1">
         <w:r>
           <w:rPr>
             <w:rStyle w:val="Hyperlink"/>
@@ -1665,7 +1591,7 @@
           <w:rPr>
             <w:noProof/>
           </w:rPr>
-          <w:instrText xml:space="preserve"> PAGEREF _Toc492222712 \h </w:instrText>
+          <w:instrText xml:space="preserve"> PAGEREF _Toc501199015 \h </w:instrText>
         </w:r>
         <w:r>
           <w:rPr>
@@ -1704,7 +1630,7 @@
           <w:lang w:val="de-DE" w:eastAsia="de-DE"/>
         </w:rPr>
       </w:pPr>
-      <w:hyperlink w:anchor="_Toc492222713" w:history="1">
+      <w:hyperlink w:anchor="_Toc501199016" w:history="1">
         <w:r>
           <w:rPr>
             <w:rStyle w:val="Hyperlink"/>
@@ -1728,7 +1654,7 @@
           <w:rPr>
             <w:noProof/>
           </w:rPr>
-          <w:instrText xml:space="preserve"> PAGEREF _Toc492222713 \h </w:instrText>
+          <w:instrText xml:space="preserve"> PAGEREF _Toc501199016 \h </w:instrText>
         </w:r>
         <w:r>
           <w:rPr>
@@ -1767,7 +1693,7 @@
           <w:lang w:val="de-DE" w:eastAsia="de-DE"/>
         </w:rPr>
       </w:pPr>
-      <w:hyperlink w:anchor="_Toc492222714" w:history="1">
+      <w:hyperlink w:anchor="_Toc501199017" w:history="1">
         <w:r>
           <w:rPr>
             <w:rStyle w:val="Hyperlink"/>
@@ -1791,7 +1717,7 @@
           <w:rPr>
             <w:noProof/>
           </w:rPr>
-          <w:instrText xml:space="preserve"> PAGEREF _Toc492222714 \h </w:instrText>
+          <w:instrText xml:space="preserve"> PAGEREF _Toc501199017 \h </w:instrText>
         </w:r>
         <w:r>
           <w:rPr>
@@ -1830,7 +1756,7 @@
           <w:lang w:val="de-DE" w:eastAsia="de-DE"/>
         </w:rPr>
       </w:pPr>
-      <w:hyperlink w:anchor="_Toc492222715" w:history="1">
+      <w:hyperlink w:anchor="_Toc501199018" w:history="1">
         <w:r>
           <w:rPr>
             <w:rStyle w:val="Hyperlink"/>
@@ -1854,7 +1780,7 @@
           <w:rPr>
             <w:noProof/>
           </w:rPr>
-          <w:instrText xml:space="preserve"> PAGEREF _Toc492222715 \h </w:instrText>
+          <w:instrText xml:space="preserve"> PAGEREF _Toc501199018 \h </w:instrText>
         </w:r>
         <w:r>
           <w:rPr>
@@ -1893,7 +1819,7 @@
           <w:lang w:val="de-DE" w:eastAsia="de-DE"/>
         </w:rPr>
       </w:pPr>
-      <w:hyperlink w:anchor="_Toc492222716" w:history="1">
+      <w:hyperlink w:anchor="_Toc501199019" w:history="1">
         <w:r>
           <w:rPr>
             <w:rStyle w:val="Hyperlink"/>
@@ -1917,7 +1843,7 @@
           <w:rPr>
             <w:noProof/>
           </w:rPr>
-          <w:instrText xml:space="preserve"> PAGEREF _Toc492222716 \h </w:instrText>
+          <w:instrText xml:space="preserve"> PAGEREF _Toc501199019 \h </w:instrText>
         </w:r>
         <w:r>
           <w:rPr>
@@ -1956,7 +1882,7 @@
           <w:lang w:val="de-DE" w:eastAsia="de-DE"/>
         </w:rPr>
       </w:pPr>
-      <w:hyperlink w:anchor="_Toc492222717" w:history="1">
+      <w:hyperlink w:anchor="_Toc501199020" w:history="1">
         <w:r>
           <w:rPr>
             <w:rStyle w:val="Hyperlink"/>
@@ -1980,7 +1906,7 @@
           <w:rPr>
             <w:noProof/>
           </w:rPr>
-          <w:instrText xml:space="preserve"> PAGEREF _Toc492222717 \h </w:instrText>
+          <w:instrText xml:space="preserve"> PAGEREF _Toc501199020 \h </w:instrText>
         </w:r>
         <w:r>
           <w:rPr>
@@ -2019,7 +1945,7 @@
           <w:lang w:val="de-DE" w:eastAsia="de-DE"/>
         </w:rPr>
       </w:pPr>
-      <w:hyperlink w:anchor="_Toc492222718" w:history="1">
+      <w:hyperlink w:anchor="_Toc501199021" w:history="1">
         <w:r>
           <w:rPr>
             <w:rStyle w:val="Hyperlink"/>
@@ -2043,7 +1969,7 @@
           <w:rPr>
             <w:noProof/>
           </w:rPr>
-          <w:instrText xml:space="preserve"> PAGEREF _Toc492222718 \h </w:instrText>
+          <w:instrText xml:space="preserve"> PAGEREF _Toc501199021 \h </w:instrText>
         </w:r>
         <w:r>
           <w:rPr>
@@ -2082,7 +2008,7 @@
           <w:lang w:val="de-DE" w:eastAsia="de-DE"/>
         </w:rPr>
       </w:pPr>
-      <w:hyperlink w:anchor="_Toc492222719" w:history="1">
+      <w:hyperlink w:anchor="_Toc501199022" w:history="1">
         <w:r>
           <w:rPr>
             <w:rStyle w:val="Hyperlink"/>
@@ -2106,7 +2032,7 @@
           <w:rPr>
             <w:noProof/>
           </w:rPr>
-          <w:instrText xml:space="preserve"> PAGEREF _Toc492222719 \h </w:instrText>
+          <w:instrText xml:space="preserve"> PAGEREF _Toc501199022 \h </w:instrText>
         </w:r>
         <w:r>
           <w:rPr>
@@ -2145,7 +2071,7 @@
           <w:lang w:val="de-DE" w:eastAsia="de-DE"/>
         </w:rPr>
       </w:pPr>
-      <w:hyperlink w:anchor="_Toc492222720" w:history="1">
+      <w:hyperlink w:anchor="_Toc501199023" w:history="1">
         <w:r>
           <w:rPr>
             <w:rStyle w:val="Hyperlink"/>
@@ -2170,7 +2096,7 @@
           <w:rPr>
             <w:noProof/>
           </w:rPr>
-          <w:instrText xml:space="preserve"> PAGEREF _Toc492222720 \h </w:instrText>
+          <w:instrText xml:space="preserve"> PAGEREF _Toc501199023 \h </w:instrText>
         </w:r>
         <w:r>
           <w:rPr>
@@ -2209,7 +2135,7 @@
           <w:lang w:val="de-DE" w:eastAsia="de-DE"/>
         </w:rPr>
       </w:pPr>
-      <w:hyperlink w:anchor="_Toc492222721" w:history="1">
+      <w:hyperlink w:anchor="_Toc501199024" w:history="1">
         <w:r>
           <w:rPr>
             <w:rStyle w:val="Hyperlink"/>
@@ -2233,7 +2159,7 @@
           <w:rPr>
             <w:noProof/>
           </w:rPr>
-          <w:instrText xml:space="preserve"> PAGEREF _Toc492222721 \h </w:instrText>
+          <w:instrText xml:space="preserve"> PAGEREF _Toc501199024 \h </w:instrText>
         </w:r>
         <w:r>
           <w:rPr>
@@ -2272,7 +2198,7 @@
           <w:lang w:val="de-DE" w:eastAsia="de-DE"/>
         </w:rPr>
       </w:pPr>
-      <w:hyperlink w:anchor="_Toc492222722" w:history="1">
+      <w:hyperlink w:anchor="_Toc501199025" w:history="1">
         <w:r>
           <w:rPr>
             <w:rStyle w:val="Hyperlink"/>
@@ -2296,7 +2222,7 @@
           <w:rPr>
             <w:noProof/>
           </w:rPr>
-          <w:instrText xml:space="preserve"> PAGEREF _Toc492222722 \h </w:instrText>
+          <w:instrText xml:space="preserve"> PAGEREF _Toc501199025 \h </w:instrText>
         </w:r>
         <w:r>
           <w:rPr>
@@ -2335,7 +2261,7 @@
           <w:lang w:val="de-DE" w:eastAsia="de-DE"/>
         </w:rPr>
       </w:pPr>
-      <w:hyperlink w:anchor="_Toc492222723" w:history="1">
+      <w:hyperlink w:anchor="_Toc501199026" w:history="1">
         <w:r>
           <w:rPr>
             <w:rStyle w:val="Hyperlink"/>
@@ -2359,7 +2285,7 @@
           <w:rPr>
             <w:noProof/>
           </w:rPr>
-          <w:instrText xml:space="preserve"> PAGEREF _Toc492222723 \h </w:instrText>
+          <w:instrText xml:space="preserve"> PAGEREF _Toc501199026 \h </w:instrText>
         </w:r>
         <w:r>
           <w:rPr>
@@ -2398,7 +2324,7 @@
           <w:lang w:val="de-DE" w:eastAsia="de-DE"/>
         </w:rPr>
       </w:pPr>
-      <w:hyperlink w:anchor="_Toc492222724" w:history="1">
+      <w:hyperlink w:anchor="_Toc501199027" w:history="1">
         <w:r>
           <w:rPr>
             <w:rStyle w:val="Hyperlink"/>
@@ -2422,7 +2348,7 @@
           <w:rPr>
             <w:noProof/>
           </w:rPr>
-          <w:instrText xml:space="preserve"> PAGEREF _Toc492222724 \h </w:instrText>
+          <w:instrText xml:space="preserve"> PAGEREF _Toc501199027 \h </w:instrText>
         </w:r>
         <w:r>
           <w:rPr>
@@ -2461,7 +2387,7 @@
           <w:lang w:val="de-DE" w:eastAsia="de-DE"/>
         </w:rPr>
       </w:pPr>
-      <w:hyperlink w:anchor="_Toc492222725" w:history="1">
+      <w:hyperlink w:anchor="_Toc501199028" w:history="1">
         <w:r>
           <w:rPr>
             <w:rStyle w:val="Hyperlink"/>
@@ -2485,7 +2411,7 @@
           <w:rPr>
             <w:noProof/>
           </w:rPr>
-          <w:instrText xml:space="preserve"> PAGEREF _Toc492222725 \h </w:instrText>
+          <w:instrText xml:space="preserve"> PAGEREF _Toc501199028 \h </w:instrText>
         </w:r>
         <w:r>
           <w:rPr>
@@ -2524,7 +2450,7 @@
           <w:lang w:val="de-DE" w:eastAsia="de-DE"/>
         </w:rPr>
       </w:pPr>
-      <w:hyperlink w:anchor="_Toc492222726" w:history="1">
+      <w:hyperlink w:anchor="_Toc501199029" w:history="1">
         <w:r>
           <w:rPr>
             <w:rStyle w:val="Hyperlink"/>
@@ -2548,7 +2474,7 @@
           <w:rPr>
             <w:noProof/>
           </w:rPr>
-          <w:instrText xml:space="preserve"> PAGEREF _Toc492222726 \h </w:instrText>
+          <w:instrText xml:space="preserve"> PAGEREF _Toc501199029 \h </w:instrText>
         </w:r>
         <w:r>
           <w:rPr>
@@ -2587,7 +2513,7 @@
           <w:lang w:val="de-DE" w:eastAsia="de-DE"/>
         </w:rPr>
       </w:pPr>
-      <w:hyperlink w:anchor="_Toc492222727" w:history="1">
+      <w:hyperlink w:anchor="_Toc501199030" w:history="1">
         <w:r>
           <w:rPr>
             <w:rStyle w:val="Hyperlink"/>
@@ -2611,7 +2537,7 @@
           <w:rPr>
             <w:noProof/>
           </w:rPr>
-          <w:instrText xml:space="preserve"> PAGEREF _Toc492222727 \h </w:instrText>
+          <w:instrText xml:space="preserve"> PAGEREF _Toc501199030 \h </w:instrText>
         </w:r>
         <w:r>
           <w:rPr>
@@ -2650,7 +2576,7 @@
           <w:lang w:val="de-DE" w:eastAsia="de-DE"/>
         </w:rPr>
       </w:pPr>
-      <w:hyperlink w:anchor="_Toc492222728" w:history="1">
+      <w:hyperlink w:anchor="_Toc501199031" w:history="1">
         <w:r>
           <w:rPr>
             <w:rStyle w:val="Hyperlink"/>
@@ -2674,7 +2600,7 @@
           <w:rPr>
             <w:noProof/>
           </w:rPr>
-          <w:instrText xml:space="preserve"> PAGEREF _Toc492222728 \h </w:instrText>
+          <w:instrText xml:space="preserve"> PAGEREF _Toc501199031 \h </w:instrText>
         </w:r>
         <w:r>
           <w:rPr>
@@ -2713,7 +2639,7 @@
           <w:lang w:val="de-DE" w:eastAsia="de-DE"/>
         </w:rPr>
       </w:pPr>
-      <w:hyperlink w:anchor="_Toc492222729" w:history="1">
+      <w:hyperlink w:anchor="_Toc501199032" w:history="1">
         <w:r>
           <w:rPr>
             <w:rStyle w:val="Hyperlink"/>
@@ -2737,7 +2663,7 @@
           <w:rPr>
             <w:noProof/>
           </w:rPr>
-          <w:instrText xml:space="preserve"> PAGEREF _Toc492222729 \h </w:instrText>
+          <w:instrText xml:space="preserve"> PAGEREF _Toc501199032 \h </w:instrText>
         </w:r>
         <w:r>
           <w:rPr>
@@ -2776,7 +2702,7 @@
           <w:lang w:val="de-DE" w:eastAsia="de-DE"/>
         </w:rPr>
       </w:pPr>
-      <w:hyperlink w:anchor="_Toc492222730" w:history="1">
+      <w:hyperlink w:anchor="_Toc501199033" w:history="1">
         <w:r>
           <w:rPr>
             <w:rStyle w:val="Hyperlink"/>
@@ -2800,7 +2726,7 @@
           <w:rPr>
             <w:noProof/>
           </w:rPr>
-          <w:instrText xml:space="preserve"> PAGEREF _Toc492222730 \h </w:instrText>
+          <w:instrText xml:space="preserve"> PAGEREF _Toc501199033 \h </w:instrText>
         </w:r>
         <w:r>
           <w:rPr>
@@ -2839,13 +2765,13 @@
           <w:lang w:val="de-DE" w:eastAsia="de-DE"/>
         </w:rPr>
       </w:pPr>
-      <w:hyperlink w:anchor="_Toc492222731" w:history="1">
+      <w:hyperlink w:anchor="_Toc501199034" w:history="1">
         <w:r>
           <w:rPr>
             <w:rStyle w:val="Hyperlink"/>
             <w:noProof/>
           </w:rPr>
-          <w:t>2.25. DOS_CMD_ECHO (0xF0)</w:t>
+          <w:t>2.25. DOS_CMD_SET_TIME (0x27)</w:t>
         </w:r>
         <w:r>
           <w:rPr>
@@ -2863,7 +2789,7 @@
           <w:rPr>
             <w:noProof/>
           </w:rPr>
-          <w:instrText xml:space="preserve"> PAGEREF _Toc492222731 \h </w:instrText>
+          <w:instrText xml:space="preserve"> PAGEREF _Toc501199034 \h </w:instrText>
         </w:r>
         <w:r>
           <w:rPr>
@@ -2897,6 +2823,69 @@
           <w:tab w:val="right" w:leader="dot" w:pos="9629"/>
         </w:tabs>
         <w:rPr>
+          <w:rFonts w:asciiTheme="minorHAnsi" w:eastAsiaTheme="minorEastAsia" w:hAnsiTheme="minorHAnsi" w:cstheme="minorBidi"/>
+          <w:noProof/>
+          <w:lang w:val="de-DE" w:eastAsia="de-DE"/>
+        </w:rPr>
+      </w:pPr>
+      <w:hyperlink w:anchor="_Toc501199035" w:history="1">
+        <w:r>
+          <w:rPr>
+            <w:rStyle w:val="Hyperlink"/>
+            <w:noProof/>
+          </w:rPr>
+          <w:t>2.26. DOS_CMD_ECHO (0xF0)</w:t>
+        </w:r>
+        <w:r>
+          <w:rPr>
+            <w:noProof/>
+          </w:rPr>
+          <w:tab/>
+        </w:r>
+        <w:r>
+          <w:rPr>
+            <w:noProof/>
+          </w:rPr>
+          <w:fldChar w:fldCharType="begin"/>
+        </w:r>
+        <w:r>
+          <w:rPr>
+            <w:noProof/>
+          </w:rPr>
+          <w:instrText xml:space="preserve"> PAGEREF _Toc501199035 \h </w:instrText>
+        </w:r>
+        <w:r>
+          <w:rPr>
+            <w:noProof/>
+          </w:rPr>
+        </w:r>
+        <w:r>
+          <w:rPr>
+            <w:noProof/>
+          </w:rPr>
+          <w:fldChar w:fldCharType="separate"/>
+        </w:r>
+        <w:r>
+          <w:rPr>
+            <w:noProof/>
+          </w:rPr>
+          <w:t>10</w:t>
+        </w:r>
+        <w:r>
+          <w:rPr>
+            <w:noProof/>
+          </w:rPr>
+          <w:fldChar w:fldCharType="end"/>
+        </w:r>
+      </w:hyperlink>
+    </w:p>
+    <w:p>
+      <w:pPr>
+        <w:pStyle w:val="Verzeichnis2"/>
+        <w:tabs>
+          <w:tab w:val="right" w:leader="dot" w:pos="9629"/>
+        </w:tabs>
+        <w:rPr>
           <w:lang w:val="de-DE"/>
         </w:rPr>
       </w:pPr>
@@ -2912,65 +2901,62 @@
       <w:pPr>
         <w:pStyle w:val="berschrift1"/>
       </w:pPr>
-      <w:bookmarkStart w:id="1" w:name="_Toc492222703"/>
+      <w:bookmarkStart w:id="0" w:name="_Toc501199006"/>
       <w:r>
         <w:lastRenderedPageBreak/>
         <w:t>Introduction</w:t>
       </w:r>
+      <w:bookmarkEnd w:id="0"/>
+    </w:p>
+    <w:p>
+      <w:pPr>
+        <w:pStyle w:val="berschrift2"/>
+      </w:pPr>
+      <w:bookmarkStart w:id="1" w:name="_Toc501199007"/>
+      <w:r>
+        <w:t>Context</w:t>
+      </w:r>
       <w:bookmarkEnd w:id="1"/>
     </w:p>
     <w:p>
+      <w:r>
+        <w:t>The “Ultimate DOS” provides a way to access the file-system of the 1541 Ultimate-II module programmatically.</w:t>
+      </w:r>
+    </w:p>
+    <w:p>
+      <w:r>
+        <w:t xml:space="preserve"> “Ultimate DOS” is a target of the “Ultimate-II command interface”, and is thus accessible from the cartridge port, through some I/O registers. The document “Ultimate-II Command Interface – Register API” describes how commands </w:t>
+      </w:r>
+      <w:proofErr w:type="gramStart"/>
+      <w:r>
+        <w:t>are sent</w:t>
+      </w:r>
+      <w:proofErr w:type="gramEnd"/>
+      <w:r>
+        <w:t xml:space="preserve"> over this interface.</w:t>
+      </w:r>
+    </w:p>
+    <w:p/>
+    <w:p>
       <w:pPr>
         <w:pStyle w:val="berschrift2"/>
       </w:pPr>
-      <w:bookmarkStart w:id="2" w:name="_Toc492222704"/>
-      <w:r>
-        <w:t>Context</w:t>
+      <w:bookmarkStart w:id="2" w:name="_Toc501199008"/>
+      <w:r>
+        <w:t>Purpose of this document</w:t>
       </w:r>
       <w:bookmarkEnd w:id="2"/>
     </w:p>
     <w:p>
       <w:r>
-        <w:t>The “Ultimate DOS” provides a way to access the file-system of the 1541 Ultimate-II module programmatically.</w:t>
-      </w:r>
-    </w:p>
-    <w:p>
-      <w:r>
-        <w:t xml:space="preserve"> “Ultimate DOS” is a target of the “Ultimate-II command interface”, and is thus accessible from the cartri</w:t>
-      </w:r>
-      <w:r>
-        <w:t xml:space="preserve">dge port, through some I/O registers. The document “Ultimate-II Command Interface – Register API” describes how commands </w:t>
+        <w:t xml:space="preserve">This document describes the commands that </w:t>
       </w:r>
       <w:proofErr w:type="gramStart"/>
       <w:r>
-        <w:t>are sent</w:t>
+        <w:t>can be sent</w:t>
       </w:r>
       <w:proofErr w:type="gramEnd"/>
       <w:r>
-        <w:t xml:space="preserve"> over this interface.</w:t>
-      </w:r>
-    </w:p>
-    <w:p/>
-    <w:p>
-      <w:pPr>
-        <w:pStyle w:val="berschrift2"/>
-      </w:pPr>
-      <w:bookmarkStart w:id="3" w:name="_Toc492222705"/>
-      <w:r>
-        <w:t>Purpose of this document</w:t>
-      </w:r>
-      <w:bookmarkEnd w:id="3"/>
-    </w:p>
-    <w:p>
-      <w:r>
-        <w:t xml:space="preserve">This document describes the commands that </w:t>
-      </w:r>
-      <w:proofErr w:type="gramStart"/>
-      <w:r>
-        <w:t>can be sent</w:t>
-      </w:r>
-      <w:proofErr w:type="gramEnd"/>
-      <w:r>
         <w:t xml:space="preserve"> to this target, and their expected behavior and response. </w:t>
       </w:r>
     </w:p>
@@ -2978,49 +2964,113 @@
       <w:pPr>
         <w:pStyle w:val="berschrift1"/>
       </w:pPr>
-      <w:bookmarkStart w:id="4" w:name="_Toc492222706"/>
+      <w:bookmarkStart w:id="3" w:name="_Toc501199009"/>
       <w:r>
         <w:lastRenderedPageBreak/>
         <w:t>Commands</w:t>
       </w:r>
+      <w:bookmarkEnd w:id="3"/>
+    </w:p>
+    <w:p>
+      <w:r>
+        <w:t xml:space="preserve">In version 2.6 of the firmware of the 1541 Ultimate-II, the “Ultimate-DOS” target is accessible through target $01 and $02. This shall be the first byte of the command. Note that these two targets are </w:t>
+      </w:r>
+      <w:r>
+        <w:rPr>
+          <w:i/>
+        </w:rPr>
+        <w:t>instances</w:t>
+      </w:r>
+      <w:r>
+        <w:t xml:space="preserve"> of the DOS. They have their own state. This enables to have two directories and two files open at a given time; one on each target. In the examples in this chapter, target $01 is used.</w:t>
+      </w:r>
+    </w:p>
+    <w:p>
+      <w:r>
+        <w:t>The following paragraphs describe each of the commands of “Ultimate-DOS”.</w:t>
+      </w:r>
+    </w:p>
+    <w:p>
+      <w:pPr>
+        <w:pStyle w:val="berschrift2"/>
+      </w:pPr>
+      <w:bookmarkStart w:id="4" w:name="_Toc501199010"/>
+      <w:r>
+        <w:t>DOS_CMD_IDENTIFY (0x01)</w:t>
+      </w:r>
       <w:bookmarkEnd w:id="4"/>
     </w:p>
     <w:p>
       <w:r>
-        <w:t>In version 2.6 of the firmware of the 1541 Ultimate-II, the “Ultimate-DOS” target is accessible through target $01 and $02. This shall</w:t>
-      </w:r>
-      <w:r>
-        <w:t xml:space="preserve"> be the first byte of the command. Note that these two targets are </w:t>
-      </w:r>
-      <w:r>
-        <w:rPr>
-          <w:i/>
-        </w:rPr>
-        <w:t>instances</w:t>
-      </w:r>
-      <w:r>
-        <w:t xml:space="preserve"> of the DOS. They have their own state. This enables to have two directories and two files open at a given time; one on each target. In the examples in this chapter, target $01 is </w:t>
-      </w:r>
-      <w:r>
-        <w:t>used.</w:t>
-      </w:r>
-    </w:p>
-    <w:p>
-      <w:r>
-        <w:t>The following paragraphs describe each of the commands of “Ultimate-DOS”.</w:t>
+        <w:t xml:space="preserve">Command format: </w:t>
+      </w:r>
+      <w:r>
+        <w:rPr>
+          <w:rFonts w:ascii="Consolas" w:hAnsi="Consolas" w:cs="Consolas"/>
+        </w:rPr>
+        <w:t>$01 $01</w:t>
+      </w:r>
+    </w:p>
+    <w:p>
+      <w:r>
+        <w:t>The “Identify” command sends back an identification string, such as “</w:t>
+      </w:r>
+      <w:r>
+        <w:rPr>
+          <w:rFonts w:ascii="Consolas" w:hAnsi="Consolas" w:cs="Consolas"/>
+        </w:rPr>
+        <w:t>ULTIMATE-II DOS V1.0</w:t>
+      </w:r>
+      <w:r>
+        <w:t>”. The user software can use this function to query which targets exist, or to obtain version information.</w:t>
+      </w:r>
+    </w:p>
+    <w:p>
+      <w:r>
+        <w:t>The status channel will report “</w:t>
+      </w:r>
+      <w:r>
+        <w:rPr>
+          <w:rFonts w:ascii="Consolas" w:hAnsi="Consolas" w:cs="Consolas"/>
+        </w:rPr>
+        <w:t>00</w:t>
+      </w:r>
+      <w:proofErr w:type="gramStart"/>
+      <w:r>
+        <w:rPr>
+          <w:rFonts w:ascii="Consolas" w:hAnsi="Consolas" w:cs="Consolas"/>
+        </w:rPr>
+        <w:t>,OK</w:t>
+      </w:r>
+      <w:proofErr w:type="gramEnd"/>
+      <w:r>
+        <w:t>”, as this command cannot fail.</w:t>
       </w:r>
     </w:p>
     <w:p>
       <w:pPr>
         <w:pStyle w:val="berschrift2"/>
       </w:pPr>
-      <w:bookmarkStart w:id="5" w:name="_Toc492222707"/>
-      <w:r>
-        <w:t>DOS_CMD_IDENTIFY (0x01)</w:t>
+      <w:bookmarkStart w:id="5" w:name="_Toc501199011"/>
+      <w:r>
+        <w:t>DOS_CMD_OPEN_</w:t>
+      </w:r>
+      <w:proofErr w:type="gramStart"/>
+      <w:r>
+        <w:t>FILE  (</w:t>
+      </w:r>
+      <w:proofErr w:type="gramEnd"/>
+      <w:r>
+        <w:t>0x02)</w:t>
       </w:r>
       <w:bookmarkEnd w:id="5"/>
     </w:p>
     <w:p>
+      <w:pPr>
+        <w:rPr>
+          <w:rFonts w:ascii="Consolas" w:hAnsi="Consolas" w:cs="Consolas"/>
+        </w:rPr>
+      </w:pPr>
       <w:r>
         <w:t xml:space="preserve">Command format: </w:t>
       </w:r>
@@ -3028,79 +3078,6 @@
         <w:rPr>
           <w:rFonts w:ascii="Consolas" w:hAnsi="Consolas" w:cs="Consolas"/>
         </w:rPr>
-        <w:t>$01 $01</w:t>
-      </w:r>
-    </w:p>
-    <w:p>
-      <w:r>
-        <w:t>The “Identify” command sends back an identification string, such as “</w:t>
-      </w:r>
-      <w:r>
-        <w:rPr>
-          <w:rFonts w:ascii="Consolas" w:hAnsi="Consolas" w:cs="Consolas"/>
-        </w:rPr>
-        <w:t>ULTIMATE-II DOS V1.0</w:t>
-      </w:r>
-      <w:r>
-        <w:t xml:space="preserve">”. The user software can use this </w:t>
-      </w:r>
-      <w:r>
-        <w:t>function to query which targets exist, or to obtain version information.</w:t>
-      </w:r>
-    </w:p>
-    <w:p>
-      <w:r>
-        <w:t>The status channel will report “</w:t>
-      </w:r>
-      <w:r>
-        <w:rPr>
-          <w:rFonts w:ascii="Consolas" w:hAnsi="Consolas" w:cs="Consolas"/>
-        </w:rPr>
-        <w:t>00</w:t>
-      </w:r>
-      <w:proofErr w:type="gramStart"/>
-      <w:r>
-        <w:rPr>
-          <w:rFonts w:ascii="Consolas" w:hAnsi="Consolas" w:cs="Consolas"/>
-        </w:rPr>
-        <w:t>,OK</w:t>
-      </w:r>
-      <w:proofErr w:type="gramEnd"/>
-      <w:r>
-        <w:t>”, as this command cannot fail.</w:t>
-      </w:r>
-    </w:p>
-    <w:p>
-      <w:pPr>
-        <w:pStyle w:val="berschrift2"/>
-      </w:pPr>
-      <w:bookmarkStart w:id="6" w:name="_Toc492222708"/>
-      <w:r>
-        <w:t>DOS_CMD_OPEN_</w:t>
-      </w:r>
-      <w:proofErr w:type="gramStart"/>
-      <w:r>
-        <w:t>FILE  (</w:t>
-      </w:r>
-      <w:proofErr w:type="gramEnd"/>
-      <w:r>
-        <w:t>0x02)</w:t>
-      </w:r>
-      <w:bookmarkEnd w:id="6"/>
-    </w:p>
-    <w:p>
-      <w:pPr>
-        <w:rPr>
-          <w:rFonts w:ascii="Consolas" w:hAnsi="Consolas" w:cs="Consolas"/>
-        </w:rPr>
-      </w:pPr>
-      <w:r>
-        <w:t xml:space="preserve">Command format: </w:t>
-      </w:r>
-      <w:r>
-        <w:rPr>
-          <w:rFonts w:ascii="Consolas" w:hAnsi="Consolas" w:cs="Consolas"/>
-        </w:rPr>
         <w:t>$01 $02 [</w:t>
       </w:r>
       <w:proofErr w:type="spellStart"/>
@@ -3120,10 +3097,7 @@
     </w:p>
     <w:p>
       <w:r>
-        <w:t>The “Open File” command takes two arguments:</w:t>
-      </w:r>
-      <w:r>
-        <w:t xml:space="preserve"> an attribute byte</w:t>
+        <w:t>The “Open File” command takes two arguments: an attribute byte</w:t>
       </w:r>
       <w:proofErr w:type="gramStart"/>
       <w:r>
@@ -3148,12 +3122,6 @@
         <w:gridCol w:w="738"/>
       </w:tblGrid>
       <w:tr>
-        <w:tblPrEx>
-          <w:tblCellMar>
-            <w:top w:w="0" w:type="dxa"/>
-            <w:bottom w:w="0" w:type="dxa"/>
-          </w:tblCellMar>
-        </w:tblPrEx>
         <w:tc>
           <w:tcPr>
             <w:tcW w:w="2245" w:type="dxa"/>
@@ -3228,12 +3196,6 @@
         </w:tc>
       </w:tr>
       <w:tr>
-        <w:tblPrEx>
-          <w:tblCellMar>
-            <w:top w:w="0" w:type="dxa"/>
-            <w:bottom w:w="0" w:type="dxa"/>
-          </w:tblCellMar>
-        </w:tblPrEx>
         <w:tc>
           <w:tcPr>
             <w:tcW w:w="2245" w:type="dxa"/>
@@ -3300,12 +3262,6 @@
         </w:tc>
       </w:tr>
       <w:tr>
-        <w:tblPrEx>
-          <w:tblCellMar>
-            <w:top w:w="0" w:type="dxa"/>
-            <w:bottom w:w="0" w:type="dxa"/>
-          </w:tblCellMar>
-        </w:tblPrEx>
         <w:tc>
           <w:tcPr>
             <w:tcW w:w="2245" w:type="dxa"/>
@@ -3370,12 +3326,6 @@
         </w:tc>
       </w:tr>
       <w:tr>
-        <w:tblPrEx>
-          <w:tblCellMar>
-            <w:top w:w="0" w:type="dxa"/>
-            <w:bottom w:w="0" w:type="dxa"/>
-          </w:tblCellMar>
-        </w:tblPrEx>
         <w:tc>
           <w:tcPr>
             <w:tcW w:w="2245" w:type="dxa"/>
@@ -3442,12 +3392,6 @@
         </w:tc>
       </w:tr>
       <w:tr>
-        <w:tblPrEx>
-          <w:tblCellMar>
-            <w:top w:w="0" w:type="dxa"/>
-            <w:bottom w:w="0" w:type="dxa"/>
-          </w:tblCellMar>
-        </w:tblPrEx>
         <w:tc>
           <w:tcPr>
             <w:tcW w:w="2245" w:type="dxa"/>
@@ -3541,10 +3485,7 @@
       </w:r>
       <w:proofErr w:type="gramStart"/>
       <w:r>
-        <w:t>overwrite an existing fil</w:t>
-      </w:r>
-      <w:r>
-        <w:t>e</w:t>
+        <w:t>overwrite an existing file</w:t>
       </w:r>
       <w:proofErr w:type="gramEnd"/>
       <w:r>
@@ -3599,17 +3540,14 @@
       </w:r>
       <w:proofErr w:type="gramEnd"/>
       <w:r>
-        <w:t>”, or a status message fr</w:t>
-      </w:r>
-      <w:r>
-        <w:t>om the file system.</w:t>
+        <w:t>”, or a status message from the file system.</w:t>
       </w:r>
     </w:p>
     <w:p>
       <w:pPr>
         <w:pStyle w:val="berschrift2"/>
       </w:pPr>
-      <w:bookmarkStart w:id="7" w:name="_Toc492222709"/>
+      <w:bookmarkStart w:id="6" w:name="_Toc501199012"/>
       <w:r>
         <w:t>DOS_CMD_CLOSE_</w:t>
       </w:r>
@@ -3621,7 +3559,7 @@
       <w:r>
         <w:t>0x03)</w:t>
       </w:r>
-      <w:bookmarkEnd w:id="7"/>
+      <w:bookmarkEnd w:id="6"/>
     </w:p>
     <w:p>
       <w:pPr>
@@ -3695,13 +3633,7 @@
         <w:rPr>
           <w:rFonts w:ascii="Consolas" w:hAnsi="Consolas" w:cs="Consolas"/>
         </w:rPr>
-        <w:t>84,</w:t>
-      </w:r>
-      <w:r>
-        <w:rPr>
-          <w:rFonts w:ascii="Consolas" w:hAnsi="Consolas" w:cs="Consolas"/>
-        </w:rPr>
-        <w:t>NO FILE TO CLOSE</w:t>
+        <w:t>84,NO FILE TO CLOSE</w:t>
       </w:r>
       <w:r>
         <w:t>”</w:t>
@@ -3711,10 +3643,126 @@
       <w:pPr>
         <w:pStyle w:val="berschrift2"/>
       </w:pPr>
-      <w:bookmarkStart w:id="8" w:name="_Toc492222710"/>
+      <w:bookmarkStart w:id="7" w:name="_Toc501199013"/>
       <w:r>
         <w:t>DOS_CMD_READ_DATA (0x04)</w:t>
       </w:r>
+      <w:bookmarkEnd w:id="7"/>
+    </w:p>
+    <w:p>
+      <w:pPr>
+        <w:rPr>
+          <w:rFonts w:ascii="Consolas" w:hAnsi="Consolas" w:cs="Consolas"/>
+        </w:rPr>
+      </w:pPr>
+      <w:r>
+        <w:t xml:space="preserve">Command format: </w:t>
+      </w:r>
+      <w:r>
+        <w:rPr>
+          <w:rFonts w:ascii="Consolas" w:hAnsi="Consolas" w:cs="Consolas"/>
+        </w:rPr>
+        <w:t>$01 $04 [</w:t>
+      </w:r>
+      <w:proofErr w:type="spellStart"/>
+      <w:r>
+        <w:rPr>
+          <w:rFonts w:ascii="Consolas" w:hAnsi="Consolas" w:cs="Consolas"/>
+        </w:rPr>
+        <w:t>len_lo</w:t>
+      </w:r>
+      <w:proofErr w:type="spellEnd"/>
+      <w:r>
+        <w:rPr>
+          <w:rFonts w:ascii="Consolas" w:hAnsi="Consolas" w:cs="Consolas"/>
+        </w:rPr>
+        <w:t>] [</w:t>
+      </w:r>
+      <w:proofErr w:type="spellStart"/>
+      <w:r>
+        <w:rPr>
+          <w:rFonts w:ascii="Consolas" w:hAnsi="Consolas" w:cs="Consolas"/>
+        </w:rPr>
+        <w:t>len_hi</w:t>
+      </w:r>
+      <w:proofErr w:type="spellEnd"/>
+      <w:r>
+        <w:rPr>
+          <w:rFonts w:ascii="Consolas" w:hAnsi="Consolas" w:cs="Consolas"/>
+        </w:rPr>
+        <w:t>]</w:t>
+      </w:r>
+    </w:p>
+    <w:p>
+      <w:r>
+        <w:t>The “Read Data” command will start a read transfer from the opened file. If there is no file open, the reply will be an empty data packet, and the status channel will read “</w:t>
+      </w:r>
+      <w:r>
+        <w:rPr>
+          <w:rFonts w:ascii="Consolas" w:hAnsi="Consolas" w:cs="Consolas"/>
+        </w:rPr>
+        <w:t>85</w:t>
+      </w:r>
+      <w:proofErr w:type="gramStart"/>
+      <w:r>
+        <w:rPr>
+          <w:rFonts w:ascii="Consolas" w:hAnsi="Consolas" w:cs="Consolas"/>
+        </w:rPr>
+        <w:t>,NO</w:t>
+      </w:r>
+      <w:proofErr w:type="gramEnd"/>
+      <w:r>
+        <w:rPr>
+          <w:rFonts w:ascii="Consolas" w:hAnsi="Consolas" w:cs="Consolas"/>
+        </w:rPr>
+        <w:t xml:space="preserve"> FILE OPEN</w:t>
+      </w:r>
+      <w:r>
+        <w:t>”.</w:t>
+      </w:r>
+    </w:p>
+    <w:p>
+      <w:r>
+        <w:t xml:space="preserve">The third and fourth bytes of the command indicate the total number of bytes that </w:t>
+      </w:r>
+      <w:proofErr w:type="gramStart"/>
+      <w:r>
+        <w:t>will be transferred</w:t>
+      </w:r>
+      <w:proofErr w:type="gramEnd"/>
+      <w:r>
+        <w:t xml:space="preserve"> by this command. The maximum is 65,535 bytes. However, data </w:t>
+      </w:r>
+      <w:proofErr w:type="gramStart"/>
+      <w:r>
+        <w:t>is always transferred</w:t>
+      </w:r>
+      <w:proofErr w:type="gramEnd"/>
+      <w:r>
+        <w:t xml:space="preserve"> in chunks of 512 bytes, max. The receiving software shall ‘accept’ the 512-byte data packet before more data is transferred. This is due to the maximum size of the message in the data queue.</w:t>
+      </w:r>
+    </w:p>
+    <w:p>
+      <w:r>
+        <w:t xml:space="preserve">When something goes wrong, this </w:t>
+      </w:r>
+      <w:proofErr w:type="gramStart"/>
+      <w:r>
+        <w:t>will be reported</w:t>
+      </w:r>
+      <w:proofErr w:type="gramEnd"/>
+      <w:r>
+        <w:t xml:space="preserve"> through the status channel. When everything is okay, the status channel will stay quiet.</w:t>
+      </w:r>
+    </w:p>
+    <w:p>
+      <w:pPr>
+        <w:pStyle w:val="berschrift2"/>
+      </w:pPr>
+      <w:bookmarkStart w:id="8" w:name="_Toc501199014"/>
+      <w:r>
+        <w:t>DOS_CMD_WRITE_DATA (0x05)</w:t>
+      </w:r>
       <w:bookmarkEnd w:id="8"/>
     </w:p>
     <w:p>
@@ -3730,14 +3778,98 @@
         <w:rPr>
           <w:rFonts w:ascii="Consolas" w:hAnsi="Consolas" w:cs="Consolas"/>
         </w:rPr>
-        <w:t>$01 $04 [</w:t>
+        <w:t>$01 $05 [dummy] [dummy] [data …]</w:t>
+      </w:r>
+    </w:p>
+    <w:p>
+      <w:r>
+        <w:t xml:space="preserve">The “Write Data” command will write to </w:t>
+      </w:r>
+      <w:proofErr w:type="gramStart"/>
+      <w:r>
+        <w:t>the file that is currently open</w:t>
+      </w:r>
+      <w:proofErr w:type="gramEnd"/>
+      <w:r>
+        <w:t>. If there is no file open, the status channel will read “</w:t>
+      </w:r>
+      <w:r>
+        <w:rPr>
+          <w:rFonts w:ascii="Consolas" w:hAnsi="Consolas" w:cs="Consolas"/>
+        </w:rPr>
+        <w:t>85</w:t>
+      </w:r>
+      <w:proofErr w:type="gramStart"/>
+      <w:r>
+        <w:rPr>
+          <w:rFonts w:ascii="Consolas" w:hAnsi="Consolas" w:cs="Consolas"/>
+        </w:rPr>
+        <w:t>,NO</w:t>
+      </w:r>
+      <w:proofErr w:type="gramEnd"/>
+      <w:r>
+        <w:rPr>
+          <w:rFonts w:ascii="Consolas" w:hAnsi="Consolas" w:cs="Consolas"/>
+        </w:rPr>
+        <w:t xml:space="preserve"> FILE OPEN</w:t>
+      </w:r>
+      <w:r>
+        <w:t xml:space="preserve">”. If the file is not opened for writing, the file system will </w:t>
+      </w:r>
+      <w:proofErr w:type="gramStart"/>
+      <w:r>
+        <w:t>return</w:t>
+      </w:r>
+      <w:proofErr w:type="gramEnd"/>
+      <w:r>
+        <w:t xml:space="preserve"> “</w:t>
+      </w:r>
+      <w:r>
+        <w:rPr>
+          <w:rFonts w:ascii="Consolas" w:hAnsi="Consolas" w:cs="Consolas"/>
+        </w:rPr>
+        <w:t>ACCESS DENIED</w:t>
+      </w:r>
+      <w:r>
+        <w:t>” onto the status channel. The command will never return data.</w:t>
+      </w:r>
+    </w:p>
+    <w:p>
+      <w:r>
+        <w:t>The two dummy bytes are there to align the data on a long-word boundary. The suggested transfer size is 512 bytes at a time. This will give the optimal performance, while keeping into consideration the maximum command transfer size.</w:t>
+      </w:r>
+    </w:p>
+    <w:p>
+      <w:pPr>
+        <w:pStyle w:val="berschrift2"/>
+      </w:pPr>
+      <w:bookmarkStart w:id="9" w:name="_Toc501199015"/>
+      <w:r>
+        <w:t>DOS_CMD_FILE_SEEK (0x06)</w:t>
+      </w:r>
+      <w:bookmarkEnd w:id="9"/>
+    </w:p>
+    <w:p>
+      <w:pPr>
+        <w:rPr>
+          <w:rFonts w:ascii="Consolas" w:hAnsi="Consolas" w:cs="Consolas"/>
+        </w:rPr>
+      </w:pPr>
+      <w:r>
+        <w:t xml:space="preserve">Command format: </w:t>
+      </w:r>
+      <w:r>
+        <w:rPr>
+          <w:rFonts w:ascii="Consolas" w:hAnsi="Consolas" w:cs="Consolas"/>
+        </w:rPr>
+        <w:t>$01 $06 [</w:t>
       </w:r>
       <w:proofErr w:type="spellStart"/>
       <w:r>
         <w:rPr>
           <w:rFonts w:ascii="Consolas" w:hAnsi="Consolas" w:cs="Consolas"/>
         </w:rPr>
-        <w:t>len_lo</w:t>
+        <w:t>posL</w:t>
       </w:r>
       <w:proofErr w:type="spellEnd"/>
       <w:r>
@@ -3751,22 +3883,82 @@
         <w:rPr>
           <w:rFonts w:ascii="Consolas" w:hAnsi="Consolas" w:cs="Consolas"/>
         </w:rPr>
-        <w:t>len_hi</w:t>
+        <w:t>posML</w:t>
       </w:r>
       <w:proofErr w:type="spellEnd"/>
       <w:r>
         <w:rPr>
           <w:rFonts w:ascii="Consolas" w:hAnsi="Consolas" w:cs="Consolas"/>
         </w:rPr>
+        <w:t>] [</w:t>
+      </w:r>
+      <w:proofErr w:type="spellStart"/>
+      <w:r>
+        <w:rPr>
+          <w:rFonts w:ascii="Consolas" w:hAnsi="Consolas" w:cs="Consolas"/>
+        </w:rPr>
+        <w:t>posMH</w:t>
+      </w:r>
+      <w:proofErr w:type="spellEnd"/>
+      <w:r>
+        <w:rPr>
+          <w:rFonts w:ascii="Consolas" w:hAnsi="Consolas" w:cs="Consolas"/>
+        </w:rPr>
+        <w:t>] [</w:t>
+      </w:r>
+      <w:proofErr w:type="spellStart"/>
+      <w:r>
+        <w:rPr>
+          <w:rFonts w:ascii="Consolas" w:hAnsi="Consolas" w:cs="Consolas"/>
+        </w:rPr>
+        <w:t>posH</w:t>
+      </w:r>
+      <w:proofErr w:type="spellEnd"/>
+      <w:r>
+        <w:rPr>
+          <w:rFonts w:ascii="Consolas" w:hAnsi="Consolas" w:cs="Consolas"/>
+        </w:rPr>
         <w:t>]</w:t>
       </w:r>
     </w:p>
     <w:p>
       <w:r>
-        <w:t>The “Read Data” command will start a read transfer from the opened file. If there is no file open, the reply will be an empty data packet, and the status channel will read</w:t>
-      </w:r>
-      <w:r>
-        <w:t xml:space="preserve"> “</w:t>
+        <w:t xml:space="preserve">The “File Seek” command places the pointer into the currently opened file at a user-defined position. The command takes one argument: a </w:t>
+      </w:r>
+      <w:proofErr w:type="gramStart"/>
+      <w:r>
+        <w:t>32 bit</w:t>
+      </w:r>
+      <w:proofErr w:type="gramEnd"/>
+      <w:r>
+        <w:t xml:space="preserve"> value, whic</w:t>
+      </w:r>
+      <w:bookmarkStart w:id="10" w:name="_GoBack"/>
+      <w:bookmarkEnd w:id="10"/>
+      <w:r>
+        <w:t>h is transferred LSB first.</w:t>
+      </w:r>
+    </w:p>
+    <w:p>
+      <w:r>
+        <w:t>The command never returns any data. When the seek is successful, status returns “</w:t>
+      </w:r>
+      <w:r>
+        <w:rPr>
+          <w:rFonts w:ascii="Consolas" w:hAnsi="Consolas" w:cs="Consolas"/>
+        </w:rPr>
+        <w:t>00</w:t>
+      </w:r>
+      <w:proofErr w:type="gramStart"/>
+      <w:r>
+        <w:rPr>
+          <w:rFonts w:ascii="Consolas" w:hAnsi="Consolas" w:cs="Consolas"/>
+        </w:rPr>
+        <w:t>,OK</w:t>
+      </w:r>
+      <w:proofErr w:type="gramEnd"/>
+      <w:r>
+        <w:t>”, or else a message from the file system. If there is no file open, the status channel will read “</w:t>
       </w:r>
       <w:r>
         <w:rPr>
@@ -3793,54 +3985,14 @@
       </w:r>
     </w:p>
     <w:p>
-      <w:r>
-        <w:t xml:space="preserve">The third and fourth bytes of the command indicate the total number of bytes that </w:t>
-      </w:r>
-      <w:proofErr w:type="gramStart"/>
-      <w:r>
-        <w:t>will be transferred</w:t>
-      </w:r>
-      <w:proofErr w:type="gramEnd"/>
-      <w:r>
-        <w:t xml:space="preserve"> by this command. The maximum is 65,535 bytes. However, data </w:t>
-      </w:r>
-      <w:proofErr w:type="gramStart"/>
-      <w:r>
-        <w:t>is always transferred</w:t>
-      </w:r>
-      <w:proofErr w:type="gramEnd"/>
-      <w:r>
-        <w:t xml:space="preserve"> in chunks of 512 bytes, max. The receiving software </w:t>
-      </w:r>
-      <w:r>
-        <w:t>shall ‘accept’ the 512-byte data packet before more data is transferred. This is due to the maximum size of the message in the data queue.</w:t>
-      </w:r>
-    </w:p>
-    <w:p>
-      <w:r>
-        <w:t xml:space="preserve">When something goes wrong, this </w:t>
-      </w:r>
-      <w:proofErr w:type="gramStart"/>
-      <w:r>
-        <w:t>will be reported</w:t>
-      </w:r>
-      <w:proofErr w:type="gramEnd"/>
-      <w:r>
-        <w:t xml:space="preserve"> through the status channel. When everything is okay, the status chan</w:t>
-      </w:r>
-      <w:r>
-        <w:t>nel will stay quiet.</w:t>
-      </w:r>
-    </w:p>
-    <w:p>
       <w:pPr>
         <w:pStyle w:val="berschrift2"/>
       </w:pPr>
-      <w:bookmarkStart w:id="9" w:name="_Toc492222711"/>
-      <w:r>
-        <w:t>DOS_CMD_WRITE_DATA (0x05)</w:t>
-      </w:r>
-      <w:bookmarkEnd w:id="9"/>
+      <w:bookmarkStart w:id="11" w:name="_Toc501199016"/>
+      <w:r>
+        <w:t>DOS_CMD_FILE_INFO (0x07)</w:t>
+      </w:r>
+      <w:bookmarkEnd w:id="11"/>
     </w:p>
     <w:p>
       <w:pPr>
@@ -3855,251 +4007,12 @@
         <w:rPr>
           <w:rFonts w:ascii="Consolas" w:hAnsi="Consolas" w:cs="Consolas"/>
         </w:rPr>
-        <w:t>$01 $05 [dummy] [dummy] [data …]</w:t>
-      </w:r>
-    </w:p>
-    <w:p>
-      <w:r>
-        <w:t xml:space="preserve">The “Write Data” command will write to </w:t>
-      </w:r>
-      <w:proofErr w:type="gramStart"/>
-      <w:r>
-        <w:t>the file that is currently open</w:t>
-      </w:r>
-      <w:proofErr w:type="gramEnd"/>
-      <w:r>
-        <w:t>. If there is no file open, the status channel will read “</w:t>
-      </w:r>
-      <w:r>
-        <w:rPr>
-          <w:rFonts w:ascii="Consolas" w:hAnsi="Consolas" w:cs="Consolas"/>
-        </w:rPr>
-        <w:t>85</w:t>
-      </w:r>
-      <w:proofErr w:type="gramStart"/>
-      <w:r>
-        <w:rPr>
-          <w:rFonts w:ascii="Consolas" w:hAnsi="Consolas" w:cs="Consolas"/>
-        </w:rPr>
-        <w:t>,NO</w:t>
-      </w:r>
-      <w:proofErr w:type="gramEnd"/>
-      <w:r>
-        <w:rPr>
-          <w:rFonts w:ascii="Consolas" w:hAnsi="Consolas" w:cs="Consolas"/>
-        </w:rPr>
-        <w:t xml:space="preserve"> FILE OPEN</w:t>
-      </w:r>
-      <w:r>
-        <w:t>”. If the file is</w:t>
-      </w:r>
-      <w:r>
-        <w:t xml:space="preserve"> not opened for writing, the file system will </w:t>
-      </w:r>
-      <w:proofErr w:type="gramStart"/>
-      <w:r>
-        <w:t>return</w:t>
-      </w:r>
-      <w:proofErr w:type="gramEnd"/>
-      <w:r>
-        <w:t xml:space="preserve"> “</w:t>
-      </w:r>
-      <w:r>
-        <w:rPr>
-          <w:rFonts w:ascii="Consolas" w:hAnsi="Consolas" w:cs="Consolas"/>
-        </w:rPr>
-        <w:t>ACCESS DENIED</w:t>
-      </w:r>
-      <w:r>
-        <w:t>” onto the status channel. The command will never return data.</w:t>
-      </w:r>
-    </w:p>
-    <w:p>
-      <w:r>
-        <w:t>The two dummy bytes are there to align the data on a long-word boundary. The suggested transfer size is 512 bytes at a time. T</w:t>
-      </w:r>
-      <w:r>
-        <w:t>his will give the optimal performance, while keeping into consideration the maximum command transfer size.</w:t>
-      </w:r>
-    </w:p>
-    <w:p>
-      <w:pPr>
-        <w:pStyle w:val="berschrift2"/>
-      </w:pPr>
-      <w:bookmarkStart w:id="10" w:name="_Toc492222712"/>
-      <w:r>
-        <w:t>DOS_CMD_FILE_SEEK (0x06)</w:t>
-      </w:r>
-      <w:bookmarkEnd w:id="10"/>
-    </w:p>
-    <w:p>
-      <w:pPr>
-        <w:rPr>
-          <w:rFonts w:ascii="Consolas" w:hAnsi="Consolas" w:cs="Consolas"/>
-        </w:rPr>
-      </w:pPr>
-      <w:r>
-        <w:t xml:space="preserve">Command format: </w:t>
-      </w:r>
-      <w:r>
-        <w:rPr>
-          <w:rFonts w:ascii="Consolas" w:hAnsi="Consolas" w:cs="Consolas"/>
-        </w:rPr>
-        <w:t>$01 $06 [</w:t>
-      </w:r>
-      <w:proofErr w:type="spellStart"/>
-      <w:r>
-        <w:rPr>
-          <w:rFonts w:ascii="Consolas" w:hAnsi="Consolas" w:cs="Consolas"/>
-        </w:rPr>
-        <w:t>posL</w:t>
-      </w:r>
-      <w:proofErr w:type="spellEnd"/>
-      <w:r>
-        <w:rPr>
-          <w:rFonts w:ascii="Consolas" w:hAnsi="Consolas" w:cs="Consolas"/>
-        </w:rPr>
-        <w:t>] [</w:t>
-      </w:r>
-      <w:proofErr w:type="spellStart"/>
-      <w:r>
-        <w:rPr>
-          <w:rFonts w:ascii="Consolas" w:hAnsi="Consolas" w:cs="Consolas"/>
-        </w:rPr>
-        <w:t>posML</w:t>
-      </w:r>
-      <w:proofErr w:type="spellEnd"/>
-      <w:r>
-        <w:rPr>
-          <w:rFonts w:ascii="Consolas" w:hAnsi="Consolas" w:cs="Consolas"/>
-        </w:rPr>
-        <w:t>] [</w:t>
-      </w:r>
-      <w:proofErr w:type="spellStart"/>
-      <w:r>
-        <w:rPr>
-          <w:rFonts w:ascii="Consolas" w:hAnsi="Consolas" w:cs="Consolas"/>
-        </w:rPr>
-        <w:t>posMH</w:t>
-      </w:r>
-      <w:proofErr w:type="spellEnd"/>
-      <w:r>
-        <w:rPr>
-          <w:rFonts w:ascii="Consolas" w:hAnsi="Consolas" w:cs="Consolas"/>
-        </w:rPr>
-        <w:t>] [</w:t>
-      </w:r>
-      <w:proofErr w:type="spellStart"/>
-      <w:r>
-        <w:rPr>
-          <w:rFonts w:ascii="Consolas" w:hAnsi="Consolas" w:cs="Consolas"/>
-        </w:rPr>
-        <w:t>posH</w:t>
-      </w:r>
-      <w:proofErr w:type="spellEnd"/>
-      <w:r>
-        <w:rPr>
-          <w:rFonts w:ascii="Consolas" w:hAnsi="Consolas" w:cs="Consolas"/>
-        </w:rPr>
-        <w:t>]</w:t>
-      </w:r>
-    </w:p>
-    <w:p>
-      <w:r>
-        <w:t>The “File Seek” command places the pointer into the currently opened f</w:t>
-      </w:r>
-      <w:r>
-        <w:t xml:space="preserve">ile at a user-defined position. The command takes one argument: a </w:t>
-      </w:r>
-      <w:proofErr w:type="gramStart"/>
-      <w:r>
-        <w:t>32 bit</w:t>
-      </w:r>
-      <w:proofErr w:type="gramEnd"/>
-      <w:r>
-        <w:t xml:space="preserve"> value, which is transferred LSB first.</w:t>
-      </w:r>
-    </w:p>
-    <w:p>
-      <w:r>
-        <w:t>The command never returns any data. When the seek is successful, status returns “</w:t>
-      </w:r>
-      <w:r>
-        <w:rPr>
-          <w:rFonts w:ascii="Consolas" w:hAnsi="Consolas" w:cs="Consolas"/>
-        </w:rPr>
-        <w:t>00</w:t>
-      </w:r>
-      <w:proofErr w:type="gramStart"/>
-      <w:r>
-        <w:rPr>
-          <w:rFonts w:ascii="Consolas" w:hAnsi="Consolas" w:cs="Consolas"/>
-        </w:rPr>
-        <w:t>,OK</w:t>
-      </w:r>
-      <w:proofErr w:type="gramEnd"/>
-      <w:r>
-        <w:t xml:space="preserve">”, or else a message from the file system. If there is no </w:t>
-      </w:r>
-      <w:r>
-        <w:t>file open, the status channel will read “</w:t>
-      </w:r>
-      <w:r>
-        <w:rPr>
-          <w:rFonts w:ascii="Consolas" w:hAnsi="Consolas" w:cs="Consolas"/>
-        </w:rPr>
-        <w:t>85</w:t>
-      </w:r>
-      <w:proofErr w:type="gramStart"/>
-      <w:r>
-        <w:rPr>
-          <w:rFonts w:ascii="Consolas" w:hAnsi="Consolas" w:cs="Consolas"/>
-        </w:rPr>
-        <w:t>,NO</w:t>
-      </w:r>
-      <w:proofErr w:type="gramEnd"/>
-      <w:r>
-        <w:rPr>
-          <w:rFonts w:ascii="Consolas" w:hAnsi="Consolas" w:cs="Consolas"/>
-        </w:rPr>
-        <w:t xml:space="preserve"> FILE OPEN</w:t>
-      </w:r>
-      <w:r>
-        <w:t>”.</w:t>
-      </w:r>
-    </w:p>
-    <w:p>
-      <w:pPr>
-        <w:pStyle w:val="berschrift2"/>
-      </w:pPr>
-      <w:bookmarkStart w:id="11" w:name="_Toc492222713"/>
-      <w:r>
-        <w:t>DOS_CMD_FILE_INFO (0x07)</w:t>
-      </w:r>
-      <w:bookmarkEnd w:id="11"/>
-    </w:p>
-    <w:p>
-      <w:pPr>
-        <w:rPr>
-          <w:rFonts w:ascii="Consolas" w:hAnsi="Consolas" w:cs="Consolas"/>
-        </w:rPr>
-      </w:pPr>
-      <w:r>
-        <w:t xml:space="preserve">Command format: </w:t>
-      </w:r>
-      <w:r>
-        <w:rPr>
-          <w:rFonts w:ascii="Consolas" w:hAnsi="Consolas" w:cs="Consolas"/>
-        </w:rPr>
         <w:t>$01 $07</w:t>
       </w:r>
     </w:p>
     <w:p>
       <w:r>
-        <w:t>The “File Info” command returns a data packet with information about the currently open file. In fact, this command executes a file stat command. Th</w:t>
-      </w:r>
-      <w:r>
-        <w:t>e format of the data packet is as follows:</w:t>
+        <w:t>The “File Info” command returns a data packet with information about the currently open file. In fact, this command executes a file stat command. The format of the data packet is as follows:</w:t>
       </w:r>
     </w:p>
     <w:p>
@@ -4296,10 +4209,7 @@
         <w:pStyle w:val="KeinLeerraum"/>
       </w:pPr>
       <w:r>
-        <w:t xml:space="preserve">The status </w:t>
-      </w:r>
-      <w:r>
-        <w:t>response could either be:</w:t>
+        <w:t>The status response could either be:</w:t>
       </w:r>
     </w:p>
     <w:p>
@@ -4347,7 +4257,7 @@
       <w:pPr>
         <w:pStyle w:val="berschrift2"/>
       </w:pPr>
-      <w:bookmarkStart w:id="12" w:name="_Toc492222714"/>
+      <w:bookmarkStart w:id="12" w:name="_Toc501199017"/>
       <w:r>
         <w:t>DOS_CMD_FILE_STAT (0x08)</w:t>
       </w:r>
@@ -4371,10 +4281,7 @@
     </w:p>
     <w:p>
       <w:r>
-        <w:t>The “File Info” command returns a data packet with information about a file, specified by the ‘filename’ par</w:t>
-      </w:r>
-      <w:r>
-        <w:t>ameter. The format of the data packet is the same as for DOS_CMD_FILE_INFO (0x07).</w:t>
+        <w:t>The “File Info” command returns a data packet with information about a file, specified by the ‘filename’ parameter. The format of the data packet is the same as for DOS_CMD_FILE_INFO (0x07).</w:t>
       </w:r>
     </w:p>
     <w:p>
@@ -4420,7 +4327,7 @@
       <w:pPr>
         <w:pStyle w:val="berschrift2"/>
       </w:pPr>
-      <w:bookmarkStart w:id="13" w:name="_Toc492222715"/>
+      <w:bookmarkStart w:id="13" w:name="_Toc501199018"/>
       <w:r>
         <w:t>DOS_CMD_DELETE_FILE (0x09)</w:t>
       </w:r>
@@ -4439,10 +4346,7 @@
     </w:p>
     <w:p>
       <w:r>
-        <w:t>The “Delete File” command deletes the spec</w:t>
-      </w:r>
-      <w:r>
-        <w:t xml:space="preserve">ified file. </w:t>
+        <w:t xml:space="preserve">The “Delete File” command deletes the specified file. </w:t>
       </w:r>
     </w:p>
     <w:p>
@@ -4507,7 +4411,7 @@
       <w:pPr>
         <w:pStyle w:val="berschrift2"/>
       </w:pPr>
-      <w:bookmarkStart w:id="14" w:name="_Toc492222716"/>
+      <w:bookmarkStart w:id="14" w:name="_Toc501199019"/>
       <w:r>
         <w:t>DOS_CMD_RENAME_FILE (0x0a)</w:t>
       </w:r>
@@ -4521,13 +4425,7 @@
         <w:rPr>
           <w:rFonts w:ascii="Consolas" w:hAnsi="Consolas" w:cs="Consolas"/>
         </w:rPr>
-        <w:t>$01 $0a</w:t>
-      </w:r>
-      <w:r>
-        <w:rPr>
-          <w:rFonts w:ascii="Consolas" w:hAnsi="Consolas" w:cs="Consolas"/>
-        </w:rPr>
-        <w:t xml:space="preserve"> &lt;filename&gt; $00 &lt;</w:t>
+        <w:t>$01 $0a &lt;filename&gt; $00 &lt;</w:t>
       </w:r>
       <w:proofErr w:type="spellStart"/>
       <w:r>
@@ -4616,10 +4514,7 @@
     </w:p>
     <w:p>
       <w:r>
-        <w:t xml:space="preserve">This </w:t>
-      </w:r>
-      <w:r>
-        <w:t xml:space="preserve">command </w:t>
+        <w:t xml:space="preserve">This command </w:t>
       </w:r>
       <w:proofErr w:type="gramStart"/>
       <w:r>
@@ -4643,7 +4538,7 @@
       <w:pPr>
         <w:pStyle w:val="berschrift2"/>
       </w:pPr>
-      <w:bookmarkStart w:id="15" w:name="_Toc492222717"/>
+      <w:bookmarkStart w:id="15" w:name="_Toc501199020"/>
       <w:r>
         <w:t>DOS_CMD_COPY_FILE (0x0b)</w:t>
       </w:r>
@@ -4698,10 +4593,7 @@
     </w:p>
     <w:p>
       <w:r>
-        <w:t>This command does not return any d</w:t>
-      </w:r>
-      <w:r>
-        <w:t xml:space="preserve">ata. The status channel will either read </w:t>
+        <w:t xml:space="preserve">This command does not return any data. The status channel will either read </w:t>
       </w:r>
       <w:r>
         <w:rPr>
@@ -4761,7 +4653,7 @@
       <w:pPr>
         <w:pStyle w:val="berschrift2"/>
       </w:pPr>
-      <w:bookmarkStart w:id="16" w:name="_Toc492222718"/>
+      <w:bookmarkStart w:id="16" w:name="_Toc501199021"/>
       <w:r>
         <w:t>DOS_CMD_CHANGE_DIR (0x11)</w:t>
       </w:r>
@@ -4786,10 +4678,7 @@
     <w:p>
       <w:r>
         <w:lastRenderedPageBreak/>
-        <w:t>The ‘Change Directory” command</w:t>
-      </w:r>
-      <w:r>
-        <w:t xml:space="preserve"> is used to let the DOS enter a sub directory. When the DOS starts, the current directory will be the root of the </w:t>
+        <w:t xml:space="preserve">The ‘Change Directory” command is used to let the DOS enter a sub directory. When the DOS starts, the current directory will be the root of the </w:t>
       </w:r>
       <w:proofErr w:type="spellStart"/>
       <w:r>
@@ -4813,10 +4702,7 @@
       </w:r>
       <w:proofErr w:type="gramEnd"/>
       <w:r>
-        <w:t xml:space="preserve"> have special meaning:</w:t>
-      </w:r>
-      <w:r>
-        <w:t xml:space="preserve"> current and parent directory.</w:t>
+        <w:t xml:space="preserve"> have special meaning: current and parent directory.</w:t>
       </w:r>
     </w:p>
     <w:p>
@@ -4834,10 +4720,7 @@
     </w:p>
     <w:p>
       <w:r>
-        <w:t xml:space="preserve">This </w:t>
-      </w:r>
-      <w:r>
-        <w:t>command does never return any data. The status channel will tell whether the operation was successful. The two possible responses are: “</w:t>
+        <w:t>This command does never return any data. The status channel will tell whether the operation was successful. The two possible responses are: “</w:t>
       </w:r>
       <w:r>
         <w:rPr>
@@ -4870,7 +4753,7 @@
       <w:pPr>
         <w:pStyle w:val="berschrift2"/>
       </w:pPr>
-      <w:bookmarkStart w:id="17" w:name="_Toc492222719"/>
+      <w:bookmarkStart w:id="17" w:name="_Toc501199022"/>
       <w:r>
         <w:t>DOS_CMD_GET_PATH (0x12)</w:t>
       </w:r>
@@ -4894,10 +4777,7 @@
     </w:p>
     <w:p>
       <w:r>
-        <w:t>The “Get Path” command will return th</w:t>
-      </w:r>
-      <w:r>
-        <w:t xml:space="preserve">e current path in the file system, starting from the root. The path string </w:t>
+        <w:t xml:space="preserve">The “Get Path” command will return the current path in the file system, starting from the root. The path string </w:t>
       </w:r>
       <w:proofErr w:type="gramStart"/>
       <w:r>
@@ -4932,7 +4812,7 @@
           <w:lang w:val="nl-NL"/>
         </w:rPr>
       </w:pPr>
-      <w:bookmarkStart w:id="18" w:name="_Toc492222720"/>
+      <w:bookmarkStart w:id="18" w:name="_Toc501199023"/>
       <w:r>
         <w:rPr>
           <w:lang w:val="nl-NL"/>
@@ -4959,10 +4839,7 @@
     </w:p>
     <w:p>
       <w:r>
-        <w:t>The “Open Directory” command will a</w:t>
-      </w:r>
-      <w:r>
-        <w:t>ttempt to start reading the current directory. The command will not return any data, but it will return status information: “</w:t>
+        <w:t>The “Open Directory” command will attempt to start reading the current directory. The command will not return any data, but it will return status information: “</w:t>
       </w:r>
       <w:r>
         <w:rPr>
@@ -5004,7 +4881,7 @@
       <w:pPr>
         <w:pStyle w:val="berschrift2"/>
       </w:pPr>
-      <w:bookmarkStart w:id="19" w:name="_Toc492222721"/>
+      <w:bookmarkStart w:id="19" w:name="_Toc501199024"/>
       <w:r>
         <w:t>DOS_CMD_READ_DIR (0x14)</w:t>
       </w:r>
@@ -5036,10 +4913,7 @@
       </w:r>
       <w:proofErr w:type="gramEnd"/>
       <w:r>
-        <w:t xml:space="preserve"> as a data packet. The format is simple: The first byte gives the attribute of the directory entry, followed by the file </w:t>
-      </w:r>
-      <w:r>
-        <w:t>name. The attribute has the following fields:</w:t>
+        <w:t xml:space="preserve"> as a data packet. The format is simple: The first byte gives the attribute of the directory entry, followed by the file name. The attribute has the following fields:</w:t>
       </w:r>
     </w:p>
     <w:tbl>
@@ -5063,12 +4937,6 @@
         <w:gridCol w:w="1299"/>
       </w:tblGrid>
       <w:tr>
-        <w:tblPrEx>
-          <w:tblCellMar>
-            <w:top w:w="0" w:type="dxa"/>
-            <w:bottom w:w="0" w:type="dxa"/>
-          </w:tblCellMar>
-        </w:tblPrEx>
         <w:tc>
           <w:tcPr>
             <w:tcW w:w="1213" w:type="dxa"/>
@@ -5366,12 +5234,6 @@
         </w:tc>
       </w:tr>
       <w:tr>
-        <w:tblPrEx>
-          <w:tblCellMar>
-            <w:top w:w="0" w:type="dxa"/>
-            <w:bottom w:w="0" w:type="dxa"/>
-          </w:tblCellMar>
-        </w:tblPrEx>
         <w:tc>
           <w:tcPr>
             <w:tcW w:w="1213" w:type="dxa"/>
@@ -5612,10 +5474,7 @@
       </w:r>
       <w:proofErr w:type="gramEnd"/>
       <w:r>
-        <w:t xml:space="preserve"> from the attribute byte as it exists in FAT directories, and is reused for other non-FAT </w:t>
-      </w:r>
-      <w:r>
-        <w:t>directories.</w:t>
+        <w:t xml:space="preserve"> from the attribute byte as it exists in FAT directories, and is reused for other non-FAT directories.</w:t>
       </w:r>
     </w:p>
     <w:p>
@@ -5623,7 +5482,7 @@
         <w:pStyle w:val="berschrift2"/>
         <w:pageBreakBefore/>
       </w:pPr>
-      <w:bookmarkStart w:id="20" w:name="_Toc492222722"/>
+      <w:bookmarkStart w:id="20" w:name="_Toc501199025"/>
       <w:r>
         <w:lastRenderedPageBreak/>
         <w:t>DOS_CMD_COPY_UI_PATH (0x15)</w:t>
@@ -5661,10 +5520,7 @@
     </w:p>
     <w:p>
       <w:r>
-        <w:t>The command is execute</w:t>
-      </w:r>
-      <w:r>
-        <w:t xml:space="preserve">d and then falls through to the “Get Path” command; </w:t>
+        <w:t xml:space="preserve">The command is executed and then falls through to the “Get Path” command; </w:t>
       </w:r>
       <w:proofErr w:type="gramStart"/>
       <w:r>
@@ -5707,12 +5563,9 @@
       <w:pPr>
         <w:pStyle w:val="berschrift2"/>
       </w:pPr>
-      <w:bookmarkStart w:id="21" w:name="_Toc492222723"/>
-      <w:r>
-        <w:t>DOS_CMD_CREATE_DIR (0x</w:t>
-      </w:r>
-      <w:r>
-        <w:t>16)</w:t>
+      <w:bookmarkStart w:id="21" w:name="_Toc501199026"/>
+      <w:r>
+        <w:t>DOS_CMD_CREATE_DIR (0x16)</w:t>
       </w:r>
       <w:bookmarkEnd w:id="21"/>
     </w:p>
@@ -5821,7 +5674,7 @@
       <w:pPr>
         <w:pStyle w:val="berschrift2"/>
       </w:pPr>
-      <w:bookmarkStart w:id="22" w:name="_Toc492222724"/>
+      <w:bookmarkStart w:id="22" w:name="_Toc501199027"/>
       <w:r>
         <w:t>DOS_CMD_COPY_HOME_PATH (0x17)</w:t>
       </w:r>
@@ -5845,10 +5698,7 @@
     </w:p>
     <w:p>
       <w:r>
-        <w:t xml:space="preserve">The “Copy Home Path” command changes into the user defined home directory specified in the </w:t>
-      </w:r>
-      <w:r>
-        <w:t xml:space="preserve">“Home Directory” setting under “User Interface Settings”. If the directory does not exist, the appropriate </w:t>
+        <w:t xml:space="preserve">The “Copy Home Path” command changes into the user defined home directory specified in the “Home Directory” setting under “User Interface Settings”. If the directory does not exist, the appropriate </w:t>
       </w:r>
       <w:proofErr w:type="spellStart"/>
       <w:r>
@@ -5877,10 +5727,7 @@
       </w:r>
       <w:proofErr w:type="gramEnd"/>
       <w:r>
-        <w:t xml:space="preserve"> it will re</w:t>
-      </w:r>
-      <w:r>
-        <w:t>turn the current path which the file browser is at.</w:t>
+        <w:t xml:space="preserve"> it will return the current path which the file browser is at.</w:t>
       </w:r>
     </w:p>
     <w:p>
@@ -5909,7 +5756,7 @@
       <w:pPr>
         <w:pStyle w:val="berschrift2"/>
       </w:pPr>
-      <w:bookmarkStart w:id="23" w:name="_Toc492222725"/>
+      <w:bookmarkStart w:id="23" w:name="_Toc501199028"/>
       <w:r>
         <w:t>DOS_CMD_LOAD_REU (0x21)</w:t>
       </w:r>
@@ -6058,10 +5905,7 @@
       </w:r>
       <w:proofErr w:type="gramEnd"/>
       <w:r>
-        <w:t xml:space="preserve"> to read </w:t>
-      </w:r>
-      <w:r>
-        <w:t xml:space="preserve">data from the currently opened file into the REU memory. The command takes two 32-bit parameters, both LSB first. The first argument is the REU address at which the data is </w:t>
+        <w:t xml:space="preserve"> to read data from the currently opened file into the REU memory. The command takes two 32-bit parameters, both LSB first. The first argument is the REU address at which the data is </w:t>
       </w:r>
       <w:proofErr w:type="gramStart"/>
       <w:r>
@@ -6069,10 +5913,7 @@
       </w:r>
       <w:proofErr w:type="gramEnd"/>
       <w:r>
-        <w:t xml:space="preserve"> the second gives the total number of bytes that shall be read. The load fun</w:t>
-      </w:r>
-      <w:r>
-        <w:t xml:space="preserve">ction does not wrap around; the load is truncated when the start address plus the length exceeds the end address of the REU memory. The upper bytes of both the address as well as the length </w:t>
+        <w:t xml:space="preserve"> the second gives the total number of bytes that shall be read. The load function does not wrap around; the load is truncated when the start address plus the length exceeds the end address of the REU memory. The upper bytes of both the address as well as the length </w:t>
       </w:r>
       <w:proofErr w:type="gramStart"/>
       <w:r>
@@ -6085,10 +5926,7 @@
     </w:p>
     <w:p>
       <w:r>
-        <w:t>Note</w:t>
-      </w:r>
-      <w:r>
-        <w:t>: This function assumes a 16 MB REU configuration.</w:t>
+        <w:t>Note: This function assumes a 16 MB REU configuration.</w:t>
       </w:r>
     </w:p>
     <w:p>
@@ -6125,10 +5963,7 @@
     <w:p>
       <w:r>
         <w:lastRenderedPageBreak/>
-        <w:t>The data that is returned is a more detailed string, indicating the number of bytes read at which a</w:t>
-      </w:r>
-      <w:r>
-        <w:t xml:space="preserve">ddress, such </w:t>
+        <w:t xml:space="preserve">The data that is returned is a more detailed string, indicating the number of bytes read at which address, such </w:t>
       </w:r>
       <w:proofErr w:type="gramStart"/>
       <w:r>
@@ -6152,7 +5987,7 @@
       <w:pPr>
         <w:pStyle w:val="berschrift2"/>
       </w:pPr>
-      <w:bookmarkStart w:id="24" w:name="_Toc492222726"/>
+      <w:bookmarkStart w:id="24" w:name="_Toc501199029"/>
       <w:r>
         <w:t>DOS_CMD_SAVE_REU (0x22)</w:t>
       </w:r>
@@ -6302,10 +6137,7 @@
       </w:r>
       <w:proofErr w:type="gramEnd"/>
       <w:r>
-        <w:t xml:space="preserve"> to write data to the currently opened file from the R</w:t>
-      </w:r>
-      <w:r>
-        <w:t xml:space="preserve">EU memory. The command takes two 32-bit parameters, both LSB first. The first argument is the REU address from which the data </w:t>
+        <w:t xml:space="preserve"> to write data to the currently opened file from the REU memory. The command takes two 32-bit parameters, both LSB first. The first argument is the REU address from which the data </w:t>
       </w:r>
       <w:proofErr w:type="gramStart"/>
       <w:r>
@@ -6313,10 +6145,7 @@
       </w:r>
       <w:proofErr w:type="gramEnd"/>
       <w:r>
-        <w:t>; the second gives the total number of bytes that shall be written. The save function does not wrap around; it is truncate</w:t>
-      </w:r>
-      <w:r>
-        <w:t xml:space="preserve">d when the start address plus the length exceeds the end address of the REU memory. The upper bytes of both the address as well as the length </w:t>
+        <w:t xml:space="preserve">; the second gives the total number of bytes that shall be written. The save function does not wrap around; it is truncated when the start address plus the length exceeds the end address of the REU memory. The upper bytes of both the address as well as the length </w:t>
       </w:r>
       <w:proofErr w:type="gramStart"/>
       <w:r>
@@ -6329,10 +6158,7 @@
     </w:p>
     <w:p>
       <w:r>
-        <w:t>Note: This function assumes a 16 MB REU configuratio</w:t>
-      </w:r>
-      <w:r>
-        <w:t>n.</w:t>
+        <w:t>Note: This function assumes a 16 MB REU configuration.</w:t>
       </w:r>
     </w:p>
     <w:p>
@@ -6382,13 +6208,7 @@
         <w:rPr>
           <w:rFonts w:ascii="Consolas" w:hAnsi="Consolas" w:cs="Consolas"/>
         </w:rPr>
-        <w:t xml:space="preserve">$008000 BYTES SAVED FROM </w:t>
-      </w:r>
-      <w:r>
-        <w:rPr>
-          <w:rFonts w:ascii="Consolas" w:hAnsi="Consolas" w:cs="Consolas"/>
-        </w:rPr>
-        <w:t>REU $852000</w:t>
+        <w:t>$008000 BYTES SAVED FROM REU $852000</w:t>
       </w:r>
       <w:r>
         <w:t>”.</w:t>
@@ -6399,7 +6219,7 @@
       <w:pPr>
         <w:pStyle w:val="berschrift2"/>
       </w:pPr>
-      <w:bookmarkStart w:id="25" w:name="_Toc492222727"/>
+      <w:bookmarkStart w:id="25" w:name="_Toc501199030"/>
       <w:r>
         <w:t>DOS_CMD_MOUNT_DISK (0x23)</w:t>
       </w:r>
@@ -6446,10 +6266,7 @@
         </w:rPr>
       </w:pPr>
       <w:r>
-        <w:t>If there is no d</w:t>
-      </w:r>
-      <w:r>
-        <w:t xml:space="preserve">rive using the specified id, then the drive last mounted on </w:t>
+        <w:t xml:space="preserve">If there is no drive using the specified id, then the drive last mounted on </w:t>
       </w:r>
       <w:proofErr w:type="gramStart"/>
       <w:r>
@@ -6605,7 +6422,7 @@
       <w:pPr>
         <w:pStyle w:val="berschrift2"/>
       </w:pPr>
-      <w:bookmarkStart w:id="26" w:name="_Toc492222728"/>
+      <w:bookmarkStart w:id="26" w:name="_Toc501199031"/>
       <w:r>
         <w:t>DOS_CMD_UMOUNT_DISK (0x24)</w:t>
       </w:r>
@@ -6675,10 +6492,7 @@
       </w:r>
       <w:proofErr w:type="gramEnd"/>
       <w:r>
-        <w:t>. If there is no such drive, the</w:t>
-      </w:r>
-      <w:r>
-        <w:t xml:space="preserve"> status channel reports </w:t>
+        <w:t xml:space="preserve">. If there is no such drive, the status channel reports </w:t>
       </w:r>
       <w:r>
         <w:rPr>
@@ -6783,10 +6597,7 @@
       </w:r>
       <w:proofErr w:type="gramEnd"/>
       <w:r>
-        <w:t xml:space="preserve"> in </w:t>
-      </w:r>
-      <w:r>
-        <w:t xml:space="preserve">version </w:t>
+        <w:t xml:space="preserve"> in version </w:t>
       </w:r>
       <w:r>
         <w:rPr>
@@ -6802,7 +6613,7 @@
       <w:pPr>
         <w:pStyle w:val="berschrift2"/>
       </w:pPr>
-      <w:bookmarkStart w:id="27" w:name="_Toc492222729"/>
+      <w:bookmarkStart w:id="27" w:name="_Toc501199032"/>
       <w:r>
         <w:t>DOS_CMD_SWAP_DISK (0x25)</w:t>
       </w:r>
@@ -6887,19 +6698,98 @@
         <w:rPr>
           <w:rStyle w:val="pl-s"/>
         </w:rPr>
-        <w:t>This command neve</w:t>
-      </w:r>
+        <w:t>This command never returns any data, and the status channel will read “00</w:t>
+      </w:r>
+      <w:proofErr w:type="gramStart"/>
       <w:r>
         <w:rPr>
           <w:rStyle w:val="pl-s"/>
         </w:rPr>
-        <w:t>r returns any data, and the status channel will read “00</w:t>
+        <w:t>,OK</w:t>
+      </w:r>
+      <w:proofErr w:type="gramEnd"/>
+      <w:r>
+        <w:rPr>
+          <w:rStyle w:val="pl-s"/>
+        </w:rPr>
+        <w:t>” on success.</w:t>
+      </w:r>
+    </w:p>
+    <w:p>
+      <w:r>
+        <w:t xml:space="preserve">This command </w:t>
       </w:r>
       <w:proofErr w:type="gramStart"/>
       <w:r>
+        <w:t>has been introduced</w:t>
+      </w:r>
+      <w:proofErr w:type="gramEnd"/>
+      <w:r>
+        <w:t xml:space="preserve"> in version </w:t>
+      </w:r>
+      <w:r>
+        <w:rPr>
+          <w:rFonts w:ascii="Consolas" w:hAnsi="Consolas" w:cs="Consolas"/>
+        </w:rPr>
+        <w:t>1.1</w:t>
+      </w:r>
+      <w:r>
+        <w:t>.</w:t>
+      </w:r>
+    </w:p>
+    <w:p>
+      <w:pPr>
+        <w:pStyle w:val="berschrift2"/>
+      </w:pPr>
+      <w:bookmarkStart w:id="28" w:name="_Toc501199033"/>
+      <w:r>
+        <w:t>DOS_CMD_GET_TIME (0x26)</w:t>
+      </w:r>
+      <w:bookmarkEnd w:id="28"/>
+    </w:p>
+    <w:p>
+      <w:r>
+        <w:t xml:space="preserve">Command format: $01 $0x26 </w:t>
+      </w:r>
+      <w:r>
+        <w:t>[</w:t>
+      </w:r>
+      <w:r>
+        <w:t>&lt;id&gt;</w:t>
+      </w:r>
+      <w:r>
+        <w:t>]</w:t>
+      </w:r>
+    </w:p>
+    <w:p>
+      <w:pPr>
         <w:rPr>
           <w:rStyle w:val="pl-s"/>
         </w:rPr>
+      </w:pPr>
+      <w:r>
+        <w:rPr>
+          <w:rStyle w:val="pl-s"/>
+        </w:rPr>
+        <w:t>This command returns the current date and time</w:t>
+      </w:r>
+      <w:r>
+        <w:rPr>
+          <w:rStyle w:val="pl-s"/>
+        </w:rPr>
+        <w:t xml:space="preserve"> </w:t>
+      </w:r>
+      <w:r>
+        <w:rPr>
+          <w:rStyle w:val="pl-s"/>
+        </w:rPr>
+        <w:t>and the status channel will read “00</w:t>
+      </w:r>
+      <w:proofErr w:type="gramStart"/>
+      <w:r>
+        <w:rPr>
+          <w:rStyle w:val="pl-s"/>
+        </w:rPr>
         <w:t>,OK</w:t>
       </w:r>
       <w:proofErr w:type="gramEnd"/>
@@ -6911,6 +6801,177 @@
       </w:r>
     </w:p>
     <w:p>
+      <w:pPr>
+        <w:rPr>
+          <w:rStyle w:val="pl-s"/>
+        </w:rPr>
+      </w:pPr>
+      <w:r>
+        <w:rPr>
+          <w:rStyle w:val="pl-s"/>
+        </w:rPr>
+        <w:t xml:space="preserve">If no </w:t>
+      </w:r>
+      <w:r>
+        <w:rPr>
+          <w:rFonts w:cs="Consolas"/>
+        </w:rPr>
+        <w:t xml:space="preserve">argument </w:t>
+      </w:r>
+      <w:r>
+        <w:rPr>
+          <w:rFonts w:ascii="Consolas" w:hAnsi="Consolas" w:cs="Consolas"/>
+        </w:rPr>
+        <w:t xml:space="preserve">&lt;id&gt; </w:t>
+      </w:r>
+      <w:r>
+        <w:rPr>
+          <w:rStyle w:val="pl-s"/>
+        </w:rPr>
+        <w:t xml:space="preserve">is given or if the </w:t>
+      </w:r>
+      <w:r>
+        <w:rPr>
+          <w:rFonts w:cs="Consolas"/>
+        </w:rPr>
+        <w:t xml:space="preserve">argument </w:t>
+      </w:r>
+      <w:r>
+        <w:rPr>
+          <w:rFonts w:ascii="Consolas" w:hAnsi="Consolas" w:cs="Consolas"/>
+        </w:rPr>
+        <w:t>&lt;id&gt;</w:t>
+      </w:r>
+      <w:r>
+        <w:rPr>
+          <w:rFonts w:cs="Consolas"/>
+        </w:rPr>
+        <w:t xml:space="preserve"> is zero, the format is </w:t>
+      </w:r>
+      <w:r>
+        <w:rPr>
+          <w:rStyle w:val="pl-s"/>
+        </w:rPr>
+        <w:t>“</w:t>
+      </w:r>
+      <w:proofErr w:type="spellStart"/>
+      <w:r>
+        <w:rPr>
+          <w:rStyle w:val="pl-s"/>
+        </w:rPr>
+        <w:t>yyyy</w:t>
+      </w:r>
+      <w:proofErr w:type="spellEnd"/>
+      <w:r>
+        <w:rPr>
+          <w:rStyle w:val="pl-s"/>
+        </w:rPr>
+        <w:t>/mm/</w:t>
+      </w:r>
+      <w:proofErr w:type="spellStart"/>
+      <w:r>
+        <w:rPr>
+          <w:rStyle w:val="pl-s"/>
+        </w:rPr>
+        <w:t>dd</w:t>
+      </w:r>
+      <w:proofErr w:type="spellEnd"/>
+      <w:r>
+        <w:rPr>
+          <w:rStyle w:val="pl-s"/>
+        </w:rPr>
+        <w:t xml:space="preserve"> </w:t>
+      </w:r>
+      <w:proofErr w:type="spellStart"/>
+      <w:r>
+        <w:rPr>
+          <w:rStyle w:val="pl-s"/>
+        </w:rPr>
+        <w:t>hh:mm:ss</w:t>
+      </w:r>
+      <w:proofErr w:type="spellEnd"/>
+      <w:r>
+        <w:rPr>
+          <w:rStyle w:val="pl-s"/>
+        </w:rPr>
+        <w:t xml:space="preserve">”. If the </w:t>
+      </w:r>
+      <w:r>
+        <w:rPr>
+          <w:rFonts w:cs="Consolas"/>
+        </w:rPr>
+        <w:t xml:space="preserve">argument </w:t>
+      </w:r>
+      <w:r>
+        <w:rPr>
+          <w:rFonts w:ascii="Consolas" w:hAnsi="Consolas" w:cs="Consolas"/>
+        </w:rPr>
+        <w:t xml:space="preserve">&lt;id&gt; </w:t>
+      </w:r>
+      <w:r>
+        <w:rPr>
+          <w:rStyle w:val="pl-s"/>
+        </w:rPr>
+        <w:t xml:space="preserve">is one, the format is “www </w:t>
+      </w:r>
+      <w:proofErr w:type="spellStart"/>
+      <w:r>
+        <w:rPr>
+          <w:rStyle w:val="pl-s"/>
+        </w:rPr>
+        <w:t>yyyy</w:t>
+      </w:r>
+      <w:proofErr w:type="spellEnd"/>
+      <w:r>
+        <w:rPr>
+          <w:rStyle w:val="pl-s"/>
+        </w:rPr>
+        <w:t>/mm/</w:t>
+      </w:r>
+      <w:proofErr w:type="spellStart"/>
+      <w:r>
+        <w:rPr>
+          <w:rStyle w:val="pl-s"/>
+        </w:rPr>
+        <w:t>dd</w:t>
+      </w:r>
+      <w:proofErr w:type="spellEnd"/>
+      <w:r>
+        <w:rPr>
+          <w:rStyle w:val="pl-s"/>
+        </w:rPr>
+        <w:t xml:space="preserve"> </w:t>
+      </w:r>
+      <w:proofErr w:type="spellStart"/>
+      <w:r>
+        <w:rPr>
+          <w:rStyle w:val="pl-s"/>
+        </w:rPr>
+        <w:t>hh:mm:ss</w:t>
+      </w:r>
+      <w:proofErr w:type="spellEnd"/>
+      <w:r>
+        <w:rPr>
+          <w:rStyle w:val="pl-s"/>
+        </w:rPr>
+        <w:t xml:space="preserve">”, </w:t>
+      </w:r>
+      <w:proofErr w:type="spellStart"/>
+      <w:r>
+        <w:rPr>
+          <w:rStyle w:val="pl-s"/>
+        </w:rPr>
+        <w:t>i</w:t>
+      </w:r>
+      <w:proofErr w:type="spellEnd"/>
+      <w:r>
+        <w:rPr>
+          <w:rStyle w:val="pl-s"/>
+        </w:rPr>
+        <w:t>. e. it contains the day of the week, too.</w:t>
+      </w:r>
+    </w:p>
+    <w:p>
       <w:r>
         <w:t xml:space="preserve">This command </w:t>
       </w:r>
@@ -6926,7 +6987,7 @@
         <w:rPr>
           <w:rFonts w:ascii="Consolas" w:hAnsi="Consolas" w:cs="Consolas"/>
         </w:rPr>
-        <w:t>1.1</w:t>
+        <w:t>1.2</w:t>
       </w:r>
       <w:r>
         <w:t>.</w:t>
@@ -6936,139 +6997,82 @@
       <w:pPr>
         <w:pStyle w:val="berschrift2"/>
       </w:pPr>
-      <w:bookmarkStart w:id="28" w:name="_Toc492222730"/>
-      <w:r>
-        <w:t>DOS_CMD_</w:t>
-      </w:r>
-      <w:r>
-        <w:t>GET_TIME</w:t>
-      </w:r>
-      <w:r>
-        <w:t xml:space="preserve"> (0x2</w:t>
-      </w:r>
-      <w:r>
-        <w:t>6</w:t>
-      </w:r>
-      <w:r>
-        <w:t>)</w:t>
-      </w:r>
-      <w:bookmarkEnd w:id="28"/>
+      <w:bookmarkStart w:id="29" w:name="_Toc501199034"/>
+      <w:r>
+        <w:t>DOS_CMD_SET_TIME (0x27)</w:t>
+      </w:r>
+      <w:bookmarkEnd w:id="29"/>
     </w:p>
     <w:p>
       <w:r>
         <w:t>Command format: $01 $0x2</w:t>
       </w:r>
       <w:r>
-        <w:t>6</w:t>
-      </w:r>
-      <w:r>
-        <w:t xml:space="preserve"> &lt;id&gt;</w:t>
+        <w:t>7</w:t>
+      </w:r>
+      <w:r>
+        <w:t xml:space="preserve"> &lt;Y&gt; &lt;M&gt; &lt;D&gt; &lt;h&gt; &lt;m&gt; &lt;s&gt;</w:t>
       </w:r>
     </w:p>
     <w:p>
       <w:pPr>
         <w:rPr>
           <w:rStyle w:val="pl-s"/>
+          <w:lang w:val="de-DE"/>
         </w:rPr>
       </w:pPr>
       <w:r>
         <w:rPr>
           <w:rStyle w:val="pl-s"/>
         </w:rPr>
-        <w:t xml:space="preserve">This command returns </w:t>
-      </w:r>
+        <w:t>This command sets the current date and time and the status channel will read “00</w:t>
+      </w:r>
+      <w:proofErr w:type="gramStart"/>
       <w:r>
         <w:rPr>
           <w:rStyle w:val="pl-s"/>
         </w:rPr>
-        <w:t>the current date and time in the format “</w:t>
-      </w:r>
-      <w:proofErr w:type="spellStart"/>
+        <w:t>,OK</w:t>
+      </w:r>
+      <w:proofErr w:type="gramEnd"/>
       <w:r>
         <w:rPr>
           <w:rStyle w:val="pl-s"/>
         </w:rPr>
-        <w:t>yyyy</w:t>
-      </w:r>
-      <w:proofErr w:type="spellEnd"/>
+        <w:t xml:space="preserve">” on success. The year has to </w:t>
+      </w:r>
+      <w:proofErr w:type="gramStart"/>
       <w:r>
         <w:rPr>
           <w:rStyle w:val="pl-s"/>
         </w:rPr>
-        <w:t>/mm/</w:t>
-      </w:r>
-      <w:proofErr w:type="spellStart"/>
+        <w:t>be reduced</w:t>
+      </w:r>
+      <w:proofErr w:type="gramEnd"/>
       <w:r>
         <w:rPr>
           <w:rStyle w:val="pl-s"/>
         </w:rPr>
-        <w:t>dd</w:t>
-      </w:r>
-      <w:proofErr w:type="spellEnd"/>
-      <w:r>
-        <w:rPr>
-          <w:rStyle w:val="pl-s"/>
-        </w:rPr>
-        <w:t xml:space="preserve"> </w:t>
-      </w:r>
-      <w:proofErr w:type="spellStart"/>
-      <w:r>
-        <w:rPr>
-          <w:rStyle w:val="pl-s"/>
-        </w:rPr>
-        <w:t>hh:mm:ss</w:t>
-      </w:r>
-      <w:proofErr w:type="spellEnd"/>
-      <w:r>
-        <w:rPr>
-          <w:rStyle w:val="pl-s"/>
-        </w:rPr>
-        <w:t>”</w:t>
-      </w:r>
-      <w:r>
-        <w:rPr>
-          <w:rStyle w:val="pl-s"/>
-        </w:rPr>
-        <w:t>, and the status channel will read “00</w:t>
+        <w:t xml:space="preserve"> by 1900 in order to fit in a single byte.</w:t>
+      </w:r>
+    </w:p>
+    <w:p>
+      <w:r>
+        <w:t xml:space="preserve">This command </w:t>
       </w:r>
       <w:proofErr w:type="gramStart"/>
       <w:r>
-        <w:rPr>
-          <w:rStyle w:val="pl-s"/>
-        </w:rPr>
-        <w:t>,OK</w:t>
+        <w:t>has been introduced</w:t>
       </w:r>
       <w:proofErr w:type="gramEnd"/>
       <w:r>
-        <w:rPr>
-          <w:rStyle w:val="pl-s"/>
-        </w:rPr>
-        <w:t>” on success.</w:t>
-      </w:r>
-    </w:p>
-    <w:p>
-      <w:r>
-        <w:t xml:space="preserve">This command </w:t>
-      </w:r>
-      <w:proofErr w:type="gramStart"/>
-      <w:r>
-        <w:t>has been introduced</w:t>
-      </w:r>
-      <w:proofErr w:type="gramEnd"/>
-      <w:r>
         <w:t xml:space="preserve"> in version </w:t>
       </w:r>
       <w:r>
         <w:rPr>
           <w:rFonts w:ascii="Consolas" w:hAnsi="Consolas" w:cs="Consolas"/>
         </w:rPr>
-        <w:t>1.</w:t>
-      </w:r>
-      <w:r>
-        <w:rPr>
-          <w:rFonts w:ascii="Consolas" w:hAnsi="Consolas" w:cs="Consolas"/>
-        </w:rPr>
-        <w:t>2</w:t>
+        <w:t>1.2</w:t>
       </w:r>
       <w:r>
         <w:t>.</w:t>
@@ -7078,11 +7082,11 @@
       <w:pPr>
         <w:pStyle w:val="berschrift2"/>
       </w:pPr>
-      <w:bookmarkStart w:id="29" w:name="_Toc492222731"/>
+      <w:bookmarkStart w:id="30" w:name="_Toc501199035"/>
       <w:r>
         <w:t>DOS_CMD_ECHO (0xF0)</w:t>
       </w:r>
-      <w:bookmarkEnd w:id="29"/>
+      <w:bookmarkEnd w:id="30"/>
     </w:p>
     <w:p>
       <w:pPr>
@@ -7103,10 +7107,7 @@
     </w:p>
     <w:p>
       <w:r>
-        <w:t>This command will simply echo the command back as a data packet. The status channel will r</w:t>
-      </w:r>
-      <w:r>
-        <w:t>eturn “</w:t>
+        <w:t>This command will simply echo the command back as a data packet. The status channel will return “</w:t>
       </w:r>
       <w:r>
         <w:rPr>
@@ -7197,12 +7198,6 @@
       <w:gridCol w:w="3229"/>
     </w:tblGrid>
     <w:tr>
-      <w:tblPrEx>
-        <w:tblCellMar>
-          <w:top w:w="0" w:type="dxa"/>
-          <w:bottom w:w="0" w:type="dxa"/>
-        </w:tblCellMar>
-      </w:tblPrEx>
       <w:tc>
         <w:tcPr>
           <w:tcW w:w="3510" w:type="dxa"/>
@@ -7235,7 +7230,19 @@
             <w:t xml:space="preserve">1.2, </w:t>
           </w:r>
           <w:r>
-            <w:t xml:space="preserve"> September 3rd, 2017</w:t>
+            <w:t xml:space="preserve"> </w:t>
+          </w:r>
+          <w:r>
+            <w:t>December</w:t>
+          </w:r>
+          <w:r>
+            <w:t xml:space="preserve"> </w:t>
+          </w:r>
+          <w:r>
+            <w:t>16th</w:t>
+          </w:r>
+          <w:r>
+            <w:t>, 2017</w:t>
           </w:r>
         </w:p>
       </w:tc>
@@ -7299,7 +7306,7 @@
             <w:rPr>
               <w:noProof/>
             </w:rPr>
-            <w:t>6</w:t>
+            <w:t>10</w:t>
           </w:r>
           <w:r>
             <w:fldChar w:fldCharType="end"/>
@@ -7359,12 +7366,6 @@
       <w:gridCol w:w="3285"/>
     </w:tblGrid>
     <w:tr>
-      <w:tblPrEx>
-        <w:tblCellMar>
-          <w:top w:w="0" w:type="dxa"/>
-          <w:bottom w:w="0" w:type="dxa"/>
-        </w:tblCellMar>
-      </w:tblPrEx>
       <w:tc>
         <w:tcPr>
           <w:tcW w:w="3285" w:type="dxa"/>

</xml_diff>

<commit_message>
Added Note to documentation
</commit_message>
<xml_diff>
--- a/doc/ultimate_dos-1.2.docx
+++ b/doc/ultimate_dos-1.2.docx
@@ -35,7 +35,7 @@
                       <wps:cNvSpPr txBox="1">
                         <a:extLst>
                           <a:ext uri="smNativeData">
-                            <sm:smNativeData xmlns="" xmlns:o="urn:schemas-microsoft-com:office:office" xmlns:v="urn:schemas-microsoft-com:vml" xmlns:w10="urn:schemas-microsoft-com:office:word" xmlns:w="http://schemas.openxmlformats.org/wordprocessingml/2006/main" xmlns:sm="smNativeData" val="SMDATA_11_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"/>
+                            <sm:smNativeData xmlns:sm="smNativeData" xmlns:w="http://schemas.openxmlformats.org/wordprocessingml/2006/main" xmlns:w10="urn:schemas-microsoft-com:office:word" xmlns:v="urn:schemas-microsoft-com:vml" xmlns:o="urn:schemas-microsoft-com:office:office" xmlns="" val="SMDATA_11_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"/>
                           </a:ext>
                         </a:extLst>
                       </wps:cNvSpPr>
@@ -430,7 +430,7 @@
                       <wps:cNvSpPr txBox="1">
                         <a:extLst>
                           <a:ext uri="smNativeData">
-                            <sm:smNativeData xmlns="" xmlns:o="urn:schemas-microsoft-com:office:office" xmlns:v="urn:schemas-microsoft-com:vml" xmlns:w10="urn:schemas-microsoft-com:office:word" xmlns:w="http://schemas.openxmlformats.org/wordprocessingml/2006/main" xmlns:sm="smNativeData" val="SMDATA_11_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"/>
+                            <sm:smNativeData xmlns:sm="smNativeData" xmlns:w="http://schemas.openxmlformats.org/wordprocessingml/2006/main" xmlns:w10="urn:schemas-microsoft-com:office:word" xmlns:v="urn:schemas-microsoft-com:vml" xmlns:o="urn:schemas-microsoft-com:office:office" xmlns="" val="SMDATA_11_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"/>
                           </a:ext>
                         </a:extLst>
                       </wps:cNvSpPr>
@@ -3931,68 +3931,63 @@
       </w:r>
       <w:proofErr w:type="gramEnd"/>
       <w:r>
-        <w:t xml:space="preserve"> value, whic</w:t>
-      </w:r>
-      <w:bookmarkStart w:id="10" w:name="_GoBack"/>
+        <w:t xml:space="preserve"> value, which is transferred LSB first.</w:t>
+      </w:r>
+    </w:p>
+    <w:p>
+      <w:r>
+        <w:t>The command never returns any data. When the seek is successful, status returns “</w:t>
+      </w:r>
+      <w:r>
+        <w:rPr>
+          <w:rFonts w:ascii="Consolas" w:hAnsi="Consolas" w:cs="Consolas"/>
+        </w:rPr>
+        <w:t>00</w:t>
+      </w:r>
+      <w:proofErr w:type="gramStart"/>
+      <w:r>
+        <w:rPr>
+          <w:rFonts w:ascii="Consolas" w:hAnsi="Consolas" w:cs="Consolas"/>
+        </w:rPr>
+        <w:t>,OK</w:t>
+      </w:r>
+      <w:proofErr w:type="gramEnd"/>
+      <w:r>
+        <w:t>”, or else a message from the file system. If there is no file open, the status channel will read “</w:t>
+      </w:r>
+      <w:r>
+        <w:rPr>
+          <w:rFonts w:ascii="Consolas" w:hAnsi="Consolas" w:cs="Consolas"/>
+        </w:rPr>
+        <w:t>85</w:t>
+      </w:r>
+      <w:proofErr w:type="gramStart"/>
+      <w:r>
+        <w:rPr>
+          <w:rFonts w:ascii="Consolas" w:hAnsi="Consolas" w:cs="Consolas"/>
+        </w:rPr>
+        <w:t>,NO</w:t>
+      </w:r>
+      <w:proofErr w:type="gramEnd"/>
+      <w:r>
+        <w:rPr>
+          <w:rFonts w:ascii="Consolas" w:hAnsi="Consolas" w:cs="Consolas"/>
+        </w:rPr>
+        <w:t xml:space="preserve"> FILE OPEN</w:t>
+      </w:r>
+      <w:r>
+        <w:t>”.</w:t>
+      </w:r>
+    </w:p>
+    <w:p>
+      <w:pPr>
+        <w:pStyle w:val="berschrift2"/>
+      </w:pPr>
+      <w:bookmarkStart w:id="10" w:name="_Toc501199016"/>
+      <w:r>
+        <w:t>DOS_CMD_FILE_INFO (0x07)</w:t>
+      </w:r>
       <w:bookmarkEnd w:id="10"/>
-      <w:r>
-        <w:t>h is transferred LSB first.</w:t>
-      </w:r>
-    </w:p>
-    <w:p>
-      <w:r>
-        <w:t>The command never returns any data. When the seek is successful, status returns “</w:t>
-      </w:r>
-      <w:r>
-        <w:rPr>
-          <w:rFonts w:ascii="Consolas" w:hAnsi="Consolas" w:cs="Consolas"/>
-        </w:rPr>
-        <w:t>00</w:t>
-      </w:r>
-      <w:proofErr w:type="gramStart"/>
-      <w:r>
-        <w:rPr>
-          <w:rFonts w:ascii="Consolas" w:hAnsi="Consolas" w:cs="Consolas"/>
-        </w:rPr>
-        <w:t>,OK</w:t>
-      </w:r>
-      <w:proofErr w:type="gramEnd"/>
-      <w:r>
-        <w:t>”, or else a message from the file system. If there is no file open, the status channel will read “</w:t>
-      </w:r>
-      <w:r>
-        <w:rPr>
-          <w:rFonts w:ascii="Consolas" w:hAnsi="Consolas" w:cs="Consolas"/>
-        </w:rPr>
-        <w:t>85</w:t>
-      </w:r>
-      <w:proofErr w:type="gramStart"/>
-      <w:r>
-        <w:rPr>
-          <w:rFonts w:ascii="Consolas" w:hAnsi="Consolas" w:cs="Consolas"/>
-        </w:rPr>
-        <w:t>,NO</w:t>
-      </w:r>
-      <w:proofErr w:type="gramEnd"/>
-      <w:r>
-        <w:rPr>
-          <w:rFonts w:ascii="Consolas" w:hAnsi="Consolas" w:cs="Consolas"/>
-        </w:rPr>
-        <w:t xml:space="preserve"> FILE OPEN</w:t>
-      </w:r>
-      <w:r>
-        <w:t>”.</w:t>
-      </w:r>
-    </w:p>
-    <w:p>
-      <w:pPr>
-        <w:pStyle w:val="berschrift2"/>
-      </w:pPr>
-      <w:bookmarkStart w:id="11" w:name="_Toc501199016"/>
-      <w:r>
-        <w:t>DOS_CMD_FILE_INFO (0x07)</w:t>
-      </w:r>
-      <w:bookmarkEnd w:id="11"/>
     </w:p>
     <w:p>
       <w:pPr>
@@ -4257,18 +4252,83 @@
       <w:pPr>
         <w:pStyle w:val="berschrift2"/>
       </w:pPr>
-      <w:bookmarkStart w:id="12" w:name="_Toc501199017"/>
+      <w:bookmarkStart w:id="11" w:name="_Toc501199017"/>
       <w:r>
         <w:t>DOS_CMD_FILE_STAT (0x08)</w:t>
       </w:r>
+      <w:bookmarkEnd w:id="11"/>
+    </w:p>
+    <w:p>
+      <w:pPr>
+        <w:rPr>
+          <w:rFonts w:ascii="Consolas" w:hAnsi="Consolas" w:cs="Consolas"/>
+        </w:rPr>
+      </w:pPr>
+      <w:r>
+        <w:t xml:space="preserve">Command format: </w:t>
+      </w:r>
+      <w:r>
+        <w:rPr>
+          <w:rFonts w:ascii="Consolas" w:hAnsi="Consolas" w:cs="Consolas"/>
+        </w:rPr>
+        <w:t>$01 $08 &lt;filename&gt;</w:t>
+      </w:r>
+    </w:p>
+    <w:p>
+      <w:r>
+        <w:t>The “File Info” command returns a data packet with information about a file, specified by the ‘filename’ parameter. The format of the data packet is the same as for DOS_CMD_FILE_INFO (0x07).</w:t>
+      </w:r>
+    </w:p>
+    <w:p>
+      <w:pPr>
+        <w:pStyle w:val="KeinLeerraum"/>
+      </w:pPr>
+      <w:r>
+        <w:t>The status response could either be:</w:t>
+      </w:r>
+    </w:p>
+    <w:p>
+      <w:r>
+        <w:t>“</w:t>
+      </w:r>
+      <w:r>
+        <w:rPr>
+          <w:rFonts w:ascii="Consolas" w:hAnsi="Consolas" w:cs="Consolas"/>
+        </w:rPr>
+        <w:t>00</w:t>
+      </w:r>
+      <w:proofErr w:type="gramStart"/>
+      <w:r>
+        <w:rPr>
+          <w:rFonts w:ascii="Consolas" w:hAnsi="Consolas" w:cs="Consolas"/>
+        </w:rPr>
+        <w:t>,OK</w:t>
+      </w:r>
+      <w:proofErr w:type="gramEnd"/>
+      <w:r>
+        <w:t>”, or “</w:t>
+      </w:r>
+      <w:r>
+        <w:rPr>
+          <w:rFonts w:ascii="Consolas" w:hAnsi="Consolas" w:cs="Consolas"/>
+        </w:rPr>
+        <w:t>88,FILE NOT FOUND</w:t>
+      </w:r>
+      <w:r>
+        <w:t>”</w:t>
+      </w:r>
+    </w:p>
+    <w:p>
+      <w:pPr>
+        <w:pStyle w:val="berschrift2"/>
+      </w:pPr>
+      <w:bookmarkStart w:id="12" w:name="_Toc501199018"/>
+      <w:r>
+        <w:t>DOS_CMD_DELETE_FILE (0x09)</w:t>
+      </w:r>
       <w:bookmarkEnd w:id="12"/>
     </w:p>
     <w:p>
-      <w:pPr>
-        <w:rPr>
-          <w:rFonts w:ascii="Consolas" w:hAnsi="Consolas" w:cs="Consolas"/>
-        </w:rPr>
-      </w:pPr>
       <w:r>
         <w:t xml:space="preserve">Command format: </w:t>
       </w:r>
@@ -4281,26 +4341,18 @@
     </w:p>
     <w:p>
       <w:r>
-        <w:t>The “File Info” command returns a data packet with information about a file, specified by the ‘filename’ parameter. The format of the data packet is the same as for DOS_CMD_FILE_INFO (0x07).</w:t>
-      </w:r>
-    </w:p>
-    <w:p>
-      <w:pPr>
-        <w:pStyle w:val="KeinLeerraum"/>
-      </w:pPr>
-      <w:r>
-        <w:t>The status response could either be:</w:t>
-      </w:r>
-    </w:p>
-    <w:p>
-      <w:r>
-        <w:t>“</w:t>
-      </w:r>
-      <w:r>
-        <w:rPr>
-          <w:rFonts w:ascii="Consolas" w:hAnsi="Consolas" w:cs="Consolas"/>
-        </w:rPr>
-        <w:t>00</w:t>
+        <w:t xml:space="preserve">The “Delete File” command deletes the specified file. </w:t>
+      </w:r>
+    </w:p>
+    <w:p>
+      <w:r>
+        <w:t xml:space="preserve">This command does not return any data. The status channel will either read </w:t>
+      </w:r>
+      <w:r>
+        <w:rPr>
+          <w:rFonts w:ascii="Consolas" w:hAnsi="Consolas" w:cs="Consolas"/>
+        </w:rPr>
+        <w:t>“00</w:t>
       </w:r>
       <w:proofErr w:type="gramStart"/>
       <w:r>
@@ -4311,25 +4363,52 @@
       </w:r>
       <w:proofErr w:type="gramEnd"/>
       <w:r>
-        <w:t>”, or “</w:t>
-      </w:r>
-      <w:r>
-        <w:rPr>
-          <w:rFonts w:ascii="Consolas" w:hAnsi="Consolas" w:cs="Consolas"/>
-        </w:rPr>
-        <w:t>88,FILE NOT FOUND</w:t>
-      </w:r>
-      <w:r>
+        <w:rPr>
+          <w:rFonts w:ascii="Consolas" w:hAnsi="Consolas" w:cs="Consolas"/>
+        </w:rPr>
         <w:t>”</w:t>
       </w:r>
+      <w:r>
+        <w:t xml:space="preserve"> or it will contain the appropriate </w:t>
+      </w:r>
+      <w:proofErr w:type="spellStart"/>
+      <w:r>
+        <w:t>filesystem</w:t>
+      </w:r>
+      <w:proofErr w:type="spellEnd"/>
+      <w:r>
+        <w:t xml:space="preserve"> error message.</w:t>
+      </w:r>
+    </w:p>
+    <w:p>
+      <w:r>
+        <w:t xml:space="preserve">This command </w:t>
+      </w:r>
+      <w:proofErr w:type="gramStart"/>
+      <w:r>
+        <w:t>has been introduced</w:t>
+      </w:r>
+      <w:proofErr w:type="gramEnd"/>
+      <w:r>
+        <w:t xml:space="preserve"> in version </w:t>
+      </w:r>
+      <w:r>
+        <w:rPr>
+          <w:rFonts w:ascii="Consolas" w:hAnsi="Consolas" w:cs="Consolas"/>
+        </w:rPr>
+        <w:t>1.1</w:t>
+      </w:r>
+      <w:r>
+        <w:t>.</w:t>
+      </w:r>
     </w:p>
     <w:p>
       <w:pPr>
         <w:pStyle w:val="berschrift2"/>
       </w:pPr>
-      <w:bookmarkStart w:id="13" w:name="_Toc501199018"/>
-      <w:r>
-        <w:t>DOS_CMD_DELETE_FILE (0x09)</w:t>
+      <w:bookmarkStart w:id="13" w:name="_Toc501199019"/>
+      <w:r>
+        <w:t>DOS_CMD_RENAME_FILE (0x0a)</w:t>
       </w:r>
       <w:bookmarkEnd w:id="13"/>
     </w:p>
@@ -4341,12 +4420,55 @@
         <w:rPr>
           <w:rFonts w:ascii="Consolas" w:hAnsi="Consolas" w:cs="Consolas"/>
         </w:rPr>
-        <w:t>$01 $08 &lt;filename&gt;</w:t>
-      </w:r>
-    </w:p>
-    <w:p>
-      <w:r>
-        <w:t xml:space="preserve">The “Delete File” command deletes the specified file. </w:t>
+        <w:t>$01 $0a &lt;filename&gt; $00 &lt;</w:t>
+      </w:r>
+      <w:proofErr w:type="spellStart"/>
+      <w:r>
+        <w:rPr>
+          <w:rFonts w:ascii="Consolas" w:hAnsi="Consolas" w:cs="Consolas"/>
+        </w:rPr>
+        <w:t>newname</w:t>
+      </w:r>
+      <w:proofErr w:type="spellEnd"/>
+      <w:r>
+        <w:rPr>
+          <w:rFonts w:ascii="Consolas" w:hAnsi="Consolas" w:cs="Consolas"/>
+        </w:rPr>
+        <w:t>&gt;</w:t>
+      </w:r>
+    </w:p>
+    <w:p>
+      <w:r>
+        <w:t xml:space="preserve">The “Rename File” command renames the file specified by </w:t>
+      </w:r>
+      <w:r>
+        <w:rPr>
+          <w:rFonts w:ascii="Consolas" w:hAnsi="Consolas" w:cs="Consolas"/>
+        </w:rPr>
+        <w:t>&lt;filename&gt;</w:t>
+      </w:r>
+      <w:r>
+        <w:t xml:space="preserve"> to </w:t>
+      </w:r>
+      <w:r>
+        <w:rPr>
+          <w:rFonts w:ascii="Consolas" w:hAnsi="Consolas" w:cs="Consolas"/>
+        </w:rPr>
+        <w:t>&lt;</w:t>
+      </w:r>
+      <w:proofErr w:type="spellStart"/>
+      <w:r>
+        <w:rPr>
+          <w:rFonts w:ascii="Consolas" w:hAnsi="Consolas" w:cs="Consolas"/>
+        </w:rPr>
+        <w:t>newname</w:t>
+      </w:r>
+      <w:proofErr w:type="spellEnd"/>
+      <w:r>
+        <w:rPr>
+          <w:rFonts w:ascii="Consolas" w:hAnsi="Consolas" w:cs="Consolas"/>
+        </w:rPr>
+        <w:t>&gt;.</w:t>
       </w:r>
     </w:p>
     <w:p>
@@ -4411,13 +4533,18 @@
       <w:pPr>
         <w:pStyle w:val="berschrift2"/>
       </w:pPr>
-      <w:bookmarkStart w:id="14" w:name="_Toc501199019"/>
-      <w:r>
-        <w:t>DOS_CMD_RENAME_FILE (0x0a)</w:t>
+      <w:bookmarkStart w:id="14" w:name="_Toc501199020"/>
+      <w:r>
+        <w:t>DOS_CMD_COPY_FILE (0x0b)</w:t>
       </w:r>
       <w:bookmarkEnd w:id="14"/>
     </w:p>
     <w:p>
+      <w:pPr>
+        <w:rPr>
+          <w:rFonts w:ascii="Consolas" w:hAnsi="Consolas" w:cs="Consolas"/>
+        </w:rPr>
+      </w:pPr>
       <w:r>
         <w:t xml:space="preserve">Command format: </w:t>
       </w:r>
@@ -4425,103 +4552,86 @@
         <w:rPr>
           <w:rFonts w:ascii="Consolas" w:hAnsi="Consolas" w:cs="Consolas"/>
         </w:rPr>
-        <w:t>$01 $0a &lt;filename&gt; $00 &lt;</w:t>
+        <w:t>$01 $0b &lt;source&gt; $00 &lt;destination&gt;</w:t>
+      </w:r>
+    </w:p>
+    <w:p>
+      <w:pPr>
+        <w:rPr>
+          <w:rFonts w:ascii="Consolas" w:hAnsi="Consolas" w:cs="Consolas"/>
+        </w:rPr>
+      </w:pPr>
+      <w:r>
+        <w:rPr>
+          <w:rFonts w:cs="Consolas"/>
+        </w:rPr>
+        <w:t xml:space="preserve">The “Copy File” command copies the file specified by </w:t>
+      </w:r>
+      <w:r>
+        <w:rPr>
+          <w:rFonts w:ascii="Consolas" w:hAnsi="Consolas" w:cs="Consolas"/>
+        </w:rPr>
+        <w:t>&lt;source&gt;</w:t>
+      </w:r>
+      <w:r>
+        <w:rPr>
+          <w:rFonts w:cs="Consolas"/>
+        </w:rPr>
+        <w:t xml:space="preserve"> to the file specified by </w:t>
+      </w:r>
+      <w:r>
+        <w:rPr>
+          <w:rFonts w:ascii="Consolas" w:hAnsi="Consolas" w:cs="Consolas"/>
+        </w:rPr>
+        <w:t>&lt;destination&gt;.</w:t>
+      </w:r>
+    </w:p>
+    <w:p>
+      <w:r>
+        <w:t xml:space="preserve">This command does not return any data. The status channel will either read </w:t>
+      </w:r>
+      <w:r>
+        <w:rPr>
+          <w:rFonts w:ascii="Consolas" w:hAnsi="Consolas" w:cs="Consolas"/>
+        </w:rPr>
+        <w:t>“00</w:t>
+      </w:r>
+      <w:proofErr w:type="gramStart"/>
+      <w:r>
+        <w:rPr>
+          <w:rFonts w:ascii="Consolas" w:hAnsi="Consolas" w:cs="Consolas"/>
+        </w:rPr>
+        <w:t>,OK</w:t>
+      </w:r>
+      <w:proofErr w:type="gramEnd"/>
+      <w:r>
+        <w:rPr>
+          <w:rFonts w:ascii="Consolas" w:hAnsi="Consolas" w:cs="Consolas"/>
+        </w:rPr>
+        <w:t>”</w:t>
+      </w:r>
+      <w:r>
+        <w:t xml:space="preserve"> or it will contain the appropriate </w:t>
       </w:r>
       <w:proofErr w:type="spellStart"/>
       <w:r>
-        <w:rPr>
-          <w:rFonts w:ascii="Consolas" w:hAnsi="Consolas" w:cs="Consolas"/>
-        </w:rPr>
-        <w:t>newname</w:t>
+        <w:t>filesystem</w:t>
       </w:r>
       <w:proofErr w:type="spellEnd"/>
       <w:r>
-        <w:rPr>
-          <w:rFonts w:ascii="Consolas" w:hAnsi="Consolas" w:cs="Consolas"/>
-        </w:rPr>
-        <w:t>&gt;</w:t>
-      </w:r>
-    </w:p>
-    <w:p>
-      <w:r>
-        <w:t xml:space="preserve">The “Rename File” command renames the file specified by </w:t>
-      </w:r>
-      <w:r>
-        <w:rPr>
-          <w:rFonts w:ascii="Consolas" w:hAnsi="Consolas" w:cs="Consolas"/>
-        </w:rPr>
-        <w:t>&lt;filename&gt;</w:t>
-      </w:r>
-      <w:r>
-        <w:t xml:space="preserve"> to </w:t>
-      </w:r>
-      <w:r>
-        <w:rPr>
-          <w:rFonts w:ascii="Consolas" w:hAnsi="Consolas" w:cs="Consolas"/>
-        </w:rPr>
-        <w:t>&lt;</w:t>
-      </w:r>
-      <w:proofErr w:type="spellStart"/>
-      <w:r>
-        <w:rPr>
-          <w:rFonts w:ascii="Consolas" w:hAnsi="Consolas" w:cs="Consolas"/>
-        </w:rPr>
-        <w:t>newname</w:t>
-      </w:r>
-      <w:proofErr w:type="spellEnd"/>
-      <w:r>
-        <w:rPr>
-          <w:rFonts w:ascii="Consolas" w:hAnsi="Consolas" w:cs="Consolas"/>
-        </w:rPr>
-        <w:t>&gt;.</w:t>
-      </w:r>
-    </w:p>
-    <w:p>
-      <w:r>
-        <w:t xml:space="preserve">This command does not return any data. The status channel will either read </w:t>
-      </w:r>
-      <w:r>
-        <w:rPr>
-          <w:rFonts w:ascii="Consolas" w:hAnsi="Consolas" w:cs="Consolas"/>
-        </w:rPr>
-        <w:t>“00</w:t>
+        <w:t xml:space="preserve"> error message.</w:t>
+      </w:r>
+    </w:p>
+    <w:p>
+      <w:r>
+        <w:t xml:space="preserve">This command </w:t>
       </w:r>
       <w:proofErr w:type="gramStart"/>
       <w:r>
-        <w:rPr>
-          <w:rFonts w:ascii="Consolas" w:hAnsi="Consolas" w:cs="Consolas"/>
-        </w:rPr>
-        <w:t>,OK</w:t>
+        <w:t>has been introduced</w:t>
       </w:r>
       <w:proofErr w:type="gramEnd"/>
       <w:r>
-        <w:rPr>
-          <w:rFonts w:ascii="Consolas" w:hAnsi="Consolas" w:cs="Consolas"/>
-        </w:rPr>
-        <w:t>”</w:t>
-      </w:r>
-      <w:r>
-        <w:t xml:space="preserve"> or it will contain the appropriate </w:t>
-      </w:r>
-      <w:proofErr w:type="spellStart"/>
-      <w:r>
-        <w:t>filesystem</w:t>
-      </w:r>
-      <w:proofErr w:type="spellEnd"/>
-      <w:r>
-        <w:t xml:space="preserve"> error message.</w:t>
-      </w:r>
-    </w:p>
-    <w:p>
-      <w:r>
-        <w:t xml:space="preserve">This command </w:t>
-      </w:r>
-      <w:proofErr w:type="gramStart"/>
-      <w:r>
-        <w:t>has been introduced</w:t>
-      </w:r>
-      <w:proofErr w:type="gramEnd"/>
-      <w:r>
         <w:t xml:space="preserve"> in version </w:t>
       </w:r>
       <w:r>
@@ -4538,126 +4648,11 @@
       <w:pPr>
         <w:pStyle w:val="berschrift2"/>
       </w:pPr>
-      <w:bookmarkStart w:id="15" w:name="_Toc501199020"/>
-      <w:r>
-        <w:t>DOS_CMD_COPY_FILE (0x0b)</w:t>
+      <w:bookmarkStart w:id="15" w:name="_Toc501199021"/>
+      <w:r>
+        <w:t>DOS_CMD_CHANGE_DIR (0x11)</w:t>
       </w:r>
       <w:bookmarkEnd w:id="15"/>
-    </w:p>
-    <w:p>
-      <w:pPr>
-        <w:rPr>
-          <w:rFonts w:ascii="Consolas" w:hAnsi="Consolas" w:cs="Consolas"/>
-        </w:rPr>
-      </w:pPr>
-      <w:r>
-        <w:t xml:space="preserve">Command format: </w:t>
-      </w:r>
-      <w:r>
-        <w:rPr>
-          <w:rFonts w:ascii="Consolas" w:hAnsi="Consolas" w:cs="Consolas"/>
-        </w:rPr>
-        <w:t>$01 $0b &lt;source&gt; $00 &lt;destination&gt;</w:t>
-      </w:r>
-    </w:p>
-    <w:p>
-      <w:pPr>
-        <w:rPr>
-          <w:rFonts w:ascii="Consolas" w:hAnsi="Consolas" w:cs="Consolas"/>
-        </w:rPr>
-      </w:pPr>
-      <w:r>
-        <w:rPr>
-          <w:rFonts w:cs="Consolas"/>
-        </w:rPr>
-        <w:t xml:space="preserve">The “Copy File” command copies the file specified by </w:t>
-      </w:r>
-      <w:r>
-        <w:rPr>
-          <w:rFonts w:ascii="Consolas" w:hAnsi="Consolas" w:cs="Consolas"/>
-        </w:rPr>
-        <w:t>&lt;source&gt;</w:t>
-      </w:r>
-      <w:r>
-        <w:rPr>
-          <w:rFonts w:cs="Consolas"/>
-        </w:rPr>
-        <w:t xml:space="preserve"> to the file specified by </w:t>
-      </w:r>
-      <w:r>
-        <w:rPr>
-          <w:rFonts w:ascii="Consolas" w:hAnsi="Consolas" w:cs="Consolas"/>
-        </w:rPr>
-        <w:t>&lt;destination&gt;.</w:t>
-      </w:r>
-    </w:p>
-    <w:p>
-      <w:r>
-        <w:t xml:space="preserve">This command does not return any data. The status channel will either read </w:t>
-      </w:r>
-      <w:r>
-        <w:rPr>
-          <w:rFonts w:ascii="Consolas" w:hAnsi="Consolas" w:cs="Consolas"/>
-        </w:rPr>
-        <w:t>“00</w:t>
-      </w:r>
-      <w:proofErr w:type="gramStart"/>
-      <w:r>
-        <w:rPr>
-          <w:rFonts w:ascii="Consolas" w:hAnsi="Consolas" w:cs="Consolas"/>
-        </w:rPr>
-        <w:t>,OK</w:t>
-      </w:r>
-      <w:proofErr w:type="gramEnd"/>
-      <w:r>
-        <w:rPr>
-          <w:rFonts w:ascii="Consolas" w:hAnsi="Consolas" w:cs="Consolas"/>
-        </w:rPr>
-        <w:t>”</w:t>
-      </w:r>
-      <w:r>
-        <w:t xml:space="preserve"> or it will contain the appropriate </w:t>
-      </w:r>
-      <w:proofErr w:type="spellStart"/>
-      <w:r>
-        <w:t>filesystem</w:t>
-      </w:r>
-      <w:proofErr w:type="spellEnd"/>
-      <w:r>
-        <w:t xml:space="preserve"> error message.</w:t>
-      </w:r>
-    </w:p>
-    <w:p>
-      <w:r>
-        <w:t xml:space="preserve">This command </w:t>
-      </w:r>
-      <w:proofErr w:type="gramStart"/>
-      <w:r>
-        <w:t>has been introduced</w:t>
-      </w:r>
-      <w:proofErr w:type="gramEnd"/>
-      <w:r>
-        <w:t xml:space="preserve"> in version </w:t>
-      </w:r>
-      <w:r>
-        <w:rPr>
-          <w:rFonts w:ascii="Consolas" w:hAnsi="Consolas" w:cs="Consolas"/>
-        </w:rPr>
-        <w:t>1.1</w:t>
-      </w:r>
-      <w:r>
-        <w:t>.</w:t>
-      </w:r>
-    </w:p>
-    <w:p>
-      <w:pPr>
-        <w:pStyle w:val="berschrift2"/>
-      </w:pPr>
-      <w:bookmarkStart w:id="16" w:name="_Toc501199021"/>
-      <w:r>
-        <w:t>DOS_CMD_CHANGE_DIR (0x11)</w:t>
-      </w:r>
-      <w:bookmarkEnd w:id="16"/>
     </w:p>
     <w:p>
       <w:pPr>
@@ -4753,10 +4748,72 @@
       <w:pPr>
         <w:pStyle w:val="berschrift2"/>
       </w:pPr>
-      <w:bookmarkStart w:id="17" w:name="_Toc501199022"/>
+      <w:bookmarkStart w:id="16" w:name="_Toc501199022"/>
       <w:r>
         <w:t>DOS_CMD_GET_PATH (0x12)</w:t>
       </w:r>
+      <w:bookmarkEnd w:id="16"/>
+    </w:p>
+    <w:p>
+      <w:pPr>
+        <w:rPr>
+          <w:rFonts w:ascii="Consolas" w:hAnsi="Consolas" w:cs="Consolas"/>
+        </w:rPr>
+      </w:pPr>
+      <w:r>
+        <w:t xml:space="preserve">Command format: </w:t>
+      </w:r>
+      <w:r>
+        <w:rPr>
+          <w:rFonts w:ascii="Consolas" w:hAnsi="Consolas" w:cs="Consolas"/>
+        </w:rPr>
+        <w:t>$01 $12</w:t>
+      </w:r>
+    </w:p>
+    <w:p>
+      <w:r>
+        <w:t xml:space="preserve">The “Get Path” command will return the current path in the file system, starting from the root. The path string </w:t>
+      </w:r>
+      <w:proofErr w:type="gramStart"/>
+      <w:r>
+        <w:t>is returned</w:t>
+      </w:r>
+      <w:proofErr w:type="gramEnd"/>
+      <w:r>
+        <w:t xml:space="preserve"> as a data packet. The status channel reports “</w:t>
+      </w:r>
+      <w:r>
+        <w:rPr>
+          <w:rFonts w:ascii="Consolas" w:hAnsi="Consolas" w:cs="Consolas"/>
+        </w:rPr>
+        <w:t>00</w:t>
+      </w:r>
+      <w:proofErr w:type="gramStart"/>
+      <w:r>
+        <w:rPr>
+          <w:rFonts w:ascii="Consolas" w:hAnsi="Consolas" w:cs="Consolas"/>
+        </w:rPr>
+        <w:t>,OK</w:t>
+      </w:r>
+      <w:proofErr w:type="gramEnd"/>
+      <w:r>
+        <w:t>”, as this command can never fail.</w:t>
+      </w:r>
+    </w:p>
+    <w:p>
+      <w:pPr>
+        <w:pStyle w:val="berschrift2"/>
+        <w:rPr>
+          <w:lang w:val="nl-NL"/>
+        </w:rPr>
+      </w:pPr>
+      <w:bookmarkStart w:id="17" w:name="_Toc501199023"/>
+      <w:r>
+        <w:rPr>
+          <w:lang w:val="nl-NL"/>
+        </w:rPr>
+        <w:t>DOS_CMD_OPEN_DIR (0x13)</w:t>
+      </w:r>
       <w:bookmarkEnd w:id="17"/>
     </w:p>
     <w:p>
@@ -4772,120 +4829,58 @@
         <w:rPr>
           <w:rFonts w:ascii="Consolas" w:hAnsi="Consolas" w:cs="Consolas"/>
         </w:rPr>
-        <w:t>$01 $12</w:t>
-      </w:r>
-    </w:p>
-    <w:p>
-      <w:r>
-        <w:t xml:space="preserve">The “Get Path” command will return the current path in the file system, starting from the root. The path string </w:t>
+        <w:t>$01 $13</w:t>
+      </w:r>
+    </w:p>
+    <w:p>
+      <w:r>
+        <w:t>The “Open Directory” command will attempt to start reading the current directory. The command will not return any data, but it will return status information: “</w:t>
+      </w:r>
+      <w:r>
+        <w:rPr>
+          <w:rFonts w:ascii="Consolas" w:hAnsi="Consolas" w:cs="Consolas"/>
+        </w:rPr>
+        <w:t>00</w:t>
       </w:r>
       <w:proofErr w:type="gramStart"/>
       <w:r>
-        <w:t>is returned</w:t>
+        <w:rPr>
+          <w:rFonts w:ascii="Consolas" w:hAnsi="Consolas" w:cs="Consolas"/>
+        </w:rPr>
+        <w:t>,OK</w:t>
       </w:r>
       <w:proofErr w:type="gramEnd"/>
       <w:r>
-        <w:t xml:space="preserve"> as a data packet. The status channel reports “</w:t>
-      </w:r>
-      <w:r>
-        <w:rPr>
-          <w:rFonts w:ascii="Consolas" w:hAnsi="Consolas" w:cs="Consolas"/>
-        </w:rPr>
-        <w:t>00</w:t>
-      </w:r>
-      <w:proofErr w:type="gramStart"/>
-      <w:r>
-        <w:rPr>
-          <w:rFonts w:ascii="Consolas" w:hAnsi="Consolas" w:cs="Consolas"/>
-        </w:rPr>
-        <w:t>,OK</w:t>
-      </w:r>
-      <w:proofErr w:type="gramEnd"/>
-      <w:r>
-        <w:t>”, as this command can never fail.</w:t>
+        <w:t>”, “</w:t>
+      </w:r>
+      <w:r>
+        <w:rPr>
+          <w:rFonts w:ascii="Consolas" w:hAnsi="Consolas" w:cs="Consolas"/>
+        </w:rPr>
+        <w:t>01,DIRECTORY EMPTY</w:t>
+      </w:r>
+      <w:r>
+        <w:t>”, or, if there was an error: “</w:t>
+      </w:r>
+      <w:r>
+        <w:rPr>
+          <w:rFonts w:ascii="Consolas" w:hAnsi="Consolas" w:cs="Consolas"/>
+        </w:rPr>
+        <w:t>86,CAN'T READ DIRECTORY</w:t>
+      </w:r>
+      <w:r>
+        <w:t>”.</w:t>
       </w:r>
     </w:p>
     <w:p>
       <w:pPr>
         <w:pStyle w:val="berschrift2"/>
-        <w:rPr>
-          <w:lang w:val="nl-NL"/>
-        </w:rPr>
-      </w:pPr>
-      <w:bookmarkStart w:id="18" w:name="_Toc501199023"/>
-      <w:r>
-        <w:rPr>
-          <w:lang w:val="nl-NL"/>
-        </w:rPr>
-        <w:t>DOS_CMD_OPEN_DIR (0x13)</w:t>
+      </w:pPr>
+      <w:bookmarkStart w:id="18" w:name="_Toc501199024"/>
+      <w:r>
+        <w:t>DOS_CMD_READ_DIR (0x14)</w:t>
       </w:r>
       <w:bookmarkEnd w:id="18"/>
-    </w:p>
-    <w:p>
-      <w:pPr>
-        <w:rPr>
-          <w:rFonts w:ascii="Consolas" w:hAnsi="Consolas" w:cs="Consolas"/>
-        </w:rPr>
-      </w:pPr>
-      <w:r>
-        <w:t xml:space="preserve">Command format: </w:t>
-      </w:r>
-      <w:r>
-        <w:rPr>
-          <w:rFonts w:ascii="Consolas" w:hAnsi="Consolas" w:cs="Consolas"/>
-        </w:rPr>
-        <w:t>$01 $13</w:t>
-      </w:r>
-    </w:p>
-    <w:p>
-      <w:r>
-        <w:t>The “Open Directory” command will attempt to start reading the current directory. The command will not return any data, but it will return status information: “</w:t>
-      </w:r>
-      <w:r>
-        <w:rPr>
-          <w:rFonts w:ascii="Consolas" w:hAnsi="Consolas" w:cs="Consolas"/>
-        </w:rPr>
-        <w:t>00</w:t>
-      </w:r>
-      <w:proofErr w:type="gramStart"/>
-      <w:r>
-        <w:rPr>
-          <w:rFonts w:ascii="Consolas" w:hAnsi="Consolas" w:cs="Consolas"/>
-        </w:rPr>
-        <w:t>,OK</w:t>
-      </w:r>
-      <w:proofErr w:type="gramEnd"/>
-      <w:r>
-        <w:t>”, “</w:t>
-      </w:r>
-      <w:r>
-        <w:rPr>
-          <w:rFonts w:ascii="Consolas" w:hAnsi="Consolas" w:cs="Consolas"/>
-        </w:rPr>
-        <w:t>01,DIRECTORY EMPTY</w:t>
-      </w:r>
-      <w:r>
-        <w:t>”, or, if there was an error: “</w:t>
-      </w:r>
-      <w:r>
-        <w:rPr>
-          <w:rFonts w:ascii="Consolas" w:hAnsi="Consolas" w:cs="Consolas"/>
-        </w:rPr>
-        <w:t>86,CAN'T READ DIRECTORY</w:t>
-      </w:r>
-      <w:r>
-        <w:t>”.</w:t>
-      </w:r>
-    </w:p>
-    <w:p>
-      <w:pPr>
-        <w:pStyle w:val="berschrift2"/>
-      </w:pPr>
-      <w:bookmarkStart w:id="19" w:name="_Toc501199024"/>
-      <w:r>
-        <w:t>DOS_CMD_READ_DIR (0x14)</w:t>
-      </w:r>
-      <w:bookmarkEnd w:id="19"/>
     </w:p>
     <w:p>
       <w:pPr>
@@ -5482,11 +5477,91 @@
         <w:pStyle w:val="berschrift2"/>
         <w:pageBreakBefore/>
       </w:pPr>
-      <w:bookmarkStart w:id="20" w:name="_Toc501199025"/>
+      <w:bookmarkStart w:id="19" w:name="_Toc501199025"/>
       <w:r>
         <w:lastRenderedPageBreak/>
         <w:t>DOS_CMD_COPY_UI_PATH (0x15)</w:t>
       </w:r>
+      <w:bookmarkEnd w:id="19"/>
+    </w:p>
+    <w:p>
+      <w:pPr>
+        <w:rPr>
+          <w:rFonts w:ascii="Consolas" w:hAnsi="Consolas" w:cs="Consolas"/>
+        </w:rPr>
+      </w:pPr>
+      <w:r>
+        <w:t xml:space="preserve">Command format: </w:t>
+      </w:r>
+      <w:r>
+        <w:rPr>
+          <w:rFonts w:ascii="Consolas" w:hAnsi="Consolas" w:cs="Consolas"/>
+        </w:rPr>
+        <w:t>$01 $15</w:t>
+      </w:r>
+    </w:p>
+    <w:p>
+      <w:r>
+        <w:t xml:space="preserve">The “Copy User Interface Path” </w:t>
+      </w:r>
+      <w:proofErr w:type="gramStart"/>
+      <w:r>
+        <w:t>is issued</w:t>
+      </w:r>
+      <w:proofErr w:type="gramEnd"/>
+      <w:r>
+        <w:t xml:space="preserve"> to continue using the path that was already opened in the file browser. This enables the use of relative paths in the software.</w:t>
+      </w:r>
+    </w:p>
+    <w:p>
+      <w:r>
+        <w:t xml:space="preserve">The command is executed and then falls through to the “Get Path” command; </w:t>
+      </w:r>
+      <w:proofErr w:type="gramStart"/>
+      <w:r>
+        <w:t>thus</w:t>
+      </w:r>
+      <w:proofErr w:type="gramEnd"/>
+      <w:r>
+        <w:t xml:space="preserve"> it will return the current path which the file browser is at.</w:t>
+      </w:r>
+    </w:p>
+    <w:p>
+      <w:r>
+        <w:t>This command has been deprecated since firmware version 3.0 onwards and will return “</w:t>
+      </w:r>
+      <w:r>
+        <w:rPr>
+          <w:rFonts w:ascii="Consolas" w:hAnsi="Consolas" w:cs="Consolas"/>
+        </w:rPr>
+        <w:t>99</w:t>
+      </w:r>
+      <w:proofErr w:type="gramStart"/>
+      <w:r>
+        <w:rPr>
+          <w:rFonts w:ascii="Consolas" w:hAnsi="Consolas" w:cs="Consolas"/>
+        </w:rPr>
+        <w:t>,FUNCTION</w:t>
+      </w:r>
+      <w:proofErr w:type="gramEnd"/>
+      <w:r>
+        <w:rPr>
+          <w:rFonts w:ascii="Consolas" w:hAnsi="Consolas" w:cs="Consolas"/>
+        </w:rPr>
+        <w:t xml:space="preserve"> NOT IMPLEMENTED</w:t>
+      </w:r>
+      <w:r>
+        <w:t>”.</w:t>
+      </w:r>
+    </w:p>
+    <w:p>
+      <w:pPr>
+        <w:pStyle w:val="berschrift2"/>
+      </w:pPr>
+      <w:bookmarkStart w:id="20" w:name="_Toc501199026"/>
+      <w:r>
+        <w:t>DOS_CMD_CREATE_DIR (0x16)</w:t>
+      </w:r>
       <w:bookmarkEnd w:id="20"/>
     </w:p>
     <w:p>
@@ -5502,20 +5577,139 @@
         <w:rPr>
           <w:rFonts w:ascii="Consolas" w:hAnsi="Consolas" w:cs="Consolas"/>
         </w:rPr>
-        <w:t>$01 $15</w:t>
-      </w:r>
-    </w:p>
-    <w:p>
-      <w:r>
-        <w:t xml:space="preserve">The “Copy User Interface Path” </w:t>
+        <w:t>$01 $16 &lt;</w:t>
+      </w:r>
+      <w:proofErr w:type="spellStart"/>
+      <w:r>
+        <w:rPr>
+          <w:rFonts w:ascii="Consolas" w:hAnsi="Consolas" w:cs="Consolas"/>
+        </w:rPr>
+        <w:t>dirname</w:t>
+      </w:r>
+      <w:proofErr w:type="spellEnd"/>
+      <w:r>
+        <w:rPr>
+          <w:rFonts w:ascii="Consolas" w:hAnsi="Consolas" w:cs="Consolas"/>
+        </w:rPr>
+        <w:t>&gt;</w:t>
+      </w:r>
+    </w:p>
+    <w:p>
+      <w:pPr>
+        <w:rPr>
+          <w:rFonts w:cs="Consolas"/>
+        </w:rPr>
+      </w:pPr>
+      <w:r>
+        <w:rPr>
+          <w:rFonts w:cs="Consolas"/>
+        </w:rPr>
+        <w:t xml:space="preserve">The “Create Dir” command creates the specified directory in the current path. </w:t>
+      </w:r>
+    </w:p>
+    <w:p>
+      <w:r>
+        <w:t xml:space="preserve">This command does not return any data. The status channel will either read </w:t>
+      </w:r>
+      <w:r>
+        <w:rPr>
+          <w:rFonts w:ascii="Consolas" w:hAnsi="Consolas" w:cs="Consolas"/>
+        </w:rPr>
+        <w:t>“00</w:t>
       </w:r>
       <w:proofErr w:type="gramStart"/>
       <w:r>
-        <w:t>is issued</w:t>
+        <w:rPr>
+          <w:rFonts w:ascii="Consolas" w:hAnsi="Consolas" w:cs="Consolas"/>
+        </w:rPr>
+        <w:t>,OK</w:t>
       </w:r>
       <w:proofErr w:type="gramEnd"/>
       <w:r>
-        <w:t xml:space="preserve"> to continue using the path that was already opened in the file browser. This enables the use of relative paths in the software.</w:t>
+        <w:rPr>
+          <w:rFonts w:ascii="Consolas" w:hAnsi="Consolas" w:cs="Consolas"/>
+        </w:rPr>
+        <w:t>”</w:t>
+      </w:r>
+      <w:r>
+        <w:t xml:space="preserve"> or it will contain the appropriate </w:t>
+      </w:r>
+      <w:proofErr w:type="spellStart"/>
+      <w:r>
+        <w:t>filesystem</w:t>
+      </w:r>
+      <w:proofErr w:type="spellEnd"/>
+      <w:r>
+        <w:t xml:space="preserve"> error message.</w:t>
+      </w:r>
+    </w:p>
+    <w:p>
+      <w:r>
+        <w:t xml:space="preserve">This command </w:t>
+      </w:r>
+      <w:proofErr w:type="gramStart"/>
+      <w:r>
+        <w:t>has been introduced</w:t>
+      </w:r>
+      <w:proofErr w:type="gramEnd"/>
+      <w:r>
+        <w:t xml:space="preserve"> in version </w:t>
+      </w:r>
+      <w:r>
+        <w:rPr>
+          <w:rFonts w:ascii="Consolas" w:hAnsi="Consolas" w:cs="Consolas"/>
+        </w:rPr>
+        <w:t>1.1</w:t>
+      </w:r>
+      <w:r>
+        <w:t>.</w:t>
+      </w:r>
+    </w:p>
+    <w:p>
+      <w:pPr>
+        <w:pStyle w:val="berschrift2"/>
+      </w:pPr>
+      <w:bookmarkStart w:id="21" w:name="_Toc501199027"/>
+      <w:r>
+        <w:t>DOS_CMD_COPY_HOME_PATH (0x17)</w:t>
+      </w:r>
+      <w:bookmarkEnd w:id="21"/>
+    </w:p>
+    <w:p>
+      <w:pPr>
+        <w:rPr>
+          <w:rFonts w:ascii="Consolas" w:hAnsi="Consolas" w:cs="Consolas"/>
+        </w:rPr>
+      </w:pPr>
+      <w:r>
+        <w:t xml:space="preserve">Command format: </w:t>
+      </w:r>
+      <w:r>
+        <w:rPr>
+          <w:rFonts w:ascii="Consolas" w:hAnsi="Consolas" w:cs="Consolas"/>
+        </w:rPr>
+        <w:t>$01 $17</w:t>
+      </w:r>
+    </w:p>
+    <w:p>
+      <w:r>
+        <w:t xml:space="preserve">The “Copy Home Path” command changes into the user defined home directory specified in the “Home Directory” setting under “User Interface Settings”. If the directory does not exist, the appropriate </w:t>
+      </w:r>
+      <w:proofErr w:type="spellStart"/>
+      <w:r>
+        <w:t>filesystem</w:t>
+      </w:r>
+      <w:proofErr w:type="spellEnd"/>
+      <w:r>
+        <w:t xml:space="preserve"> error message </w:t>
+      </w:r>
+      <w:proofErr w:type="gramStart"/>
+      <w:r>
+        <w:t>is reported</w:t>
+      </w:r>
+      <w:proofErr w:type="gramEnd"/>
+      <w:r>
+        <w:t xml:space="preserve"> on the status channel.</w:t>
       </w:r>
     </w:p>
     <w:p>
@@ -5533,234 +5727,35 @@
     </w:p>
     <w:p>
       <w:r>
-        <w:t>This command has been deprecated since firmware version 3.0 onwards and will return “</w:t>
-      </w:r>
-      <w:r>
-        <w:rPr>
-          <w:rFonts w:ascii="Consolas" w:hAnsi="Consolas" w:cs="Consolas"/>
-        </w:rPr>
-        <w:t>99</w:t>
+        <w:t xml:space="preserve">This command </w:t>
       </w:r>
       <w:proofErr w:type="gramStart"/>
       <w:r>
-        <w:rPr>
-          <w:rFonts w:ascii="Consolas" w:hAnsi="Consolas" w:cs="Consolas"/>
-        </w:rPr>
-        <w:t>,FUNCTION</w:t>
+        <w:t>has been introduced</w:t>
       </w:r>
       <w:proofErr w:type="gramEnd"/>
       <w:r>
-        <w:rPr>
-          <w:rFonts w:ascii="Consolas" w:hAnsi="Consolas" w:cs="Consolas"/>
-        </w:rPr>
-        <w:t xml:space="preserve"> NOT IMPLEMENTED</w:t>
-      </w:r>
-      <w:r>
-        <w:t>”.</w:t>
+        <w:t xml:space="preserve"> in version </w:t>
+      </w:r>
+      <w:r>
+        <w:rPr>
+          <w:rFonts w:ascii="Consolas" w:hAnsi="Consolas" w:cs="Consolas"/>
+        </w:rPr>
+        <w:t>1.1</w:t>
+      </w:r>
+      <w:r>
+        <w:t>.</w:t>
       </w:r>
     </w:p>
     <w:p>
       <w:pPr>
         <w:pStyle w:val="berschrift2"/>
       </w:pPr>
-      <w:bookmarkStart w:id="21" w:name="_Toc501199026"/>
-      <w:r>
-        <w:t>DOS_CMD_CREATE_DIR (0x16)</w:t>
-      </w:r>
-      <w:bookmarkEnd w:id="21"/>
-    </w:p>
-    <w:p>
-      <w:pPr>
-        <w:rPr>
-          <w:rFonts w:ascii="Consolas" w:hAnsi="Consolas" w:cs="Consolas"/>
-        </w:rPr>
-      </w:pPr>
-      <w:r>
-        <w:t xml:space="preserve">Command format: </w:t>
-      </w:r>
-      <w:r>
-        <w:rPr>
-          <w:rFonts w:ascii="Consolas" w:hAnsi="Consolas" w:cs="Consolas"/>
-        </w:rPr>
-        <w:t>$01 $16 &lt;</w:t>
-      </w:r>
-      <w:proofErr w:type="spellStart"/>
-      <w:r>
-        <w:rPr>
-          <w:rFonts w:ascii="Consolas" w:hAnsi="Consolas" w:cs="Consolas"/>
-        </w:rPr>
-        <w:t>dirname</w:t>
-      </w:r>
-      <w:proofErr w:type="spellEnd"/>
-      <w:r>
-        <w:rPr>
-          <w:rFonts w:ascii="Consolas" w:hAnsi="Consolas" w:cs="Consolas"/>
-        </w:rPr>
-        <w:t>&gt;</w:t>
-      </w:r>
-    </w:p>
-    <w:p>
-      <w:pPr>
-        <w:rPr>
-          <w:rFonts w:cs="Consolas"/>
-        </w:rPr>
-      </w:pPr>
-      <w:r>
-        <w:rPr>
-          <w:rFonts w:cs="Consolas"/>
-        </w:rPr>
-        <w:t xml:space="preserve">The “Create Dir” command creates the specified directory in the current path. </w:t>
-      </w:r>
-    </w:p>
-    <w:p>
-      <w:r>
-        <w:t xml:space="preserve">This command does not return any data. The status channel will either read </w:t>
-      </w:r>
-      <w:r>
-        <w:rPr>
-          <w:rFonts w:ascii="Consolas" w:hAnsi="Consolas" w:cs="Consolas"/>
-        </w:rPr>
-        <w:t>“00</w:t>
-      </w:r>
-      <w:proofErr w:type="gramStart"/>
-      <w:r>
-        <w:rPr>
-          <w:rFonts w:ascii="Consolas" w:hAnsi="Consolas" w:cs="Consolas"/>
-        </w:rPr>
-        <w:t>,OK</w:t>
-      </w:r>
-      <w:proofErr w:type="gramEnd"/>
-      <w:r>
-        <w:rPr>
-          <w:rFonts w:ascii="Consolas" w:hAnsi="Consolas" w:cs="Consolas"/>
-        </w:rPr>
-        <w:t>”</w:t>
-      </w:r>
-      <w:r>
-        <w:t xml:space="preserve"> or it will contain the appropriate </w:t>
-      </w:r>
-      <w:proofErr w:type="spellStart"/>
-      <w:r>
-        <w:t>filesystem</w:t>
-      </w:r>
-      <w:proofErr w:type="spellEnd"/>
-      <w:r>
-        <w:t xml:space="preserve"> error message.</w:t>
-      </w:r>
-    </w:p>
-    <w:p>
-      <w:r>
-        <w:t xml:space="preserve">This command </w:t>
-      </w:r>
-      <w:proofErr w:type="gramStart"/>
-      <w:r>
-        <w:t>has been introduced</w:t>
-      </w:r>
-      <w:proofErr w:type="gramEnd"/>
-      <w:r>
-        <w:t xml:space="preserve"> in version </w:t>
-      </w:r>
-      <w:r>
-        <w:rPr>
-          <w:rFonts w:ascii="Consolas" w:hAnsi="Consolas" w:cs="Consolas"/>
-        </w:rPr>
-        <w:t>1.1</w:t>
-      </w:r>
-      <w:r>
-        <w:t>.</w:t>
-      </w:r>
-    </w:p>
-    <w:p>
-      <w:pPr>
-        <w:pStyle w:val="berschrift2"/>
-      </w:pPr>
-      <w:bookmarkStart w:id="22" w:name="_Toc501199027"/>
-      <w:r>
-        <w:t>DOS_CMD_COPY_HOME_PATH (0x17)</w:t>
+      <w:bookmarkStart w:id="22" w:name="_Toc501199028"/>
+      <w:r>
+        <w:t>DOS_CMD_LOAD_REU (0x21)</w:t>
       </w:r>
       <w:bookmarkEnd w:id="22"/>
-    </w:p>
-    <w:p>
-      <w:pPr>
-        <w:rPr>
-          <w:rFonts w:ascii="Consolas" w:hAnsi="Consolas" w:cs="Consolas"/>
-        </w:rPr>
-      </w:pPr>
-      <w:r>
-        <w:t xml:space="preserve">Command format: </w:t>
-      </w:r>
-      <w:r>
-        <w:rPr>
-          <w:rFonts w:ascii="Consolas" w:hAnsi="Consolas" w:cs="Consolas"/>
-        </w:rPr>
-        <w:t>$01 $17</w:t>
-      </w:r>
-    </w:p>
-    <w:p>
-      <w:r>
-        <w:t xml:space="preserve">The “Copy Home Path” command changes into the user defined home directory specified in the “Home Directory” setting under “User Interface Settings”. If the directory does not exist, the appropriate </w:t>
-      </w:r>
-      <w:proofErr w:type="spellStart"/>
-      <w:r>
-        <w:t>filesystem</w:t>
-      </w:r>
-      <w:proofErr w:type="spellEnd"/>
-      <w:r>
-        <w:t xml:space="preserve"> error message </w:t>
-      </w:r>
-      <w:proofErr w:type="gramStart"/>
-      <w:r>
-        <w:t>is reported</w:t>
-      </w:r>
-      <w:proofErr w:type="gramEnd"/>
-      <w:r>
-        <w:t xml:space="preserve"> on the status channel.</w:t>
-      </w:r>
-    </w:p>
-    <w:p>
-      <w:r>
-        <w:t xml:space="preserve">The command is executed and then falls through to the “Get Path” command; </w:t>
-      </w:r>
-      <w:proofErr w:type="gramStart"/>
-      <w:r>
-        <w:t>thus</w:t>
-      </w:r>
-      <w:proofErr w:type="gramEnd"/>
-      <w:r>
-        <w:t xml:space="preserve"> it will return the current path which the file browser is at.</w:t>
-      </w:r>
-    </w:p>
-    <w:p>
-      <w:r>
-        <w:t xml:space="preserve">This command </w:t>
-      </w:r>
-      <w:proofErr w:type="gramStart"/>
-      <w:r>
-        <w:t>has been introduced</w:t>
-      </w:r>
-      <w:proofErr w:type="gramEnd"/>
-      <w:r>
-        <w:t xml:space="preserve"> in version </w:t>
-      </w:r>
-      <w:r>
-        <w:rPr>
-          <w:rFonts w:ascii="Consolas" w:hAnsi="Consolas" w:cs="Consolas"/>
-        </w:rPr>
-        <w:t>1.1</w:t>
-      </w:r>
-      <w:r>
-        <w:t>.</w:t>
-      </w:r>
-    </w:p>
-    <w:p>
-      <w:pPr>
-        <w:pStyle w:val="berschrift2"/>
-      </w:pPr>
-      <w:bookmarkStart w:id="23" w:name="_Toc501199028"/>
-      <w:r>
-        <w:t>DOS_CMD_LOAD_REU (0x21)</w:t>
-      </w:r>
-      <w:bookmarkEnd w:id="23"/>
     </w:p>
     <w:p>
       <w:pPr>
@@ -5987,11 +5982,11 @@
       <w:pPr>
         <w:pStyle w:val="berschrift2"/>
       </w:pPr>
-      <w:bookmarkStart w:id="24" w:name="_Toc501199029"/>
+      <w:bookmarkStart w:id="23" w:name="_Toc501199029"/>
       <w:r>
         <w:t>DOS_CMD_SAVE_REU (0x22)</w:t>
       </w:r>
-      <w:bookmarkEnd w:id="24"/>
+      <w:bookmarkEnd w:id="23"/>
     </w:p>
     <w:p>
       <w:pPr>
@@ -6219,214 +6214,214 @@
       <w:pPr>
         <w:pStyle w:val="berschrift2"/>
       </w:pPr>
-      <w:bookmarkStart w:id="25" w:name="_Toc501199030"/>
+      <w:bookmarkStart w:id="24" w:name="_Toc501199030"/>
       <w:r>
         <w:t>DOS_CMD_MOUNT_DISK (0x23)</w:t>
       </w:r>
+      <w:bookmarkEnd w:id="24"/>
+    </w:p>
+    <w:p>
+      <w:r>
+        <w:t xml:space="preserve">Command format: </w:t>
+      </w:r>
+      <w:r>
+        <w:rPr>
+          <w:rFonts w:ascii="Consolas" w:hAnsi="Consolas" w:cs="Consolas"/>
+        </w:rPr>
+        <w:t>$01 $23 &lt;id&gt; &lt;filename&gt;</w:t>
+      </w:r>
+    </w:p>
+    <w:p>
+      <w:r>
+        <w:t xml:space="preserve">The “Mount Disk” command mounts the disk image specified by the </w:t>
+      </w:r>
+      <w:r>
+        <w:rPr>
+          <w:rFonts w:ascii="Consolas" w:hAnsi="Consolas" w:cs="Consolas"/>
+        </w:rPr>
+        <w:t>&lt;filename&gt;</w:t>
+      </w:r>
+      <w:r>
+        <w:t xml:space="preserve"> argument on the drive using the IEC-ID specified by the single byte argument </w:t>
+      </w:r>
+      <w:r>
+        <w:rPr>
+          <w:rFonts w:ascii="Consolas" w:hAnsi="Consolas" w:cs="Consolas"/>
+        </w:rPr>
+        <w:t>&lt;id&gt;.</w:t>
+      </w:r>
+      <w:r>
+        <w:t xml:space="preserve"> </w:t>
+      </w:r>
+    </w:p>
+    <w:p>
+      <w:pPr>
+        <w:rPr>
+          <w:rStyle w:val="pl-s"/>
+        </w:rPr>
+      </w:pPr>
+      <w:r>
+        <w:t xml:space="preserve">If there is no drive using the specified id, then the drive last mounted on </w:t>
+      </w:r>
+      <w:proofErr w:type="gramStart"/>
+      <w:r>
+        <w:t>will be used</w:t>
+      </w:r>
+      <w:proofErr w:type="gramEnd"/>
+      <w:r>
+        <w:t xml:space="preserve">. If there is no such drive, the status channel reports </w:t>
+      </w:r>
+      <w:r>
+        <w:rPr>
+          <w:rFonts w:ascii="Consolas" w:hAnsi="Consolas" w:cs="Consolas"/>
+        </w:rPr>
+        <w:t>“</w:t>
+      </w:r>
+      <w:r>
+        <w:rPr>
+          <w:rStyle w:val="pl-s"/>
+          <w:rFonts w:ascii="Consolas" w:hAnsi="Consolas" w:cs="Consolas"/>
+        </w:rPr>
+        <w:t>90</w:t>
+      </w:r>
+      <w:proofErr w:type="gramStart"/>
+      <w:r>
+        <w:rPr>
+          <w:rStyle w:val="pl-s"/>
+          <w:rFonts w:ascii="Consolas" w:hAnsi="Consolas" w:cs="Consolas"/>
+        </w:rPr>
+        <w:t>,DRIVE</w:t>
+      </w:r>
+      <w:proofErr w:type="gramEnd"/>
+      <w:r>
+        <w:rPr>
+          <w:rStyle w:val="pl-s"/>
+          <w:rFonts w:ascii="Consolas" w:hAnsi="Consolas" w:cs="Consolas"/>
+        </w:rPr>
+        <w:t xml:space="preserve"> NOT PRESENT”</w:t>
+      </w:r>
+      <w:r>
+        <w:rPr>
+          <w:rStyle w:val="pl-s"/>
+        </w:rPr>
+        <w:t>.</w:t>
+      </w:r>
+    </w:p>
+    <w:p>
+      <w:pPr>
+        <w:rPr>
+          <w:rStyle w:val="pl-s"/>
+        </w:rPr>
+      </w:pPr>
+      <w:r>
+        <w:rPr>
+          <w:rStyle w:val="pl-s"/>
+        </w:rPr>
+        <w:t xml:space="preserve">If the file denoted by &lt;filename&gt; is not a disk image, the status channel reports </w:t>
+      </w:r>
+      <w:r>
+        <w:rPr>
+          <w:rStyle w:val="pl-s"/>
+          <w:rFonts w:ascii="Consolas" w:hAnsi="Consolas" w:cs="Consolas"/>
+        </w:rPr>
+        <w:t>“89</w:t>
+      </w:r>
+      <w:proofErr w:type="gramStart"/>
+      <w:r>
+        <w:rPr>
+          <w:rStyle w:val="pl-s"/>
+          <w:rFonts w:ascii="Consolas" w:hAnsi="Consolas" w:cs="Consolas"/>
+        </w:rPr>
+        <w:t>,NOT</w:t>
+      </w:r>
+      <w:proofErr w:type="gramEnd"/>
+      <w:r>
+        <w:rPr>
+          <w:rStyle w:val="pl-s"/>
+          <w:rFonts w:ascii="Consolas" w:hAnsi="Consolas" w:cs="Consolas"/>
+        </w:rPr>
+        <w:t xml:space="preserve"> A DISK IMAGE”</w:t>
+      </w:r>
+      <w:r>
+        <w:rPr>
+          <w:rStyle w:val="pl-s"/>
+        </w:rPr>
+        <w:t>.</w:t>
+      </w:r>
+    </w:p>
+    <w:p>
+      <w:pPr>
+        <w:rPr>
+          <w:rStyle w:val="pl-s"/>
+        </w:rPr>
+      </w:pPr>
+      <w:r>
+        <w:rPr>
+          <w:rStyle w:val="pl-s"/>
+        </w:rPr>
+        <w:t xml:space="preserve">On successful mount the status channel reports </w:t>
+      </w:r>
+      <w:r>
+        <w:rPr>
+          <w:rStyle w:val="pl-s"/>
+          <w:rFonts w:ascii="Consolas" w:hAnsi="Consolas" w:cs="Consolas"/>
+        </w:rPr>
+        <w:t>“00</w:t>
+      </w:r>
+      <w:proofErr w:type="gramStart"/>
+      <w:r>
+        <w:rPr>
+          <w:rStyle w:val="pl-s"/>
+          <w:rFonts w:ascii="Consolas" w:hAnsi="Consolas" w:cs="Consolas"/>
+        </w:rPr>
+        <w:t>,OK</w:t>
+      </w:r>
+      <w:proofErr w:type="gramEnd"/>
+      <w:r>
+        <w:rPr>
+          <w:rStyle w:val="pl-s"/>
+          <w:rFonts w:ascii="Consolas" w:hAnsi="Consolas" w:cs="Consolas"/>
+        </w:rPr>
+        <w:t>”.</w:t>
+      </w:r>
+      <w:r>
+        <w:rPr>
+          <w:rStyle w:val="pl-s"/>
+        </w:rPr>
+        <w:t xml:space="preserve"> This command never returns any data.</w:t>
+      </w:r>
+    </w:p>
+    <w:p>
+      <w:r>
+        <w:t xml:space="preserve">This command </w:t>
+      </w:r>
+      <w:proofErr w:type="gramStart"/>
+      <w:r>
+        <w:t>has been introduced</w:t>
+      </w:r>
+      <w:proofErr w:type="gramEnd"/>
+      <w:r>
+        <w:t xml:space="preserve"> in version </w:t>
+      </w:r>
+      <w:r>
+        <w:rPr>
+          <w:rFonts w:ascii="Consolas" w:hAnsi="Consolas" w:cs="Consolas"/>
+        </w:rPr>
+        <w:t>1.1</w:t>
+      </w:r>
+      <w:r>
+        <w:t>.</w:t>
+      </w:r>
+    </w:p>
+    <w:p>
+      <w:pPr>
+        <w:pStyle w:val="berschrift2"/>
+      </w:pPr>
+      <w:bookmarkStart w:id="25" w:name="_Toc501199031"/>
+      <w:r>
+        <w:t>DOS_CMD_UMOUNT_DISK (0x24)</w:t>
+      </w:r>
       <w:bookmarkEnd w:id="25"/>
-    </w:p>
-    <w:p>
-      <w:r>
-        <w:t xml:space="preserve">Command format: </w:t>
-      </w:r>
-      <w:r>
-        <w:rPr>
-          <w:rFonts w:ascii="Consolas" w:hAnsi="Consolas" w:cs="Consolas"/>
-        </w:rPr>
-        <w:t>$01 $23 &lt;id&gt; &lt;filename&gt;</w:t>
-      </w:r>
-    </w:p>
-    <w:p>
-      <w:r>
-        <w:t xml:space="preserve">The “Mount Disk” command mounts the disk image specified by the </w:t>
-      </w:r>
-      <w:r>
-        <w:rPr>
-          <w:rFonts w:ascii="Consolas" w:hAnsi="Consolas" w:cs="Consolas"/>
-        </w:rPr>
-        <w:t>&lt;filename&gt;</w:t>
-      </w:r>
-      <w:r>
-        <w:t xml:space="preserve"> argument on the drive using the IEC-ID specified by the single byte argument </w:t>
-      </w:r>
-      <w:r>
-        <w:rPr>
-          <w:rFonts w:ascii="Consolas" w:hAnsi="Consolas" w:cs="Consolas"/>
-        </w:rPr>
-        <w:t>&lt;id&gt;.</w:t>
-      </w:r>
-      <w:r>
-        <w:t xml:space="preserve"> </w:t>
-      </w:r>
-    </w:p>
-    <w:p>
-      <w:pPr>
-        <w:rPr>
-          <w:rStyle w:val="pl-s"/>
-        </w:rPr>
-      </w:pPr>
-      <w:r>
-        <w:t xml:space="preserve">If there is no drive using the specified id, then the drive last mounted on </w:t>
-      </w:r>
-      <w:proofErr w:type="gramStart"/>
-      <w:r>
-        <w:t>will be used</w:t>
-      </w:r>
-      <w:proofErr w:type="gramEnd"/>
-      <w:r>
-        <w:t xml:space="preserve">. If there is no such drive, the status channel reports </w:t>
-      </w:r>
-      <w:r>
-        <w:rPr>
-          <w:rFonts w:ascii="Consolas" w:hAnsi="Consolas" w:cs="Consolas"/>
-        </w:rPr>
-        <w:t>“</w:t>
-      </w:r>
-      <w:r>
-        <w:rPr>
-          <w:rStyle w:val="pl-s"/>
-          <w:rFonts w:ascii="Consolas" w:hAnsi="Consolas" w:cs="Consolas"/>
-        </w:rPr>
-        <w:t>90</w:t>
-      </w:r>
-      <w:proofErr w:type="gramStart"/>
-      <w:r>
-        <w:rPr>
-          <w:rStyle w:val="pl-s"/>
-          <w:rFonts w:ascii="Consolas" w:hAnsi="Consolas" w:cs="Consolas"/>
-        </w:rPr>
-        <w:t>,DRIVE</w:t>
-      </w:r>
-      <w:proofErr w:type="gramEnd"/>
-      <w:r>
-        <w:rPr>
-          <w:rStyle w:val="pl-s"/>
-          <w:rFonts w:ascii="Consolas" w:hAnsi="Consolas" w:cs="Consolas"/>
-        </w:rPr>
-        <w:t xml:space="preserve"> NOT PRESENT”</w:t>
-      </w:r>
-      <w:r>
-        <w:rPr>
-          <w:rStyle w:val="pl-s"/>
-        </w:rPr>
-        <w:t>.</w:t>
-      </w:r>
-    </w:p>
-    <w:p>
-      <w:pPr>
-        <w:rPr>
-          <w:rStyle w:val="pl-s"/>
-        </w:rPr>
-      </w:pPr>
-      <w:r>
-        <w:rPr>
-          <w:rStyle w:val="pl-s"/>
-        </w:rPr>
-        <w:t xml:space="preserve">If the file denoted by &lt;filename&gt; is not a disk image, the status channel reports </w:t>
-      </w:r>
-      <w:r>
-        <w:rPr>
-          <w:rStyle w:val="pl-s"/>
-          <w:rFonts w:ascii="Consolas" w:hAnsi="Consolas" w:cs="Consolas"/>
-        </w:rPr>
-        <w:t>“89</w:t>
-      </w:r>
-      <w:proofErr w:type="gramStart"/>
-      <w:r>
-        <w:rPr>
-          <w:rStyle w:val="pl-s"/>
-          <w:rFonts w:ascii="Consolas" w:hAnsi="Consolas" w:cs="Consolas"/>
-        </w:rPr>
-        <w:t>,NOT</w:t>
-      </w:r>
-      <w:proofErr w:type="gramEnd"/>
-      <w:r>
-        <w:rPr>
-          <w:rStyle w:val="pl-s"/>
-          <w:rFonts w:ascii="Consolas" w:hAnsi="Consolas" w:cs="Consolas"/>
-        </w:rPr>
-        <w:t xml:space="preserve"> A DISK IMAGE”</w:t>
-      </w:r>
-      <w:r>
-        <w:rPr>
-          <w:rStyle w:val="pl-s"/>
-        </w:rPr>
-        <w:t>.</w:t>
-      </w:r>
-    </w:p>
-    <w:p>
-      <w:pPr>
-        <w:rPr>
-          <w:rStyle w:val="pl-s"/>
-        </w:rPr>
-      </w:pPr>
-      <w:r>
-        <w:rPr>
-          <w:rStyle w:val="pl-s"/>
-        </w:rPr>
-        <w:t xml:space="preserve">On successful mount the status channel reports </w:t>
-      </w:r>
-      <w:r>
-        <w:rPr>
-          <w:rStyle w:val="pl-s"/>
-          <w:rFonts w:ascii="Consolas" w:hAnsi="Consolas" w:cs="Consolas"/>
-        </w:rPr>
-        <w:t>“00</w:t>
-      </w:r>
-      <w:proofErr w:type="gramStart"/>
-      <w:r>
-        <w:rPr>
-          <w:rStyle w:val="pl-s"/>
-          <w:rFonts w:ascii="Consolas" w:hAnsi="Consolas" w:cs="Consolas"/>
-        </w:rPr>
-        <w:t>,OK</w:t>
-      </w:r>
-      <w:proofErr w:type="gramEnd"/>
-      <w:r>
-        <w:rPr>
-          <w:rStyle w:val="pl-s"/>
-          <w:rFonts w:ascii="Consolas" w:hAnsi="Consolas" w:cs="Consolas"/>
-        </w:rPr>
-        <w:t>”.</w:t>
-      </w:r>
-      <w:r>
-        <w:rPr>
-          <w:rStyle w:val="pl-s"/>
-        </w:rPr>
-        <w:t xml:space="preserve"> This command never returns any data.</w:t>
-      </w:r>
-    </w:p>
-    <w:p>
-      <w:r>
-        <w:t xml:space="preserve">This command </w:t>
-      </w:r>
-      <w:proofErr w:type="gramStart"/>
-      <w:r>
-        <w:t>has been introduced</w:t>
-      </w:r>
-      <w:proofErr w:type="gramEnd"/>
-      <w:r>
-        <w:t xml:space="preserve"> in version </w:t>
-      </w:r>
-      <w:r>
-        <w:rPr>
-          <w:rFonts w:ascii="Consolas" w:hAnsi="Consolas" w:cs="Consolas"/>
-        </w:rPr>
-        <w:t>1.1</w:t>
-      </w:r>
-      <w:r>
-        <w:t>.</w:t>
-      </w:r>
-    </w:p>
-    <w:p>
-      <w:pPr>
-        <w:pStyle w:val="berschrift2"/>
-      </w:pPr>
-      <w:bookmarkStart w:id="26" w:name="_Toc501199031"/>
-      <w:r>
-        <w:t>DOS_CMD_UMOUNT_DISK (0x24)</w:t>
-      </w:r>
-      <w:bookmarkEnd w:id="26"/>
     </w:p>
     <w:p>
       <w:pPr>
@@ -6613,405 +6608,446 @@
       <w:pPr>
         <w:pStyle w:val="berschrift2"/>
       </w:pPr>
-      <w:bookmarkStart w:id="27" w:name="_Toc501199032"/>
+      <w:bookmarkStart w:id="26" w:name="_Toc501199032"/>
       <w:r>
         <w:t>DOS_CMD_SWAP_DISK (0x25)</w:t>
       </w:r>
+      <w:bookmarkEnd w:id="26"/>
+    </w:p>
+    <w:p>
+      <w:r>
+        <w:t>Command format: $01 $0x25 &lt;id&gt;</w:t>
+      </w:r>
+    </w:p>
+    <w:p>
+      <w:pPr>
+        <w:rPr>
+          <w:rFonts w:cs="Consolas"/>
+        </w:rPr>
+      </w:pPr>
+      <w:r>
+        <w:t xml:space="preserve">The “Swap Disk” command is equivalent to the disk swap function executed by holding the menu button for more than one second, performed on </w:t>
+      </w:r>
+      <w:r>
+        <w:rPr>
+          <w:rFonts w:cs="Consolas"/>
+        </w:rPr>
+        <w:t xml:space="preserve">the drive using the IEC-ID specified by the single byte argument </w:t>
+      </w:r>
+      <w:r>
+        <w:rPr>
+          <w:rFonts w:ascii="Consolas" w:hAnsi="Consolas" w:cs="Consolas"/>
+        </w:rPr>
+        <w:t>&lt;id&gt;.</w:t>
+      </w:r>
+    </w:p>
+    <w:p>
+      <w:r>
+        <w:t xml:space="preserve">If there is no drive using the specified id, then the drive last mounted on </w:t>
+      </w:r>
+      <w:proofErr w:type="gramStart"/>
+      <w:r>
+        <w:t>will be used</w:t>
+      </w:r>
+      <w:proofErr w:type="gramEnd"/>
+      <w:r>
+        <w:t xml:space="preserve">. If there is no such drive, the status channel reports </w:t>
+      </w:r>
+      <w:r>
+        <w:rPr>
+          <w:rFonts w:ascii="Consolas" w:hAnsi="Consolas" w:cs="Consolas"/>
+        </w:rPr>
+        <w:t>“</w:t>
+      </w:r>
+      <w:r>
+        <w:rPr>
+          <w:rStyle w:val="pl-s"/>
+          <w:rFonts w:ascii="Consolas" w:hAnsi="Consolas" w:cs="Consolas"/>
+        </w:rPr>
+        <w:t>90</w:t>
+      </w:r>
+      <w:proofErr w:type="gramStart"/>
+      <w:r>
+        <w:rPr>
+          <w:rStyle w:val="pl-s"/>
+          <w:rFonts w:ascii="Consolas" w:hAnsi="Consolas" w:cs="Consolas"/>
+        </w:rPr>
+        <w:t>,DRIVE</w:t>
+      </w:r>
+      <w:proofErr w:type="gramEnd"/>
+      <w:r>
+        <w:rPr>
+          <w:rStyle w:val="pl-s"/>
+          <w:rFonts w:ascii="Consolas" w:hAnsi="Consolas" w:cs="Consolas"/>
+        </w:rPr>
+        <w:t xml:space="preserve"> NOT PRESENT”.</w:t>
+      </w:r>
+    </w:p>
+    <w:p>
+      <w:pPr>
+        <w:rPr>
+          <w:rStyle w:val="pl-s"/>
+        </w:rPr>
+      </w:pPr>
+      <w:r>
+        <w:rPr>
+          <w:rStyle w:val="pl-s"/>
+        </w:rPr>
+        <w:t>This command never returns any data, and the status channel will read “00</w:t>
+      </w:r>
+      <w:proofErr w:type="gramStart"/>
+      <w:r>
+        <w:rPr>
+          <w:rStyle w:val="pl-s"/>
+        </w:rPr>
+        <w:t>,OK</w:t>
+      </w:r>
+      <w:proofErr w:type="gramEnd"/>
+      <w:r>
+        <w:rPr>
+          <w:rStyle w:val="pl-s"/>
+        </w:rPr>
+        <w:t>” on success.</w:t>
+      </w:r>
+    </w:p>
+    <w:p>
+      <w:r>
+        <w:t xml:space="preserve">This command </w:t>
+      </w:r>
+      <w:proofErr w:type="gramStart"/>
+      <w:r>
+        <w:t>has been introduced</w:t>
+      </w:r>
+      <w:proofErr w:type="gramEnd"/>
+      <w:r>
+        <w:t xml:space="preserve"> in version </w:t>
+      </w:r>
+      <w:r>
+        <w:rPr>
+          <w:rFonts w:ascii="Consolas" w:hAnsi="Consolas" w:cs="Consolas"/>
+        </w:rPr>
+        <w:t>1.1</w:t>
+      </w:r>
+      <w:r>
+        <w:t>.</w:t>
+      </w:r>
+    </w:p>
+    <w:p>
+      <w:pPr>
+        <w:pStyle w:val="berschrift2"/>
+      </w:pPr>
+      <w:bookmarkStart w:id="27" w:name="_Toc501199033"/>
+      <w:r>
+        <w:t>DOS_CMD_GET_TIME (0x26)</w:t>
+      </w:r>
       <w:bookmarkEnd w:id="27"/>
     </w:p>
     <w:p>
       <w:r>
-        <w:t>Command format: $01 $0x25 &lt;id&gt;</w:t>
-      </w:r>
-    </w:p>
-    <w:p>
-      <w:pPr>
+        <w:t xml:space="preserve">Command format: $01 $0x26 </w:t>
+      </w:r>
+      <w:r>
+        <w:t>[</w:t>
+      </w:r>
+      <w:r>
+        <w:t>&lt;id&gt;</w:t>
+      </w:r>
+      <w:r>
+        <w:t>]</w:t>
+      </w:r>
+    </w:p>
+    <w:p>
+      <w:pPr>
+        <w:rPr>
+          <w:rStyle w:val="pl-s"/>
+        </w:rPr>
+      </w:pPr>
+      <w:r>
+        <w:rPr>
+          <w:rStyle w:val="pl-s"/>
+        </w:rPr>
+        <w:t>This command returns the current date and time</w:t>
+      </w:r>
+      <w:r>
+        <w:rPr>
+          <w:rStyle w:val="pl-s"/>
+        </w:rPr>
+        <w:t xml:space="preserve"> </w:t>
+      </w:r>
+      <w:r>
+        <w:rPr>
+          <w:rStyle w:val="pl-s"/>
+        </w:rPr>
+        <w:t>and the status channel will read “00</w:t>
+      </w:r>
+      <w:proofErr w:type="gramStart"/>
+      <w:r>
+        <w:rPr>
+          <w:rStyle w:val="pl-s"/>
+        </w:rPr>
+        <w:t>,OK</w:t>
+      </w:r>
+      <w:proofErr w:type="gramEnd"/>
+      <w:r>
+        <w:rPr>
+          <w:rStyle w:val="pl-s"/>
+        </w:rPr>
+        <w:t>” on success.</w:t>
+      </w:r>
+    </w:p>
+    <w:p>
+      <w:pPr>
+        <w:rPr>
+          <w:rStyle w:val="pl-s"/>
+        </w:rPr>
+      </w:pPr>
+      <w:r>
+        <w:rPr>
+          <w:rStyle w:val="pl-s"/>
+        </w:rPr>
+        <w:t xml:space="preserve">If no </w:t>
+      </w:r>
+      <w:r>
         <w:rPr>
           <w:rFonts w:cs="Consolas"/>
         </w:rPr>
-      </w:pPr>
-      <w:r>
-        <w:t xml:space="preserve">The “Swap Disk” command is equivalent to the disk swap function executed by holding the menu button for more than one second, performed on </w:t>
+        <w:t xml:space="preserve">argument </w:t>
+      </w:r>
+      <w:r>
+        <w:rPr>
+          <w:rFonts w:ascii="Consolas" w:hAnsi="Consolas" w:cs="Consolas"/>
+        </w:rPr>
+        <w:t xml:space="preserve">&lt;id&gt; </w:t>
+      </w:r>
+      <w:r>
+        <w:rPr>
+          <w:rStyle w:val="pl-s"/>
+        </w:rPr>
+        <w:t xml:space="preserve">is given or if the </w:t>
       </w:r>
       <w:r>
         <w:rPr>
           <w:rFonts w:cs="Consolas"/>
         </w:rPr>
-        <w:t xml:space="preserve">the drive using the IEC-ID specified by the single byte argument </w:t>
-      </w:r>
-      <w:r>
-        <w:rPr>
-          <w:rFonts w:ascii="Consolas" w:hAnsi="Consolas" w:cs="Consolas"/>
-        </w:rPr>
-        <w:t>&lt;id&gt;.</w:t>
-      </w:r>
-    </w:p>
-    <w:p>
-      <w:r>
-        <w:t xml:space="preserve">If there is no drive using the specified id, then the drive last mounted on </w:t>
+        <w:t xml:space="preserve">argument </w:t>
+      </w:r>
+      <w:r>
+        <w:rPr>
+          <w:rFonts w:ascii="Consolas" w:hAnsi="Consolas" w:cs="Consolas"/>
+        </w:rPr>
+        <w:t>&lt;id&gt;</w:t>
+      </w:r>
+      <w:r>
+        <w:rPr>
+          <w:rFonts w:cs="Consolas"/>
+        </w:rPr>
+        <w:t xml:space="preserve"> is zero, the format is </w:t>
+      </w:r>
+      <w:r>
+        <w:rPr>
+          <w:rStyle w:val="pl-s"/>
+        </w:rPr>
+        <w:t>“</w:t>
+      </w:r>
+      <w:proofErr w:type="spellStart"/>
+      <w:r>
+        <w:rPr>
+          <w:rStyle w:val="pl-s"/>
+        </w:rPr>
+        <w:t>yyyy</w:t>
+      </w:r>
+      <w:proofErr w:type="spellEnd"/>
+      <w:r>
+        <w:rPr>
+          <w:rStyle w:val="pl-s"/>
+        </w:rPr>
+        <w:t>/mm/</w:t>
+      </w:r>
+      <w:proofErr w:type="spellStart"/>
+      <w:r>
+        <w:rPr>
+          <w:rStyle w:val="pl-s"/>
+        </w:rPr>
+        <w:t>dd</w:t>
+      </w:r>
+      <w:proofErr w:type="spellEnd"/>
+      <w:r>
+        <w:rPr>
+          <w:rStyle w:val="pl-s"/>
+        </w:rPr>
+        <w:t xml:space="preserve"> </w:t>
+      </w:r>
+      <w:proofErr w:type="spellStart"/>
+      <w:r>
+        <w:rPr>
+          <w:rStyle w:val="pl-s"/>
+        </w:rPr>
+        <w:t>hh:mm:ss</w:t>
+      </w:r>
+      <w:proofErr w:type="spellEnd"/>
+      <w:r>
+        <w:rPr>
+          <w:rStyle w:val="pl-s"/>
+        </w:rPr>
+        <w:t xml:space="preserve">”. If the </w:t>
+      </w:r>
+      <w:r>
+        <w:rPr>
+          <w:rFonts w:cs="Consolas"/>
+        </w:rPr>
+        <w:t xml:space="preserve">argument </w:t>
+      </w:r>
+      <w:r>
+        <w:rPr>
+          <w:rFonts w:ascii="Consolas" w:hAnsi="Consolas" w:cs="Consolas"/>
+        </w:rPr>
+        <w:t xml:space="preserve">&lt;id&gt; </w:t>
+      </w:r>
+      <w:r>
+        <w:rPr>
+          <w:rStyle w:val="pl-s"/>
+        </w:rPr>
+        <w:t xml:space="preserve">is one, the format is “www </w:t>
+      </w:r>
+      <w:proofErr w:type="spellStart"/>
+      <w:r>
+        <w:rPr>
+          <w:rStyle w:val="pl-s"/>
+        </w:rPr>
+        <w:t>yyyy</w:t>
+      </w:r>
+      <w:proofErr w:type="spellEnd"/>
+      <w:r>
+        <w:rPr>
+          <w:rStyle w:val="pl-s"/>
+        </w:rPr>
+        <w:t>/mm/</w:t>
+      </w:r>
+      <w:proofErr w:type="spellStart"/>
+      <w:r>
+        <w:rPr>
+          <w:rStyle w:val="pl-s"/>
+        </w:rPr>
+        <w:t>dd</w:t>
+      </w:r>
+      <w:proofErr w:type="spellEnd"/>
+      <w:r>
+        <w:rPr>
+          <w:rStyle w:val="pl-s"/>
+        </w:rPr>
+        <w:t xml:space="preserve"> </w:t>
+      </w:r>
+      <w:proofErr w:type="spellStart"/>
+      <w:r>
+        <w:rPr>
+          <w:rStyle w:val="pl-s"/>
+        </w:rPr>
+        <w:t>hh:mm:ss</w:t>
+      </w:r>
+      <w:proofErr w:type="spellEnd"/>
+      <w:r>
+        <w:rPr>
+          <w:rStyle w:val="pl-s"/>
+        </w:rPr>
+        <w:t xml:space="preserve">”, </w:t>
+      </w:r>
+      <w:proofErr w:type="spellStart"/>
+      <w:r>
+        <w:rPr>
+          <w:rStyle w:val="pl-s"/>
+        </w:rPr>
+        <w:t>i</w:t>
+      </w:r>
+      <w:proofErr w:type="spellEnd"/>
+      <w:r>
+        <w:rPr>
+          <w:rStyle w:val="pl-s"/>
+        </w:rPr>
+        <w:t>. e. it contains the day of the week, too.</w:t>
+      </w:r>
+    </w:p>
+    <w:p>
+      <w:r>
+        <w:t xml:space="preserve">This command </w:t>
       </w:r>
       <w:proofErr w:type="gramStart"/>
       <w:r>
-        <w:t>will be used</w:t>
+        <w:t>has been introduced</w:t>
       </w:r>
       <w:proofErr w:type="gramEnd"/>
       <w:r>
-        <w:t xml:space="preserve">. If there is no such drive, the status channel reports </w:t>
-      </w:r>
-      <w:r>
-        <w:rPr>
-          <w:rFonts w:ascii="Consolas" w:hAnsi="Consolas" w:cs="Consolas"/>
-        </w:rPr>
-        <w:t>“</w:t>
-      </w:r>
-      <w:r>
+        <w:t xml:space="preserve"> in version </w:t>
+      </w:r>
+      <w:r>
+        <w:rPr>
+          <w:rFonts w:ascii="Consolas" w:hAnsi="Consolas" w:cs="Consolas"/>
+        </w:rPr>
+        <w:t>1.2</w:t>
+      </w:r>
+      <w:r>
+        <w:t>.</w:t>
+      </w:r>
+    </w:p>
+    <w:p>
+      <w:pPr>
+        <w:pStyle w:val="berschrift2"/>
+      </w:pPr>
+      <w:bookmarkStart w:id="28" w:name="_Toc501199034"/>
+      <w:r>
+        <w:t>DOS_CMD_SET_TIME (0x27)</w:t>
+      </w:r>
+      <w:bookmarkEnd w:id="28"/>
+    </w:p>
+    <w:p>
+      <w:r>
+        <w:t>Command format: $01 $0x2</w:t>
+      </w:r>
+      <w:r>
+        <w:t>7</w:t>
+      </w:r>
+      <w:r>
+        <w:t xml:space="preserve"> &lt;Y&gt; &lt;M&gt; &lt;D&gt; &lt;h&gt; &lt;m&gt; &lt;s&gt;</w:t>
+      </w:r>
+    </w:p>
+    <w:p>
+      <w:pPr>
         <w:rPr>
           <w:rStyle w:val="pl-s"/>
-          <w:rFonts w:ascii="Consolas" w:hAnsi="Consolas" w:cs="Consolas"/>
-        </w:rPr>
-        <w:t>90</w:t>
+        </w:rPr>
+      </w:pPr>
+      <w:r>
+        <w:rPr>
+          <w:rStyle w:val="pl-s"/>
+        </w:rPr>
+        <w:t>This command sets the current date and time and the status channel will read “00</w:t>
       </w:r>
       <w:proofErr w:type="gramStart"/>
       <w:r>
         <w:rPr>
           <w:rStyle w:val="pl-s"/>
-          <w:rFonts w:ascii="Consolas" w:hAnsi="Consolas" w:cs="Consolas"/>
-        </w:rPr>
-        <w:t>,DRIVE</w:t>
+        </w:rPr>
+        <w:t>,OK</w:t>
       </w:r>
       <w:proofErr w:type="gramEnd"/>
       <w:r>
         <w:rPr>
           <w:rStyle w:val="pl-s"/>
-          <w:rFonts w:ascii="Consolas" w:hAnsi="Consolas" w:cs="Consolas"/>
-        </w:rPr>
-        <w:t xml:space="preserve"> NOT PRESENT”.</w:t>
-      </w:r>
-    </w:p>
-    <w:p>
-      <w:pPr>
+        </w:rPr>
+        <w:t xml:space="preserve">” on success. The year has to </w:t>
+      </w:r>
+      <w:proofErr w:type="gramStart"/>
+      <w:r>
         <w:rPr>
           <w:rStyle w:val="pl-s"/>
         </w:rPr>
-      </w:pPr>
+        <w:t>be reduced</w:t>
+      </w:r>
+      <w:proofErr w:type="gramEnd"/>
       <w:r>
         <w:rPr>
           <w:rStyle w:val="pl-s"/>
         </w:rPr>
-        <w:t>This command never returns any data, and the status channel will read “00</w:t>
-      </w:r>
-      <w:proofErr w:type="gramStart"/>
-      <w:r>
-        <w:rPr>
-          <w:rStyle w:val="pl-s"/>
-        </w:rPr>
-        <w:t>,OK</w:t>
-      </w:r>
-      <w:proofErr w:type="gramEnd"/>
-      <w:r>
-        <w:rPr>
-          <w:rStyle w:val="pl-s"/>
-        </w:rPr>
-        <w:t>” on success.</w:t>
-      </w:r>
-    </w:p>
-    <w:p>
-      <w:r>
-        <w:t xml:space="preserve">This command </w:t>
-      </w:r>
-      <w:proofErr w:type="gramStart"/>
-      <w:r>
-        <w:t>has been introduced</w:t>
-      </w:r>
-      <w:proofErr w:type="gramEnd"/>
-      <w:r>
-        <w:t xml:space="preserve"> in version </w:t>
-      </w:r>
-      <w:r>
-        <w:rPr>
-          <w:rFonts w:ascii="Consolas" w:hAnsi="Consolas" w:cs="Consolas"/>
-        </w:rPr>
-        <w:t>1.1</w:t>
-      </w:r>
-      <w:r>
-        <w:t>.</w:t>
-      </w:r>
-    </w:p>
-    <w:p>
-      <w:pPr>
-        <w:pStyle w:val="berschrift2"/>
-      </w:pPr>
-      <w:bookmarkStart w:id="28" w:name="_Toc501199033"/>
-      <w:r>
-        <w:t>DOS_CMD_GET_TIME (0x26)</w:t>
-      </w:r>
-      <w:bookmarkEnd w:id="28"/>
-    </w:p>
-    <w:p>
-      <w:r>
-        <w:t xml:space="preserve">Command format: $01 $0x26 </w:t>
-      </w:r>
-      <w:r>
-        <w:t>[</w:t>
-      </w:r>
-      <w:r>
-        <w:t>&lt;id&gt;</w:t>
-      </w:r>
-      <w:r>
-        <w:t>]</w:t>
-      </w:r>
-    </w:p>
-    <w:p>
-      <w:pPr>
-        <w:rPr>
-          <w:rStyle w:val="pl-s"/>
-        </w:rPr>
-      </w:pPr>
-      <w:r>
-        <w:rPr>
-          <w:rStyle w:val="pl-s"/>
-        </w:rPr>
-        <w:t>This command returns the current date and time</w:t>
-      </w:r>
-      <w:r>
-        <w:rPr>
-          <w:rStyle w:val="pl-s"/>
-        </w:rPr>
-        <w:t xml:space="preserve"> </w:t>
-      </w:r>
-      <w:r>
-        <w:rPr>
-          <w:rStyle w:val="pl-s"/>
-        </w:rPr>
-        <w:t>and the status channel will read “00</w:t>
-      </w:r>
-      <w:proofErr w:type="gramStart"/>
-      <w:r>
-        <w:rPr>
-          <w:rStyle w:val="pl-s"/>
-        </w:rPr>
-        <w:t>,OK</w:t>
-      </w:r>
-      <w:proofErr w:type="gramEnd"/>
-      <w:r>
-        <w:rPr>
-          <w:rStyle w:val="pl-s"/>
-        </w:rPr>
-        <w:t>” on success.</w:t>
-      </w:r>
-    </w:p>
-    <w:p>
-      <w:pPr>
-        <w:rPr>
-          <w:rStyle w:val="pl-s"/>
-        </w:rPr>
-      </w:pPr>
-      <w:r>
-        <w:rPr>
-          <w:rStyle w:val="pl-s"/>
-        </w:rPr>
-        <w:t xml:space="preserve">If no </w:t>
-      </w:r>
-      <w:r>
-        <w:rPr>
-          <w:rFonts w:cs="Consolas"/>
-        </w:rPr>
-        <w:t xml:space="preserve">argument </w:t>
-      </w:r>
-      <w:r>
-        <w:rPr>
-          <w:rFonts w:ascii="Consolas" w:hAnsi="Consolas" w:cs="Consolas"/>
-        </w:rPr>
-        <w:t xml:space="preserve">&lt;id&gt; </w:t>
-      </w:r>
-      <w:r>
-        <w:rPr>
-          <w:rStyle w:val="pl-s"/>
-        </w:rPr>
-        <w:t xml:space="preserve">is given or if the </w:t>
-      </w:r>
-      <w:r>
-        <w:rPr>
-          <w:rFonts w:cs="Consolas"/>
-        </w:rPr>
-        <w:t xml:space="preserve">argument </w:t>
-      </w:r>
-      <w:r>
-        <w:rPr>
-          <w:rFonts w:ascii="Consolas" w:hAnsi="Consolas" w:cs="Consolas"/>
-        </w:rPr>
-        <w:t>&lt;id&gt;</w:t>
-      </w:r>
-      <w:r>
-        <w:rPr>
-          <w:rFonts w:cs="Consolas"/>
-        </w:rPr>
-        <w:t xml:space="preserve"> is zero, the format is </w:t>
-      </w:r>
-      <w:r>
-        <w:rPr>
-          <w:rStyle w:val="pl-s"/>
-        </w:rPr>
-        <w:t>“</w:t>
-      </w:r>
-      <w:proofErr w:type="spellStart"/>
-      <w:r>
-        <w:rPr>
-          <w:rStyle w:val="pl-s"/>
-        </w:rPr>
-        <w:t>yyyy</w:t>
-      </w:r>
-      <w:proofErr w:type="spellEnd"/>
-      <w:r>
-        <w:rPr>
-          <w:rStyle w:val="pl-s"/>
-        </w:rPr>
-        <w:t>/mm/</w:t>
-      </w:r>
-      <w:proofErr w:type="spellStart"/>
-      <w:r>
-        <w:rPr>
-          <w:rStyle w:val="pl-s"/>
-        </w:rPr>
-        <w:t>dd</w:t>
-      </w:r>
-      <w:proofErr w:type="spellEnd"/>
-      <w:r>
-        <w:rPr>
-          <w:rStyle w:val="pl-s"/>
-        </w:rPr>
-        <w:t xml:space="preserve"> </w:t>
-      </w:r>
-      <w:proofErr w:type="spellStart"/>
-      <w:r>
-        <w:rPr>
-          <w:rStyle w:val="pl-s"/>
-        </w:rPr>
-        <w:t>hh:mm:ss</w:t>
-      </w:r>
-      <w:proofErr w:type="spellEnd"/>
-      <w:r>
-        <w:rPr>
-          <w:rStyle w:val="pl-s"/>
-        </w:rPr>
-        <w:t xml:space="preserve">”. If the </w:t>
-      </w:r>
-      <w:r>
-        <w:rPr>
-          <w:rFonts w:cs="Consolas"/>
-        </w:rPr>
-        <w:t xml:space="preserve">argument </w:t>
-      </w:r>
-      <w:r>
-        <w:rPr>
-          <w:rFonts w:ascii="Consolas" w:hAnsi="Consolas" w:cs="Consolas"/>
-        </w:rPr>
-        <w:t xml:space="preserve">&lt;id&gt; </w:t>
-      </w:r>
-      <w:r>
-        <w:rPr>
-          <w:rStyle w:val="pl-s"/>
-        </w:rPr>
-        <w:t xml:space="preserve">is one, the format is “www </w:t>
-      </w:r>
-      <w:proofErr w:type="spellStart"/>
-      <w:r>
-        <w:rPr>
-          <w:rStyle w:val="pl-s"/>
-        </w:rPr>
-        <w:t>yyyy</w:t>
-      </w:r>
-      <w:proofErr w:type="spellEnd"/>
-      <w:r>
-        <w:rPr>
-          <w:rStyle w:val="pl-s"/>
-        </w:rPr>
-        <w:t>/mm/</w:t>
-      </w:r>
-      <w:proofErr w:type="spellStart"/>
-      <w:r>
-        <w:rPr>
-          <w:rStyle w:val="pl-s"/>
-        </w:rPr>
-        <w:t>dd</w:t>
-      </w:r>
-      <w:proofErr w:type="spellEnd"/>
-      <w:r>
-        <w:rPr>
-          <w:rStyle w:val="pl-s"/>
-        </w:rPr>
-        <w:t xml:space="preserve"> </w:t>
-      </w:r>
-      <w:proofErr w:type="spellStart"/>
-      <w:r>
-        <w:rPr>
-          <w:rStyle w:val="pl-s"/>
-        </w:rPr>
-        <w:t>hh:mm:ss</w:t>
-      </w:r>
-      <w:proofErr w:type="spellEnd"/>
-      <w:r>
-        <w:rPr>
-          <w:rStyle w:val="pl-s"/>
-        </w:rPr>
-        <w:t xml:space="preserve">”, </w:t>
-      </w:r>
-      <w:proofErr w:type="spellStart"/>
-      <w:r>
-        <w:rPr>
-          <w:rStyle w:val="pl-s"/>
-        </w:rPr>
-        <w:t>i</w:t>
-      </w:r>
-      <w:proofErr w:type="spellEnd"/>
-      <w:r>
-        <w:rPr>
-          <w:rStyle w:val="pl-s"/>
-        </w:rPr>
-        <w:t>. e. it contains the day of the week, too.</w:t>
-      </w:r>
-    </w:p>
-    <w:p>
-      <w:r>
-        <w:t xml:space="preserve">This command </w:t>
-      </w:r>
-      <w:proofErr w:type="gramStart"/>
-      <w:r>
-        <w:t>has been introduced</w:t>
-      </w:r>
-      <w:proofErr w:type="gramEnd"/>
-      <w:r>
-        <w:t xml:space="preserve"> in version </w:t>
-      </w:r>
-      <w:r>
-        <w:rPr>
-          <w:rFonts w:ascii="Consolas" w:hAnsi="Consolas" w:cs="Consolas"/>
-        </w:rPr>
-        <w:t>1.2</w:t>
-      </w:r>
-      <w:r>
-        <w:t>.</w:t>
-      </w:r>
-    </w:p>
-    <w:p>
-      <w:pPr>
-        <w:pStyle w:val="berschrift2"/>
-      </w:pPr>
-      <w:bookmarkStart w:id="29" w:name="_Toc501199034"/>
-      <w:r>
-        <w:t>DOS_CMD_SET_TIME (0x27)</w:t>
-      </w:r>
-      <w:bookmarkEnd w:id="29"/>
-    </w:p>
-    <w:p>
-      <w:r>
-        <w:t>Command format: $01 $0x2</w:t>
-      </w:r>
-      <w:r>
-        <w:t>7</w:t>
-      </w:r>
-      <w:r>
-        <w:t xml:space="preserve"> &lt;Y&gt; &lt;M&gt; &lt;D&gt; &lt;h&gt; &lt;m&gt; &lt;s&gt;</w:t>
+        <w:t xml:space="preserve"> by 1900 in order to fit in a single byte.</w:t>
       </w:r>
     </w:p>
     <w:p>
@@ -7025,36 +7061,38 @@
         <w:rPr>
           <w:rStyle w:val="pl-s"/>
         </w:rPr>
-        <w:t>This command sets the current date and time and the status channel will read “00</w:t>
+        <w:t xml:space="preserve">This function </w:t>
       </w:r>
       <w:proofErr w:type="gramStart"/>
       <w:r>
         <w:rPr>
           <w:rStyle w:val="pl-s"/>
         </w:rPr>
-        <w:t>,OK</w:t>
+        <w:t>may be enabled or disabled by the ultimate settings</w:t>
       </w:r>
       <w:proofErr w:type="gramEnd"/>
       <w:r>
         <w:rPr>
           <w:rStyle w:val="pl-s"/>
         </w:rPr>
-        <w:t xml:space="preserve">” on success. The year has to </w:t>
+        <w:t>. In the latter case the status will read “98</w:t>
       </w:r>
       <w:proofErr w:type="gramStart"/>
       <w:r>
         <w:rPr>
           <w:rStyle w:val="pl-s"/>
         </w:rPr>
-        <w:t>be reduced</w:t>
+        <w:t>,FUNCTION</w:t>
       </w:r>
       <w:proofErr w:type="gramEnd"/>
       <w:r>
         <w:rPr>
           <w:rStyle w:val="pl-s"/>
         </w:rPr>
-        <w:t xml:space="preserve"> by 1900 in order to fit in a single byte.</w:t>
-      </w:r>
+        <w:t xml:space="preserve"> PROHIBITED”.</w:t>
+      </w:r>
+      <w:bookmarkStart w:id="29" w:name="_GoBack"/>
+      <w:bookmarkEnd w:id="29"/>
     </w:p>
     <w:p>
       <w:r>

</xml_diff>